<commit_message>
Added description for API Gateway & Notification Service
</commit_message>
<xml_diff>
--- a/FSD_Integration.docx
+++ b/FSD_Integration.docx
@@ -1,18 +1,13 @@
 
 <file path=word/document.xml><?xml version="1.0" encoding="utf-8"?>
-<w:document xmlns:wpc="http://schemas.microsoft.com/office/word/2010/wordprocessingCanvas" xmlns:mc="http://schemas.openxmlformats.org/markup-compatibility/2006" xmlns:o="urn:schemas-microsoft-com:office:office" xmlns:r="http://schemas.openxmlformats.org/officeDocument/2006/relationships" xmlns:m="http://schemas.openxmlformats.org/officeDocument/2006/math" xmlns:v="urn:schemas-microsoft-com:vml" xmlns:wp14="http://schemas.microsoft.com/office/word/2010/wordprocessingDrawing" xmlns:wp="http://schemas.openxmlformats.org/drawingml/2006/wordprocessingDrawing" xmlns:w10="urn:schemas-microsoft-com:office:word" xmlns:w="http://schemas.openxmlformats.org/wordprocessingml/2006/main" xmlns:w14="http://schemas.microsoft.com/office/word/2010/wordml" xmlns:w15="http://schemas.microsoft.com/office/word/2012/wordml" xmlns:wpg="http://schemas.microsoft.com/office/word/2010/wordprocessingGroup" xmlns:wpi="http://schemas.microsoft.com/office/word/2010/wordprocessingInk" xmlns:wne="http://schemas.microsoft.com/office/word/2006/wordml" xmlns:wps="http://schemas.microsoft.com/office/word/2010/wordprocessingShape" mc:Ignorable="w14 w15 wp14">
+<w:document xmlns:wpc="http://schemas.microsoft.com/office/word/2010/wordprocessingCanvas" xmlns:mc="http://schemas.openxmlformats.org/markup-compatibility/2006" xmlns:o="urn:schemas-microsoft-com:office:office" xmlns:r="http://schemas.openxmlformats.org/officeDocument/2006/relationships" xmlns:m="http://schemas.openxmlformats.org/officeDocument/2006/math" xmlns:v="urn:schemas-microsoft-com:vml" xmlns:wp14="http://schemas.microsoft.com/office/word/2010/wordprocessingDrawing" xmlns:wp="http://schemas.openxmlformats.org/drawingml/2006/wordprocessingDrawing" xmlns:w10="urn:schemas-microsoft-com:office:word" xmlns:w="http://schemas.openxmlformats.org/wordprocessingml/2006/main" xmlns:w14="http://schemas.microsoft.com/office/word/2010/wordml" xmlns:wpg="http://schemas.microsoft.com/office/word/2010/wordprocessingGroup" xmlns:wpi="http://schemas.microsoft.com/office/word/2010/wordprocessingInk" xmlns:wne="http://schemas.microsoft.com/office/word/2006/wordml" xmlns:wps="http://schemas.microsoft.com/office/word/2010/wordprocessingShape" mc:Ignorable="w14 wp14">
   <w:body>
     <w:p>
       <w:pPr>
         <w:pStyle w:val="Heading1"/>
       </w:pPr>
-      <w:proofErr w:type="spellStart"/>
-      <w:r>
-        <w:t>Metalica</w:t>
-      </w:r>
-      <w:proofErr w:type="spellEnd"/>
-      <w:r>
-        <w:t xml:space="preserve"> – FSD Assignment</w:t>
+      <w:r>
+        <w:t>Metalica – FSD Assignment</w:t>
       </w:r>
     </w:p>
     <w:p/>
@@ -41,15 +36,10 @@
         <w:pStyle w:val="NoSpacing"/>
       </w:pPr>
       <w:r>
-        <w:t xml:space="preserve">We are using various open source component in </w:t>
-      </w:r>
-      <w:proofErr w:type="spellStart"/>
-      <w:r>
-        <w:t>Metalica</w:t>
-      </w:r>
-      <w:proofErr w:type="spellEnd"/>
-      <w:r>
-        <w:t xml:space="preserve"> solution. </w:t>
+        <w:t>I</w:t>
+      </w:r>
+      <w:r>
+        <w:t xml:space="preserve"> are using various open source component in Metalica solution. </w:t>
       </w:r>
       <w:r>
         <w:t xml:space="preserve">All the components need to be hosted </w:t>
@@ -90,41 +80,20 @@
         <w:pStyle w:val="NoSpacing"/>
       </w:pPr>
       <w:r>
-        <w:t xml:space="preserve">We have used </w:t>
-      </w:r>
-      <w:proofErr w:type="spellStart"/>
-      <w:r>
-        <w:t>NoSQL</w:t>
-      </w:r>
-      <w:proofErr w:type="spellEnd"/>
-      <w:r>
-        <w:t xml:space="preserve"> – </w:t>
-      </w:r>
-      <w:proofErr w:type="spellStart"/>
-      <w:r>
-        <w:t>MongoDB</w:t>
-      </w:r>
-      <w:proofErr w:type="spellEnd"/>
-      <w:r>
-        <w:t xml:space="preserve"> database as persistence layer.</w:t>
-      </w:r>
-    </w:p>
-    <w:p>
-      <w:pPr>
-        <w:pStyle w:val="NoSpacing"/>
-      </w:pPr>
-      <w:r>
-        <w:t xml:space="preserve">Install </w:t>
-      </w:r>
-      <w:proofErr w:type="spellStart"/>
-      <w:r>
-        <w:t>MongoDB</w:t>
-      </w:r>
-      <w:proofErr w:type="spellEnd"/>
-      <w:r>
-        <w:t xml:space="preserve"> community server 3.x </w:t>
-      </w:r>
-      <w:hyperlink r:id="rId7" w:history="1">
+        <w:t>I</w:t>
+      </w:r>
+      <w:r>
+        <w:t xml:space="preserve"> have used NoSQL – MongoDB database as persistence layer.</w:t>
+      </w:r>
+    </w:p>
+    <w:p>
+      <w:pPr>
+        <w:pStyle w:val="NoSpacing"/>
+      </w:pPr>
+      <w:r>
+        <w:t xml:space="preserve">Install MongoDB community server 3.x </w:t>
+      </w:r>
+      <w:hyperlink r:id="rId8" w:anchor="community" w:history="1">
         <w:r>
           <w:rPr>
             <w:rStyle w:val="Hyperlink"/>
@@ -133,23 +102,12 @@
         </w:r>
       </w:hyperlink>
       <w:r>
-        <w:t xml:space="preserve"> </w:t>
-      </w:r>
-      <w:r>
-        <w:t>and any client to visualize data</w:t>
-      </w:r>
-      <w:r>
-        <w:t xml:space="preserve">. </w:t>
-      </w:r>
-      <w:proofErr w:type="spellStart"/>
-      <w:r>
-        <w:t>MongoDB</w:t>
-      </w:r>
-      <w:proofErr w:type="spellEnd"/>
-      <w:r>
-        <w:t xml:space="preserve"> compass is a good visualizer tool. </w:t>
-      </w:r>
-      <w:hyperlink r:id="rId8" w:history="1">
+        <w:t xml:space="preserve"> and any client to visualize data</w:t>
+      </w:r>
+      <w:r>
+        <w:t xml:space="preserve">. MongoDB compass is a good visualizer tool. </w:t>
+      </w:r>
+      <w:hyperlink r:id="rId9" w:history="1">
         <w:r>
           <w:rPr>
             <w:rStyle w:val="Hyperlink"/>
@@ -204,15 +162,10 @@
         <w:pStyle w:val="NoSpacing"/>
       </w:pPr>
       <w:r>
-        <w:t xml:space="preserve">We have used </w:t>
-      </w:r>
-      <w:proofErr w:type="spellStart"/>
-      <w:r>
-        <w:t>RabbitMQ</w:t>
-      </w:r>
-      <w:proofErr w:type="spellEnd"/>
-      <w:r>
-        <w:t xml:space="preserve"> as message broker. Install </w:t>
+        <w:t>I</w:t>
+      </w:r>
+      <w:r>
+        <w:t xml:space="preserve"> have used RabbitMQ as message broker. Install </w:t>
       </w:r>
       <w:r>
         <w:t>rabbitmq-server-3.7.0.exe</w:t>
@@ -220,7 +173,7 @@
       <w:r>
         <w:t xml:space="preserve"> from </w:t>
       </w:r>
-      <w:hyperlink r:id="rId9" w:history="1">
+      <w:hyperlink r:id="rId10" w:history="1">
         <w:r>
           <w:rPr>
             <w:rStyle w:val="Hyperlink"/>
@@ -232,17 +185,9 @@
         <w:t xml:space="preserve">.  </w:t>
       </w:r>
       <w:r>
-        <w:t xml:space="preserve">It has dependency on </w:t>
-      </w:r>
-      <w:proofErr w:type="spellStart"/>
-      <w:r>
-        <w:t>Erlang</w:t>
-      </w:r>
-      <w:proofErr w:type="spellEnd"/>
-      <w:r>
-        <w:t xml:space="preserve">, install it from </w:t>
-      </w:r>
-      <w:hyperlink r:id="rId10" w:history="1">
+        <w:t xml:space="preserve">It has dependency on Erlang, install it from </w:t>
+      </w:r>
+      <w:hyperlink r:id="rId11" w:history="1">
         <w:r>
           <w:rPr>
             <w:rStyle w:val="Hyperlink"/>
@@ -272,6 +217,66 @@
           <w:b/>
           <w:u w:val="single"/>
         </w:rPr>
+        <w:t>Producer Client</w:t>
+      </w:r>
+    </w:p>
+    <w:p>
+      <w:pPr>
+        <w:pStyle w:val="NoSpacing"/>
+      </w:pPr>
+      <w:r>
+        <w:t xml:space="preserve">I have created a producer client </w:t>
+      </w:r>
+      <w:r>
+        <w:t>that will push the messages into queue whenever Trade Service or Market Data Service will post their data to exposed URIs :-</w:t>
+      </w:r>
+    </w:p>
+    <w:p>
+      <w:pPr>
+        <w:pStyle w:val="NoSpacing"/>
+      </w:pPr>
+      <w:r>
+        <w:t>=&gt;Market data p</w:t>
+      </w:r>
+      <w:r>
+        <w:t>osted to http://localhost</w:t>
+      </w:r>
+      <w:r>
+        <w:t>:3000/api/addMarketDataToQueue</w:t>
+      </w:r>
+    </w:p>
+    <w:p>
+      <w:pPr>
+        <w:pStyle w:val="NoSpacing"/>
+      </w:pPr>
+      <w:r>
+        <w:t>=&gt;Trade data p</w:t>
+      </w:r>
+      <w:r>
+        <w:t>osted to http://localhost</w:t>
+      </w:r>
+      <w:r>
+        <w:t>:3000/api/addTradeToQueue</w:t>
+      </w:r>
+    </w:p>
+    <w:p>
+      <w:pPr>
+        <w:pStyle w:val="NoSpacing"/>
+      </w:pPr>
+    </w:p>
+    <w:p>
+      <w:pPr>
+        <w:pStyle w:val="NoSpacing"/>
+        <w:rPr>
+          <w:b/>
+          <w:u w:val="single"/>
+        </w:rPr>
+      </w:pPr>
+      <w:r>
+        <w:rPr>
+          <w:b/>
+          <w:u w:val="single"/>
+        </w:rPr>
         <w:t>Service registry</w:t>
       </w:r>
     </w:p>
@@ -280,9 +285,12 @@
         <w:pStyle w:val="NoSpacing"/>
       </w:pPr>
       <w:r>
-        <w:t xml:space="preserve">We have used “consul” for service discovery. Download it from </w:t>
-      </w:r>
-      <w:hyperlink r:id="rId11" w:history="1">
+        <w:t>I</w:t>
+      </w:r>
+      <w:r>
+        <w:t xml:space="preserve"> have used “consul” for service discovery. Download it from </w:t>
+      </w:r>
+      <w:hyperlink r:id="rId12" w:history="1">
         <w:r>
           <w:rPr>
             <w:rStyle w:val="Hyperlink"/>
@@ -316,23 +324,21 @@
         <w:rPr>
           <w:b/>
         </w:rPr>
-        <w:t>consul agent –</w:t>
-      </w:r>
-      <w:proofErr w:type="spellStart"/>
-      <w:r>
-        <w:rPr>
-          <w:b/>
-        </w:rPr>
-        <w:t>dev</w:t>
-      </w:r>
-      <w:proofErr w:type="spellEnd"/>
+        <w:t>consul agent –dev</w:t>
+      </w:r>
       <w:r>
         <w:t xml:space="preserve"> command to start it.</w:t>
       </w:r>
       <w:r>
-        <w:t xml:space="preserve"> If all goes well, then you can see consul UI at </w:t>
-      </w:r>
-      <w:hyperlink r:id="rId12" w:history="1">
+        <w:t xml:space="preserve"> If all goes </w:t>
+      </w:r>
+      <w:r>
+        <w:t>I</w:t>
+      </w:r>
+      <w:r>
+        <w:t xml:space="preserve">ll, then you can see consul UI at </w:t>
+      </w:r>
+      <w:hyperlink r:id="rId13" w:history="1">
         <w:r>
           <w:rPr>
             <w:rStyle w:val="Hyperlink"/>
@@ -352,13 +358,16 @@
     <w:p>
       <w:pPr>
         <w:pStyle w:val="NoSpacing"/>
-      </w:pPr>
-    </w:p>
-    <w:p>
-      <w:pPr>
-        <w:pStyle w:val="NoSpacing"/>
-      </w:pPr>
-      <w:r>
+        <w:rPr>
+          <w:b/>
+          <w:u w:val="single"/>
+        </w:rPr>
+      </w:pPr>
+      <w:r>
+        <w:rPr>
+          <w:b/>
+          <w:u w:val="single"/>
+        </w:rPr>
         <w:t>API gateway</w:t>
       </w:r>
     </w:p>
@@ -366,11 +375,36 @@
       <w:pPr>
         <w:pStyle w:val="NoSpacing"/>
       </w:pPr>
-    </w:p>
-    <w:p>
-      <w:pPr>
-        <w:pStyle w:val="NoSpacing"/>
-      </w:pPr>
+      <w:r>
+        <w:t>Zuul is used for services registry.</w:t>
+      </w:r>
+    </w:p>
+    <w:p>
+      <w:pPr>
+        <w:pStyle w:val="NoSpacing"/>
+      </w:pPr>
+      <w:r>
+        <w:t xml:space="preserve">Go to Metallica jar file directory which is under </w:t>
+      </w:r>
+      <w:r>
+        <w:t>API Gateway\target</w:t>
+      </w:r>
+    </w:p>
+    <w:p>
+      <w:pPr>
+        <w:pStyle w:val="NoSpacing"/>
+      </w:pPr>
+      <w:r>
+        <w:t>Run following command:-</w:t>
+      </w:r>
+    </w:p>
+    <w:p>
+      <w:pPr>
+        <w:pStyle w:val="NoSpacing"/>
+      </w:pPr>
+      <w:r>
+        <w:t>java -jar MetallicaZuulService-1.0.0.0.jar</w:t>
+      </w:r>
     </w:p>
     <w:p>
       <w:pPr>
@@ -399,8 +433,18 @@
     <w:p>
       <w:pPr>
         <w:pStyle w:val="NoSpacing"/>
-      </w:pPr>
-      <w:r>
+        <w:rPr>
+          <w:b/>
+          <w:sz w:val="32"/>
+          <w:szCs w:val="32"/>
+        </w:rPr>
+      </w:pPr>
+      <w:r>
+        <w:rPr>
+          <w:b/>
+          <w:sz w:val="32"/>
+          <w:szCs w:val="32"/>
+        </w:rPr>
         <w:t>Services</w:t>
       </w:r>
     </w:p>
@@ -420,8 +464,25 @@
     <w:p>
       <w:pPr>
         <w:pStyle w:val="NoSpacing"/>
-      </w:pPr>
-      <w:r>
+        <w:rPr>
+          <w:b/>
+          <w:u w:val="single"/>
+        </w:rPr>
+      </w:pPr>
+    </w:p>
+    <w:p>
+      <w:pPr>
+        <w:pStyle w:val="NoSpacing"/>
+        <w:rPr>
+          <w:b/>
+          <w:u w:val="single"/>
+        </w:rPr>
+      </w:pPr>
+      <w:r>
+        <w:rPr>
+          <w:b/>
+          <w:u w:val="single"/>
+        </w:rPr>
         <w:t>Notification Service</w:t>
       </w:r>
     </w:p>
@@ -430,6 +491,45 @@
         <w:pStyle w:val="NoSpacing"/>
       </w:pPr>
       <w:r>
+        <w:t>This service</w:t>
+      </w:r>
+      <w:r>
+        <w:t xml:space="preserve"> also act</w:t>
+      </w:r>
+      <w:r>
+        <w:t>s</w:t>
+      </w:r>
+      <w:r>
+        <w:t xml:space="preserve"> as a consumer to message broker. </w:t>
+      </w:r>
+    </w:p>
+    <w:p>
+      <w:pPr>
+        <w:pStyle w:val="NoSpacing"/>
+      </w:pPr>
+      <w:r>
+        <w:t xml:space="preserve">Whenever it consumes a message, it emits that message to all the subscribed channels. Web sockets are used to achieve this. </w:t>
+      </w:r>
+    </w:p>
+    <w:p>
+      <w:pPr>
+        <w:pStyle w:val="NoSpacing"/>
+      </w:pPr>
+    </w:p>
+    <w:p>
+      <w:pPr>
+        <w:pStyle w:val="NoSpacing"/>
+        <w:rPr>
+          <w:b/>
+          <w:u w:val="single"/>
+        </w:rPr>
+      </w:pPr>
+    </w:p>
+    <w:p>
+      <w:pPr>
+        <w:pStyle w:val="NoSpacing"/>
+      </w:pPr>
+      <w:r>
         <w:t>Reference data service</w:t>
       </w:r>
     </w:p>
@@ -441,71 +541,19 @@
         <w:t>Market data service</w:t>
       </w:r>
     </w:p>
-    <w:p/>
-    <w:p>
-      <w:pPr>
-        <w:rPr>
-          <w:b/>
-        </w:rPr>
-      </w:pPr>
-    </w:p>
-    <w:p>
-      <w:pPr>
-        <w:rPr>
-          <w:b/>
-        </w:rPr>
-      </w:pPr>
-    </w:p>
-    <w:p>
-      <w:pPr>
-        <w:rPr>
-          <w:b/>
-        </w:rPr>
-      </w:pPr>
-    </w:p>
-    <w:p>
-      <w:pPr>
-        <w:rPr>
-          <w:b/>
-        </w:rPr>
-      </w:pPr>
-    </w:p>
-    <w:p>
-      <w:pPr>
-        <w:rPr>
-          <w:b/>
-        </w:rPr>
-      </w:pPr>
-    </w:p>
-    <w:p>
-      <w:pPr>
-        <w:rPr>
-          <w:b/>
-        </w:rPr>
-      </w:pPr>
-    </w:p>
-    <w:p>
-      <w:pPr>
-        <w:rPr>
-          <w:b/>
-        </w:rPr>
-      </w:pPr>
-    </w:p>
-    <w:p>
-      <w:pPr>
-        <w:rPr>
-          <w:b/>
-        </w:rPr>
-      </w:pPr>
-    </w:p>
-    <w:p>
-      <w:pPr>
-        <w:rPr>
-          <w:b/>
-        </w:rPr>
-      </w:pPr>
-      <w:bookmarkStart w:id="0" w:name="_GoBack"/>
-      <w:bookmarkEnd w:id="0"/>
+    <w:p>
+      <w:pPr>
+        <w:rPr>
+          <w:b/>
+        </w:rPr>
+      </w:pPr>
+    </w:p>
+    <w:p>
+      <w:pPr>
+        <w:rPr>
+          <w:b/>
+        </w:rPr>
+      </w:pPr>
       <w:r>
         <w:rPr>
           <w:b/>
@@ -534,12 +582,6 @@
         <w:gridCol w:w="3240"/>
       </w:tblGrid>
       <w:tr>
-        <w:tblPrEx>
-          <w:tblCellMar>
-            <w:top w:w="0" w:type="dxa"/>
-            <w:bottom w:w="0" w:type="dxa"/>
-          </w:tblCellMar>
-        </w:tblPrEx>
         <w:tc>
           <w:tcPr>
             <w:tcW w:w="4530" w:type="dxa"/>
@@ -596,12 +638,6 @@
         </w:tc>
       </w:tr>
       <w:tr>
-        <w:tblPrEx>
-          <w:tblCellMar>
-            <w:top w:w="0" w:type="dxa"/>
-            <w:bottom w:w="0" w:type="dxa"/>
-          </w:tblCellMar>
-        </w:tblPrEx>
         <w:tc>
           <w:tcPr>
             <w:tcW w:w="4530" w:type="dxa"/>
@@ -630,22 +666,14 @@
         </w:tc>
       </w:tr>
       <w:tr>
-        <w:tblPrEx>
-          <w:tblCellMar>
-            <w:top w:w="0" w:type="dxa"/>
-            <w:bottom w:w="0" w:type="dxa"/>
-          </w:tblCellMar>
-        </w:tblPrEx>
         <w:tc>
           <w:tcPr>
             <w:tcW w:w="4530" w:type="dxa"/>
           </w:tcPr>
           <w:p>
-            <w:proofErr w:type="spellStart"/>
             <w:r>
               <w:t>MongoDB</w:t>
             </w:r>
-            <w:proofErr w:type="spellEnd"/>
           </w:p>
         </w:tc>
         <w:tc>
@@ -666,12 +694,6 @@
         </w:tc>
       </w:tr>
       <w:tr>
-        <w:tblPrEx>
-          <w:tblCellMar>
-            <w:top w:w="0" w:type="dxa"/>
-            <w:bottom w:w="0" w:type="dxa"/>
-          </w:tblCellMar>
-        </w:tblPrEx>
         <w:tc>
           <w:tcPr>
             <w:tcW w:w="4530" w:type="dxa"/>
@@ -686,7 +708,11 @@
           <w:tcPr>
             <w:tcW w:w="1620" w:type="dxa"/>
           </w:tcPr>
-          <w:p/>
+          <w:p>
+            <w:r>
+              <w:t>8080</w:t>
+            </w:r>
+          </w:p>
         </w:tc>
         <w:tc>
           <w:tcPr>
@@ -696,12 +722,6 @@
         </w:tc>
       </w:tr>
       <w:tr>
-        <w:tblPrEx>
-          <w:tblCellMar>
-            <w:top w:w="0" w:type="dxa"/>
-            <w:bottom w:w="0" w:type="dxa"/>
-          </w:tblCellMar>
-        </w:tblPrEx>
         <w:tc>
           <w:tcPr>
             <w:tcW w:w="4530" w:type="dxa"/>
@@ -716,7 +736,11 @@
           <w:tcPr>
             <w:tcW w:w="1620" w:type="dxa"/>
           </w:tcPr>
-          <w:p/>
+          <w:p>
+            <w:r>
+              <w:t>3030</w:t>
+            </w:r>
+          </w:p>
         </w:tc>
         <w:tc>
           <w:tcPr>
@@ -726,12 +750,64 @@
         </w:tc>
       </w:tr>
       <w:tr>
-        <w:tblPrEx>
-          <w:tblCellMar>
-            <w:top w:w="0" w:type="dxa"/>
-            <w:bottom w:w="0" w:type="dxa"/>
-          </w:tblCellMar>
-        </w:tblPrEx>
+        <w:tc>
+          <w:tcPr>
+            <w:tcW w:w="4530" w:type="dxa"/>
+          </w:tcPr>
+          <w:p>
+            <w:r>
+              <w:t>Producer Client</w:t>
+            </w:r>
+          </w:p>
+        </w:tc>
+        <w:tc>
+          <w:tcPr>
+            <w:tcW w:w="1620" w:type="dxa"/>
+          </w:tcPr>
+          <w:p>
+            <w:r>
+              <w:t>3000</w:t>
+            </w:r>
+          </w:p>
+        </w:tc>
+        <w:tc>
+          <w:tcPr>
+            <w:tcW w:w="3240" w:type="dxa"/>
+          </w:tcPr>
+          <w:p/>
+        </w:tc>
+      </w:tr>
+      <w:tr>
+        <w:tc>
+          <w:tcPr>
+            <w:tcW w:w="4530" w:type="dxa"/>
+          </w:tcPr>
+          <w:p>
+            <w:r>
+              <w:t>Message Broker</w:t>
+            </w:r>
+          </w:p>
+        </w:tc>
+        <w:tc>
+          <w:tcPr>
+            <w:tcW w:w="1620" w:type="dxa"/>
+          </w:tcPr>
+          <w:p>
+            <w:r>
+              <w:t>5672</w:t>
+            </w:r>
+            <w:bookmarkStart w:id="0" w:name="_GoBack"/>
+            <w:bookmarkEnd w:id="0"/>
+          </w:p>
+        </w:tc>
+        <w:tc>
+          <w:tcPr>
+            <w:tcW w:w="3240" w:type="dxa"/>
+          </w:tcPr>
+          <w:p/>
+        </w:tc>
+      </w:tr>
+      <w:tr>
         <w:tc>
           <w:tcPr>
             <w:tcW w:w="4530" w:type="dxa"/>
@@ -756,12 +832,6 @@
         </w:tc>
       </w:tr>
       <w:tr>
-        <w:tblPrEx>
-          <w:tblCellMar>
-            <w:top w:w="0" w:type="dxa"/>
-            <w:bottom w:w="0" w:type="dxa"/>
-          </w:tblCellMar>
-        </w:tblPrEx>
         <w:tc>
           <w:tcPr>
             <w:tcW w:w="4530" w:type="dxa"/>
@@ -789,12 +859,6 @@
         </w:tc>
       </w:tr>
       <w:tr>
-        <w:tblPrEx>
-          <w:tblCellMar>
-            <w:top w:w="0" w:type="dxa"/>
-            <w:bottom w:w="0" w:type="dxa"/>
-          </w:tblCellMar>
-        </w:tblPrEx>
         <w:tc>
           <w:tcPr>
             <w:tcW w:w="4530" w:type="dxa"/>
@@ -834,7 +898,7 @@
 </file>
 
 <file path=word/endnotes.xml><?xml version="1.0" encoding="utf-8"?>
-<w:endnotes xmlns:wpc="http://schemas.microsoft.com/office/word/2010/wordprocessingCanvas" xmlns:mc="http://schemas.openxmlformats.org/markup-compatibility/2006" xmlns:o="urn:schemas-microsoft-com:office:office" xmlns:r="http://schemas.openxmlformats.org/officeDocument/2006/relationships" xmlns:m="http://schemas.openxmlformats.org/officeDocument/2006/math" xmlns:v="urn:schemas-microsoft-com:vml" xmlns:wp14="http://schemas.microsoft.com/office/word/2010/wordprocessingDrawing" xmlns:wp="http://schemas.openxmlformats.org/drawingml/2006/wordprocessingDrawing" xmlns:w10="urn:schemas-microsoft-com:office:word" xmlns:w="http://schemas.openxmlformats.org/wordprocessingml/2006/main" xmlns:w14="http://schemas.microsoft.com/office/word/2010/wordml" xmlns:w15="http://schemas.microsoft.com/office/word/2012/wordml" xmlns:wpg="http://schemas.microsoft.com/office/word/2010/wordprocessingGroup" xmlns:wpi="http://schemas.microsoft.com/office/word/2010/wordprocessingInk" xmlns:wne="http://schemas.microsoft.com/office/word/2006/wordml" xmlns:wps="http://schemas.microsoft.com/office/word/2010/wordprocessingShape" mc:Ignorable="w14 w15 wp14">
+<w:endnotes xmlns:wpc="http://schemas.microsoft.com/office/word/2010/wordprocessingCanvas" xmlns:mc="http://schemas.openxmlformats.org/markup-compatibility/2006" xmlns:o="urn:schemas-microsoft-com:office:office" xmlns:r="http://schemas.openxmlformats.org/officeDocument/2006/relationships" xmlns:m="http://schemas.openxmlformats.org/officeDocument/2006/math" xmlns:v="urn:schemas-microsoft-com:vml" xmlns:wp14="http://schemas.microsoft.com/office/word/2010/wordprocessingDrawing" xmlns:wp="http://schemas.openxmlformats.org/drawingml/2006/wordprocessingDrawing" xmlns:w10="urn:schemas-microsoft-com:office:word" xmlns:w="http://schemas.openxmlformats.org/wordprocessingml/2006/main" xmlns:w14="http://schemas.microsoft.com/office/word/2010/wordml" xmlns:wpg="http://schemas.microsoft.com/office/word/2010/wordprocessingGroup" xmlns:wpi="http://schemas.microsoft.com/office/word/2010/wordprocessingInk" xmlns:wne="http://schemas.microsoft.com/office/word/2006/wordml" xmlns:wps="http://schemas.microsoft.com/office/word/2010/wordprocessingShape" mc:Ignorable="w14 wp14">
   <w:endnote w:type="separator" w:id="-1">
     <w:p>
       <w:pPr>
@@ -859,7 +923,7 @@
 </file>
 
 <file path=word/footnotes.xml><?xml version="1.0" encoding="utf-8"?>
-<w:footnotes xmlns:wpc="http://schemas.microsoft.com/office/word/2010/wordprocessingCanvas" xmlns:mc="http://schemas.openxmlformats.org/markup-compatibility/2006" xmlns:o="urn:schemas-microsoft-com:office:office" xmlns:r="http://schemas.openxmlformats.org/officeDocument/2006/relationships" xmlns:m="http://schemas.openxmlformats.org/officeDocument/2006/math" xmlns:v="urn:schemas-microsoft-com:vml" xmlns:wp14="http://schemas.microsoft.com/office/word/2010/wordprocessingDrawing" xmlns:wp="http://schemas.openxmlformats.org/drawingml/2006/wordprocessingDrawing" xmlns:w10="urn:schemas-microsoft-com:office:word" xmlns:w="http://schemas.openxmlformats.org/wordprocessingml/2006/main" xmlns:w14="http://schemas.microsoft.com/office/word/2010/wordml" xmlns:w15="http://schemas.microsoft.com/office/word/2012/wordml" xmlns:wpg="http://schemas.microsoft.com/office/word/2010/wordprocessingGroup" xmlns:wpi="http://schemas.microsoft.com/office/word/2010/wordprocessingInk" xmlns:wne="http://schemas.microsoft.com/office/word/2006/wordml" xmlns:wps="http://schemas.microsoft.com/office/word/2010/wordprocessingShape" mc:Ignorable="w14 w15 wp14">
+<w:footnotes xmlns:wpc="http://schemas.microsoft.com/office/word/2010/wordprocessingCanvas" xmlns:mc="http://schemas.openxmlformats.org/markup-compatibility/2006" xmlns:o="urn:schemas-microsoft-com:office:office" xmlns:r="http://schemas.openxmlformats.org/officeDocument/2006/relationships" xmlns:m="http://schemas.openxmlformats.org/officeDocument/2006/math" xmlns:v="urn:schemas-microsoft-com:vml" xmlns:wp14="http://schemas.microsoft.com/office/word/2010/wordprocessingDrawing" xmlns:wp="http://schemas.openxmlformats.org/drawingml/2006/wordprocessingDrawing" xmlns:w10="urn:schemas-microsoft-com:office:word" xmlns:w="http://schemas.openxmlformats.org/wordprocessingml/2006/main" xmlns:w14="http://schemas.microsoft.com/office/word/2010/wordml" xmlns:wpg="http://schemas.microsoft.com/office/word/2010/wordprocessingGroup" xmlns:wpi="http://schemas.microsoft.com/office/word/2010/wordprocessingInk" xmlns:wne="http://schemas.microsoft.com/office/word/2006/wordml" xmlns:wps="http://schemas.microsoft.com/office/word/2010/wordprocessingShape" mc:Ignorable="w14 wp14">
   <w:footnote w:type="separator" w:id="-1">
     <w:p>
       <w:pPr>
@@ -884,7 +948,7 @@
 </file>
 
 <file path=word/styles.xml><?xml version="1.0" encoding="utf-8"?>
-<w:styles xmlns:mc="http://schemas.openxmlformats.org/markup-compatibility/2006" xmlns:r="http://schemas.openxmlformats.org/officeDocument/2006/relationships" xmlns:w="http://schemas.openxmlformats.org/wordprocessingml/2006/main" xmlns:w14="http://schemas.microsoft.com/office/word/2010/wordml" xmlns:w15="http://schemas.microsoft.com/office/word/2012/wordml" mc:Ignorable="w14 w15">
+<w:styles xmlns:mc="http://schemas.openxmlformats.org/markup-compatibility/2006" xmlns:r="http://schemas.openxmlformats.org/officeDocument/2006/relationships" xmlns:w="http://schemas.openxmlformats.org/wordprocessingml/2006/main" xmlns:w14="http://schemas.microsoft.com/office/word/2010/wordml" mc:Ignorable="w14">
   <w:docDefaults>
     <w:rPrDefault>
       <w:rPr>
@@ -900,378 +964,509 @@
       </w:pPr>
     </w:pPrDefault>
   </w:docDefaults>
-  <w:latentStyles w:defLockedState="0" w:defUIPriority="99" w:defSemiHidden="0" w:defUnhideWhenUsed="0" w:defQFormat="0" w:count="371">
-    <w:lsdException w:name="Normal" w:uiPriority="0" w:qFormat="1"/>
-    <w:lsdException w:name="heading 1" w:uiPriority="9" w:qFormat="1"/>
-    <w:lsdException w:name="heading 2" w:semiHidden="1" w:uiPriority="9" w:unhideWhenUsed="1" w:qFormat="1"/>
-    <w:lsdException w:name="heading 3" w:semiHidden="1" w:uiPriority="9" w:unhideWhenUsed="1" w:qFormat="1"/>
-    <w:lsdException w:name="heading 4" w:semiHidden="1" w:uiPriority="9" w:unhideWhenUsed="1" w:qFormat="1"/>
-    <w:lsdException w:name="heading 5" w:semiHidden="1" w:uiPriority="9" w:unhideWhenUsed="1" w:qFormat="1"/>
-    <w:lsdException w:name="heading 6" w:semiHidden="1" w:uiPriority="9" w:unhideWhenUsed="1" w:qFormat="1"/>
-    <w:lsdException w:name="heading 7" w:semiHidden="1" w:uiPriority="9" w:unhideWhenUsed="1" w:qFormat="1"/>
-    <w:lsdException w:name="heading 8" w:semiHidden="1" w:uiPriority="9" w:unhideWhenUsed="1" w:qFormat="1"/>
-    <w:lsdException w:name="heading 9" w:semiHidden="1" w:uiPriority="9" w:unhideWhenUsed="1" w:qFormat="1"/>
-    <w:lsdException w:name="index 1" w:semiHidden="1" w:unhideWhenUsed="1"/>
-    <w:lsdException w:name="index 2" w:semiHidden="1" w:unhideWhenUsed="1"/>
-    <w:lsdException w:name="index 3" w:semiHidden="1" w:unhideWhenUsed="1"/>
-    <w:lsdException w:name="index 4" w:semiHidden="1" w:unhideWhenUsed="1"/>
-    <w:lsdException w:name="index 5" w:semiHidden="1" w:unhideWhenUsed="1"/>
-    <w:lsdException w:name="index 6" w:semiHidden="1" w:unhideWhenUsed="1"/>
-    <w:lsdException w:name="index 7" w:semiHidden="1" w:unhideWhenUsed="1"/>
-    <w:lsdException w:name="index 8" w:semiHidden="1" w:unhideWhenUsed="1"/>
-    <w:lsdException w:name="index 9" w:semiHidden="1" w:unhideWhenUsed="1"/>
-    <w:lsdException w:name="toc 1" w:semiHidden="1" w:uiPriority="39" w:unhideWhenUsed="1"/>
-    <w:lsdException w:name="toc 2" w:semiHidden="1" w:uiPriority="39" w:unhideWhenUsed="1"/>
-    <w:lsdException w:name="toc 3" w:semiHidden="1" w:uiPriority="39" w:unhideWhenUsed="1"/>
-    <w:lsdException w:name="toc 4" w:semiHidden="1" w:uiPriority="39" w:unhideWhenUsed="1"/>
-    <w:lsdException w:name="toc 5" w:semiHidden="1" w:uiPriority="39" w:unhideWhenUsed="1"/>
-    <w:lsdException w:name="toc 6" w:semiHidden="1" w:uiPriority="39" w:unhideWhenUsed="1"/>
-    <w:lsdException w:name="toc 7" w:semiHidden="1" w:uiPriority="39" w:unhideWhenUsed="1"/>
-    <w:lsdException w:name="toc 8" w:semiHidden="1" w:uiPriority="39" w:unhideWhenUsed="1"/>
-    <w:lsdException w:name="toc 9" w:semiHidden="1" w:uiPriority="39" w:unhideWhenUsed="1"/>
-    <w:lsdException w:name="Normal Indent" w:semiHidden="1" w:unhideWhenUsed="1"/>
-    <w:lsdException w:name="footnote text" w:semiHidden="1" w:unhideWhenUsed="1"/>
-    <w:lsdException w:name="annotation text" w:semiHidden="1" w:unhideWhenUsed="1"/>
-    <w:lsdException w:name="header" w:semiHidden="1" w:unhideWhenUsed="1"/>
-    <w:lsdException w:name="footer" w:semiHidden="1" w:unhideWhenUsed="1"/>
-    <w:lsdException w:name="index heading" w:semiHidden="1" w:unhideWhenUsed="1"/>
-    <w:lsdException w:name="caption" w:semiHidden="1" w:uiPriority="35" w:unhideWhenUsed="1" w:qFormat="1"/>
-    <w:lsdException w:name="table of figures" w:semiHidden="1" w:unhideWhenUsed="1"/>
-    <w:lsdException w:name="envelope address" w:semiHidden="1" w:unhideWhenUsed="1"/>
-    <w:lsdException w:name="envelope return" w:semiHidden="1" w:unhideWhenUsed="1"/>
-    <w:lsdException w:name="footnote reference" w:semiHidden="1" w:unhideWhenUsed="1"/>
-    <w:lsdException w:name="annotation reference" w:semiHidden="1" w:unhideWhenUsed="1"/>
-    <w:lsdException w:name="line number" w:semiHidden="1" w:unhideWhenUsed="1"/>
-    <w:lsdException w:name="page number" w:semiHidden="1" w:unhideWhenUsed="1"/>
-    <w:lsdException w:name="endnote reference" w:semiHidden="1" w:unhideWhenUsed="1"/>
-    <w:lsdException w:name="endnote text" w:semiHidden="1" w:unhideWhenUsed="1"/>
-    <w:lsdException w:name="table of authorities" w:semiHidden="1" w:unhideWhenUsed="1"/>
-    <w:lsdException w:name="macro" w:semiHidden="1" w:unhideWhenUsed="1"/>
-    <w:lsdException w:name="toa heading" w:semiHidden="1" w:unhideWhenUsed="1"/>
-    <w:lsdException w:name="List" w:semiHidden="1" w:unhideWhenUsed="1"/>
-    <w:lsdException w:name="List Bullet" w:semiHidden="1" w:unhideWhenUsed="1"/>
-    <w:lsdException w:name="List Number" w:semiHidden="1" w:unhideWhenUsed="1"/>
-    <w:lsdException w:name="List 2" w:semiHidden="1" w:unhideWhenUsed="1"/>
-    <w:lsdException w:name="List 3" w:semiHidden="1" w:unhideWhenUsed="1"/>
-    <w:lsdException w:name="List 4" w:semiHidden="1" w:unhideWhenUsed="1"/>
-    <w:lsdException w:name="List 5" w:semiHidden="1" w:unhideWhenUsed="1"/>
-    <w:lsdException w:name="List Bullet 2" w:semiHidden="1" w:unhideWhenUsed="1"/>
-    <w:lsdException w:name="List Bullet 3" w:semiHidden="1" w:unhideWhenUsed="1"/>
-    <w:lsdException w:name="List Bullet 4" w:semiHidden="1" w:unhideWhenUsed="1"/>
-    <w:lsdException w:name="List Bullet 5" w:semiHidden="1" w:unhideWhenUsed="1"/>
-    <w:lsdException w:name="List Number 2" w:semiHidden="1" w:unhideWhenUsed="1"/>
-    <w:lsdException w:name="List Number 3" w:semiHidden="1" w:unhideWhenUsed="1"/>
-    <w:lsdException w:name="List Number 4" w:semiHidden="1" w:unhideWhenUsed="1"/>
-    <w:lsdException w:name="List Number 5" w:semiHidden="1" w:unhideWhenUsed="1"/>
-    <w:lsdException w:name="Title" w:uiPriority="10" w:qFormat="1"/>
-    <w:lsdException w:name="Closing" w:semiHidden="1" w:unhideWhenUsed="1"/>
-    <w:lsdException w:name="Signature" w:semiHidden="1" w:unhideWhenUsed="1"/>
-    <w:lsdException w:name="Default Paragraph Font" w:semiHidden="1" w:uiPriority="1" w:unhideWhenUsed="1"/>
-    <w:lsdException w:name="Body Text" w:semiHidden="1" w:unhideWhenUsed="1"/>
-    <w:lsdException w:name="Body Text Indent" w:semiHidden="1" w:unhideWhenUsed="1"/>
-    <w:lsdException w:name="List Continue" w:semiHidden="1" w:unhideWhenUsed="1"/>
-    <w:lsdException w:name="List Continue 2" w:semiHidden="1" w:unhideWhenUsed="1"/>
-    <w:lsdException w:name="List Continue 3" w:semiHidden="1" w:unhideWhenUsed="1"/>
-    <w:lsdException w:name="List Continue 4" w:semiHidden="1" w:unhideWhenUsed="1"/>
-    <w:lsdException w:name="List Continue 5" w:semiHidden="1" w:unhideWhenUsed="1"/>
-    <w:lsdException w:name="Message Header" w:semiHidden="1" w:unhideWhenUsed="1"/>
-    <w:lsdException w:name="Subtitle" w:uiPriority="11" w:qFormat="1"/>
-    <w:lsdException w:name="Salutation" w:semiHidden="1" w:unhideWhenUsed="1"/>
-    <w:lsdException w:name="Date" w:semiHidden="1" w:unhideWhenUsed="1"/>
-    <w:lsdException w:name="Body Text First Indent" w:semiHidden="1" w:unhideWhenUsed="1"/>
-    <w:lsdException w:name="Body Text First Indent 2" w:semiHidden="1" w:unhideWhenUsed="1"/>
-    <w:lsdException w:name="Note Heading" w:semiHidden="1" w:unhideWhenUsed="1"/>
-    <w:lsdException w:name="Body Text 2" w:semiHidden="1" w:unhideWhenUsed="1"/>
-    <w:lsdException w:name="Body Text 3" w:semiHidden="1" w:unhideWhenUsed="1"/>
-    <w:lsdException w:name="Body Text Indent 2" w:semiHidden="1" w:unhideWhenUsed="1"/>
-    <w:lsdException w:name="Body Text Indent 3" w:semiHidden="1" w:unhideWhenUsed="1"/>
-    <w:lsdException w:name="Block Text" w:semiHidden="1" w:unhideWhenUsed="1"/>
-    <w:lsdException w:name="Hyperlink" w:semiHidden="1" w:unhideWhenUsed="1"/>
-    <w:lsdException w:name="FollowedHyperlink" w:semiHidden="1" w:unhideWhenUsed="1"/>
-    <w:lsdException w:name="Strong" w:uiPriority="22" w:qFormat="1"/>
-    <w:lsdException w:name="Emphasis" w:uiPriority="20" w:qFormat="1"/>
-    <w:lsdException w:name="Document Map" w:semiHidden="1" w:unhideWhenUsed="1"/>
-    <w:lsdException w:name="Plain Text" w:semiHidden="1" w:unhideWhenUsed="1"/>
-    <w:lsdException w:name="E-mail Signature" w:semiHidden="1" w:unhideWhenUsed="1"/>
-    <w:lsdException w:name="HTML Top of Form" w:semiHidden="1" w:unhideWhenUsed="1"/>
-    <w:lsdException w:name="HTML Bottom of Form" w:semiHidden="1" w:unhideWhenUsed="1"/>
-    <w:lsdException w:name="Normal (Web)" w:semiHidden="1" w:unhideWhenUsed="1"/>
-    <w:lsdException w:name="HTML Acronym" w:semiHidden="1" w:unhideWhenUsed="1"/>
-    <w:lsdException w:name="HTML Address" w:semiHidden="1" w:unhideWhenUsed="1"/>
-    <w:lsdException w:name="HTML Cite" w:semiHidden="1" w:unhideWhenUsed="1"/>
-    <w:lsdException w:name="HTML Code" w:semiHidden="1" w:unhideWhenUsed="1"/>
-    <w:lsdException w:name="HTML Definition" w:semiHidden="1" w:unhideWhenUsed="1"/>
-    <w:lsdException w:name="HTML Keyboard" w:semiHidden="1" w:unhideWhenUsed="1"/>
-    <w:lsdException w:name="HTML Preformatted" w:semiHidden="1" w:unhideWhenUsed="1"/>
-    <w:lsdException w:name="HTML Sample" w:semiHidden="1" w:unhideWhenUsed="1"/>
-    <w:lsdException w:name="HTML Typewriter" w:semiHidden="1" w:unhideWhenUsed="1"/>
-    <w:lsdException w:name="HTML Variable" w:semiHidden="1" w:unhideWhenUsed="1"/>
-    <w:lsdException w:name="Normal Table" w:semiHidden="1" w:unhideWhenUsed="1"/>
-    <w:lsdException w:name="annotation subject" w:semiHidden="1" w:unhideWhenUsed="1"/>
-    <w:lsdException w:name="No List" w:semiHidden="1" w:unhideWhenUsed="1"/>
-    <w:lsdException w:name="Outline List 1" w:semiHidden="1" w:unhideWhenUsed="1"/>
-    <w:lsdException w:name="Outline List 2" w:semiHidden="1" w:unhideWhenUsed="1"/>
-    <w:lsdException w:name="Outline List 3" w:semiHidden="1" w:unhideWhenUsed="1"/>
-    <w:lsdException w:name="Table Simple 1" w:semiHidden="1" w:unhideWhenUsed="1"/>
-    <w:lsdException w:name="Table Simple 2" w:semiHidden="1" w:unhideWhenUsed="1"/>
-    <w:lsdException w:name="Table Simple 3" w:semiHidden="1" w:unhideWhenUsed="1"/>
-    <w:lsdException w:name="Table Classic 1" w:semiHidden="1" w:unhideWhenUsed="1"/>
-    <w:lsdException w:name="Table Classic 2" w:semiHidden="1" w:unhideWhenUsed="1"/>
-    <w:lsdException w:name="Table Classic 3" w:semiHidden="1" w:unhideWhenUsed="1"/>
-    <w:lsdException w:name="Table Classic 4" w:semiHidden="1" w:unhideWhenUsed="1"/>
-    <w:lsdException w:name="Table Colorful 1" w:semiHidden="1" w:unhideWhenUsed="1"/>
-    <w:lsdException w:name="Table Colorful 2" w:semiHidden="1" w:unhideWhenUsed="1"/>
-    <w:lsdException w:name="Table Colorful 3" w:semiHidden="1" w:unhideWhenUsed="1"/>
-    <w:lsdException w:name="Table Columns 1" w:semiHidden="1" w:unhideWhenUsed="1"/>
-    <w:lsdException w:name="Table Columns 2" w:semiHidden="1" w:unhideWhenUsed="1"/>
-    <w:lsdException w:name="Table Columns 3" w:semiHidden="1" w:unhideWhenUsed="1"/>
-    <w:lsdException w:name="Table Columns 4" w:semiHidden="1" w:unhideWhenUsed="1"/>
-    <w:lsdException w:name="Table Columns 5" w:semiHidden="1" w:unhideWhenUsed="1"/>
-    <w:lsdException w:name="Table Grid 1" w:semiHidden="1" w:unhideWhenUsed="1"/>
-    <w:lsdException w:name="Table Grid 2" w:semiHidden="1" w:unhideWhenUsed="1"/>
-    <w:lsdException w:name="Table Grid 3" w:semiHidden="1" w:unhideWhenUsed="1"/>
-    <w:lsdException w:name="Table Grid 4" w:semiHidden="1" w:unhideWhenUsed="1"/>
-    <w:lsdException w:name="Table Grid 5" w:semiHidden="1" w:unhideWhenUsed="1"/>
-    <w:lsdException w:name="Table Grid 6" w:semiHidden="1" w:unhideWhenUsed="1"/>
-    <w:lsdException w:name="Table Grid 7" w:semiHidden="1" w:unhideWhenUsed="1"/>
-    <w:lsdException w:name="Table Grid 8" w:semiHidden="1" w:unhideWhenUsed="1"/>
-    <w:lsdException w:name="Table List 1" w:semiHidden="1" w:unhideWhenUsed="1"/>
-    <w:lsdException w:name="Table List 2" w:semiHidden="1" w:unhideWhenUsed="1"/>
-    <w:lsdException w:name="Table List 3" w:semiHidden="1" w:unhideWhenUsed="1"/>
-    <w:lsdException w:name="Table List 4" w:semiHidden="1" w:unhideWhenUsed="1"/>
-    <w:lsdException w:name="Table List 5" w:semiHidden="1" w:unhideWhenUsed="1"/>
-    <w:lsdException w:name="Table List 6" w:semiHidden="1" w:unhideWhenUsed="1"/>
-    <w:lsdException w:name="Table List 7" w:semiHidden="1" w:unhideWhenUsed="1"/>
-    <w:lsdException w:name="Table List 8" w:semiHidden="1" w:unhideWhenUsed="1"/>
-    <w:lsdException w:name="Table 3D effects 1" w:semiHidden="1" w:unhideWhenUsed="1"/>
-    <w:lsdException w:name="Table 3D effects 2" w:semiHidden="1" w:unhideWhenUsed="1"/>
-    <w:lsdException w:name="Table 3D effects 3" w:semiHidden="1" w:unhideWhenUsed="1"/>
-    <w:lsdException w:name="Table Contemporary" w:semiHidden="1" w:unhideWhenUsed="1"/>
-    <w:lsdException w:name="Table Elegant" w:semiHidden="1" w:unhideWhenUsed="1"/>
-    <w:lsdException w:name="Table Professional" w:semiHidden="1" w:unhideWhenUsed="1"/>
-    <w:lsdException w:name="Table Subtle 1" w:semiHidden="1" w:unhideWhenUsed="1"/>
-    <w:lsdException w:name="Table Subtle 2" w:semiHidden="1" w:unhideWhenUsed="1"/>
-    <w:lsdException w:name="Table Web 1" w:semiHidden="1" w:unhideWhenUsed="1"/>
-    <w:lsdException w:name="Table Web 2" w:semiHidden="1" w:unhideWhenUsed="1"/>
-    <w:lsdException w:name="Table Web 3" w:semiHidden="1" w:unhideWhenUsed="1"/>
-    <w:lsdException w:name="Balloon Text" w:semiHidden="1" w:unhideWhenUsed="1"/>
-    <w:lsdException w:name="Table Grid" w:uiPriority="39"/>
-    <w:lsdException w:name="Table Theme" w:semiHidden="1" w:unhideWhenUsed="1"/>
-    <w:lsdException w:name="Placeholder Text" w:semiHidden="1"/>
-    <w:lsdException w:name="No Spacing" w:uiPriority="1" w:qFormat="1"/>
-    <w:lsdException w:name="Light Shading" w:uiPriority="60"/>
-    <w:lsdException w:name="Light List" w:uiPriority="61"/>
-    <w:lsdException w:name="Light Grid" w:uiPriority="62"/>
-    <w:lsdException w:name="Medium Shading 1" w:uiPriority="63"/>
-    <w:lsdException w:name="Medium Shading 2" w:uiPriority="64"/>
-    <w:lsdException w:name="Medium List 1" w:uiPriority="65"/>
-    <w:lsdException w:name="Medium List 2" w:uiPriority="66"/>
-    <w:lsdException w:name="Medium Grid 1" w:uiPriority="67"/>
-    <w:lsdException w:name="Medium Grid 2" w:uiPriority="68"/>
-    <w:lsdException w:name="Medium Grid 3" w:uiPriority="69"/>
-    <w:lsdException w:name="Dark List" w:uiPriority="70"/>
-    <w:lsdException w:name="Colorful Shading" w:uiPriority="71"/>
-    <w:lsdException w:name="Colorful List" w:uiPriority="72"/>
-    <w:lsdException w:name="Colorful Grid" w:uiPriority="73"/>
-    <w:lsdException w:name="Light Shading Accent 1" w:uiPriority="60"/>
-    <w:lsdException w:name="Light List Accent 1" w:uiPriority="61"/>
-    <w:lsdException w:name="Light Grid Accent 1" w:uiPriority="62"/>
-    <w:lsdException w:name="Medium Shading 1 Accent 1" w:uiPriority="63"/>
-    <w:lsdException w:name="Medium Shading 2 Accent 1" w:uiPriority="64"/>
-    <w:lsdException w:name="Medium List 1 Accent 1" w:uiPriority="65"/>
-    <w:lsdException w:name="Revision" w:semiHidden="1"/>
-    <w:lsdException w:name="List Paragraph" w:uiPriority="34" w:qFormat="1"/>
-    <w:lsdException w:name="Quote" w:uiPriority="29" w:qFormat="1"/>
-    <w:lsdException w:name="Intense Quote" w:uiPriority="30" w:qFormat="1"/>
-    <w:lsdException w:name="Medium List 2 Accent 1" w:uiPriority="66"/>
-    <w:lsdException w:name="Medium Grid 1 Accent 1" w:uiPriority="67"/>
-    <w:lsdException w:name="Medium Grid 2 Accent 1" w:uiPriority="68"/>
-    <w:lsdException w:name="Medium Grid 3 Accent 1" w:uiPriority="69"/>
-    <w:lsdException w:name="Dark List Accent 1" w:uiPriority="70"/>
-    <w:lsdException w:name="Colorful Shading Accent 1" w:uiPriority="71"/>
-    <w:lsdException w:name="Colorful List Accent 1" w:uiPriority="72"/>
-    <w:lsdException w:name="Colorful Grid Accent 1" w:uiPriority="73"/>
-    <w:lsdException w:name="Light Shading Accent 2" w:uiPriority="60"/>
-    <w:lsdException w:name="Light List Accent 2" w:uiPriority="61"/>
-    <w:lsdException w:name="Light Grid Accent 2" w:uiPriority="62"/>
-    <w:lsdException w:name="Medium Shading 1 Accent 2" w:uiPriority="63"/>
-    <w:lsdException w:name="Medium Shading 2 Accent 2" w:uiPriority="64"/>
-    <w:lsdException w:name="Medium List 1 Accent 2" w:uiPriority="65"/>
-    <w:lsdException w:name="Medium List 2 Accent 2" w:uiPriority="66"/>
-    <w:lsdException w:name="Medium Grid 1 Accent 2" w:uiPriority="67"/>
-    <w:lsdException w:name="Medium Grid 2 Accent 2" w:uiPriority="68"/>
-    <w:lsdException w:name="Medium Grid 3 Accent 2" w:uiPriority="69"/>
-    <w:lsdException w:name="Dark List Accent 2" w:uiPriority="70"/>
-    <w:lsdException w:name="Colorful Shading Accent 2" w:uiPriority="71"/>
-    <w:lsdException w:name="Colorful List Accent 2" w:uiPriority="72"/>
-    <w:lsdException w:name="Colorful Grid Accent 2" w:uiPriority="73"/>
-    <w:lsdException w:name="Light Shading Accent 3" w:uiPriority="60"/>
-    <w:lsdException w:name="Light List Accent 3" w:uiPriority="61"/>
-    <w:lsdException w:name="Light Grid Accent 3" w:uiPriority="62"/>
-    <w:lsdException w:name="Medium Shading 1 Accent 3" w:uiPriority="63"/>
-    <w:lsdException w:name="Medium Shading 2 Accent 3" w:uiPriority="64"/>
-    <w:lsdException w:name="Medium List 1 Accent 3" w:uiPriority="65"/>
-    <w:lsdException w:name="Medium List 2 Accent 3" w:uiPriority="66"/>
-    <w:lsdException w:name="Medium Grid 1 Accent 3" w:uiPriority="67"/>
-    <w:lsdException w:name="Medium Grid 2 Accent 3" w:uiPriority="68"/>
-    <w:lsdException w:name="Medium Grid 3 Accent 3" w:uiPriority="69"/>
-    <w:lsdException w:name="Dark List Accent 3" w:uiPriority="70"/>
-    <w:lsdException w:name="Colorful Shading Accent 3" w:uiPriority="71"/>
-    <w:lsdException w:name="Colorful List Accent 3" w:uiPriority="72"/>
-    <w:lsdException w:name="Colorful Grid Accent 3" w:uiPriority="73"/>
-    <w:lsdException w:name="Light Shading Accent 4" w:uiPriority="60"/>
-    <w:lsdException w:name="Light List Accent 4" w:uiPriority="61"/>
-    <w:lsdException w:name="Light Grid Accent 4" w:uiPriority="62"/>
-    <w:lsdException w:name="Medium Shading 1 Accent 4" w:uiPriority="63"/>
-    <w:lsdException w:name="Medium Shading 2 Accent 4" w:uiPriority="64"/>
-    <w:lsdException w:name="Medium List 1 Accent 4" w:uiPriority="65"/>
-    <w:lsdException w:name="Medium List 2 Accent 4" w:uiPriority="66"/>
-    <w:lsdException w:name="Medium Grid 1 Accent 4" w:uiPriority="67"/>
-    <w:lsdException w:name="Medium Grid 2 Accent 4" w:uiPriority="68"/>
-    <w:lsdException w:name="Medium Grid 3 Accent 4" w:uiPriority="69"/>
-    <w:lsdException w:name="Dark List Accent 4" w:uiPriority="70"/>
-    <w:lsdException w:name="Colorful Shading Accent 4" w:uiPriority="71"/>
-    <w:lsdException w:name="Colorful List Accent 4" w:uiPriority="72"/>
-    <w:lsdException w:name="Colorful Grid Accent 4" w:uiPriority="73"/>
-    <w:lsdException w:name="Light Shading Accent 5" w:uiPriority="60"/>
-    <w:lsdException w:name="Light List Accent 5" w:uiPriority="61"/>
-    <w:lsdException w:name="Light Grid Accent 5" w:uiPriority="62"/>
-    <w:lsdException w:name="Medium Shading 1 Accent 5" w:uiPriority="63"/>
-    <w:lsdException w:name="Medium Shading 2 Accent 5" w:uiPriority="64"/>
-    <w:lsdException w:name="Medium List 1 Accent 5" w:uiPriority="65"/>
-    <w:lsdException w:name="Medium List 2 Accent 5" w:uiPriority="66"/>
-    <w:lsdException w:name="Medium Grid 1 Accent 5" w:uiPriority="67"/>
-    <w:lsdException w:name="Medium Grid 2 Accent 5" w:uiPriority="68"/>
-    <w:lsdException w:name="Medium Grid 3 Accent 5" w:uiPriority="69"/>
-    <w:lsdException w:name="Dark List Accent 5" w:uiPriority="70"/>
-    <w:lsdException w:name="Colorful Shading Accent 5" w:uiPriority="71"/>
-    <w:lsdException w:name="Colorful List Accent 5" w:uiPriority="72"/>
-    <w:lsdException w:name="Colorful Grid Accent 5" w:uiPriority="73"/>
-    <w:lsdException w:name="Light Shading Accent 6" w:uiPriority="60"/>
-    <w:lsdException w:name="Light List Accent 6" w:uiPriority="61"/>
-    <w:lsdException w:name="Light Grid Accent 6" w:uiPriority="62"/>
-    <w:lsdException w:name="Medium Shading 1 Accent 6" w:uiPriority="63"/>
-    <w:lsdException w:name="Medium Shading 2 Accent 6" w:uiPriority="64"/>
-    <w:lsdException w:name="Medium List 1 Accent 6" w:uiPriority="65"/>
-    <w:lsdException w:name="Medium List 2 Accent 6" w:uiPriority="66"/>
-    <w:lsdException w:name="Medium Grid 1 Accent 6" w:uiPriority="67"/>
-    <w:lsdException w:name="Medium Grid 2 Accent 6" w:uiPriority="68"/>
-    <w:lsdException w:name="Medium Grid 3 Accent 6" w:uiPriority="69"/>
-    <w:lsdException w:name="Dark List Accent 6" w:uiPriority="70"/>
-    <w:lsdException w:name="Colorful Shading Accent 6" w:uiPriority="71"/>
-    <w:lsdException w:name="Colorful List Accent 6" w:uiPriority="72"/>
-    <w:lsdException w:name="Colorful Grid Accent 6" w:uiPriority="73"/>
-    <w:lsdException w:name="Subtle Emphasis" w:uiPriority="19" w:qFormat="1"/>
-    <w:lsdException w:name="Intense Emphasis" w:uiPriority="21" w:qFormat="1"/>
-    <w:lsdException w:name="Subtle Reference" w:uiPriority="31" w:qFormat="1"/>
-    <w:lsdException w:name="Intense Reference" w:uiPriority="32" w:qFormat="1"/>
-    <w:lsdException w:name="Book Title" w:uiPriority="33" w:qFormat="1"/>
-    <w:lsdException w:name="Bibliography" w:semiHidden="1" w:uiPriority="37" w:unhideWhenUsed="1"/>
-    <w:lsdException w:name="TOC Heading" w:semiHidden="1" w:uiPriority="39" w:unhideWhenUsed="1" w:qFormat="1"/>
-    <w:lsdException w:name="Plain Table 1" w:uiPriority="41"/>
-    <w:lsdException w:name="Plain Table 2" w:uiPriority="42"/>
-    <w:lsdException w:name="Plain Table 3" w:uiPriority="43"/>
-    <w:lsdException w:name="Plain Table 4" w:uiPriority="44"/>
-    <w:lsdException w:name="Plain Table 5" w:uiPriority="45"/>
-    <w:lsdException w:name="Grid Table Light" w:uiPriority="40"/>
-    <w:lsdException w:name="Grid Table 1 Light" w:uiPriority="46"/>
-    <w:lsdException w:name="Grid Table 2" w:uiPriority="47"/>
-    <w:lsdException w:name="Grid Table 3" w:uiPriority="48"/>
-    <w:lsdException w:name="Grid Table 4" w:uiPriority="49"/>
-    <w:lsdException w:name="Grid Table 5 Dark" w:uiPriority="50"/>
-    <w:lsdException w:name="Grid Table 6 Colorful" w:uiPriority="51"/>
-    <w:lsdException w:name="Grid Table 7 Colorful" w:uiPriority="52"/>
-    <w:lsdException w:name="Grid Table 1 Light Accent 1" w:uiPriority="46"/>
-    <w:lsdException w:name="Grid Table 2 Accent 1" w:uiPriority="47"/>
-    <w:lsdException w:name="Grid Table 3 Accent 1" w:uiPriority="48"/>
-    <w:lsdException w:name="Grid Table 4 Accent 1" w:uiPriority="49"/>
-    <w:lsdException w:name="Grid Table 5 Dark Accent 1" w:uiPriority="50"/>
-    <w:lsdException w:name="Grid Table 6 Colorful Accent 1" w:uiPriority="51"/>
-    <w:lsdException w:name="Grid Table 7 Colorful Accent 1" w:uiPriority="52"/>
-    <w:lsdException w:name="Grid Table 1 Light Accent 2" w:uiPriority="46"/>
-    <w:lsdException w:name="Grid Table 2 Accent 2" w:uiPriority="47"/>
-    <w:lsdException w:name="Grid Table 3 Accent 2" w:uiPriority="48"/>
-    <w:lsdException w:name="Grid Table 4 Accent 2" w:uiPriority="49"/>
-    <w:lsdException w:name="Grid Table 5 Dark Accent 2" w:uiPriority="50"/>
-    <w:lsdException w:name="Grid Table 6 Colorful Accent 2" w:uiPriority="51"/>
-    <w:lsdException w:name="Grid Table 7 Colorful Accent 2" w:uiPriority="52"/>
-    <w:lsdException w:name="Grid Table 1 Light Accent 3" w:uiPriority="46"/>
-    <w:lsdException w:name="Grid Table 2 Accent 3" w:uiPriority="47"/>
-    <w:lsdException w:name="Grid Table 3 Accent 3" w:uiPriority="48"/>
-    <w:lsdException w:name="Grid Table 4 Accent 3" w:uiPriority="49"/>
-    <w:lsdException w:name="Grid Table 5 Dark Accent 3" w:uiPriority="50"/>
-    <w:lsdException w:name="Grid Table 6 Colorful Accent 3" w:uiPriority="51"/>
-    <w:lsdException w:name="Grid Table 7 Colorful Accent 3" w:uiPriority="52"/>
-    <w:lsdException w:name="Grid Table 1 Light Accent 4" w:uiPriority="46"/>
-    <w:lsdException w:name="Grid Table 2 Accent 4" w:uiPriority="47"/>
-    <w:lsdException w:name="Grid Table 3 Accent 4" w:uiPriority="48"/>
-    <w:lsdException w:name="Grid Table 4 Accent 4" w:uiPriority="49"/>
-    <w:lsdException w:name="Grid Table 5 Dark Accent 4" w:uiPriority="50"/>
-    <w:lsdException w:name="Grid Table 6 Colorful Accent 4" w:uiPriority="51"/>
-    <w:lsdException w:name="Grid Table 7 Colorful Accent 4" w:uiPriority="52"/>
-    <w:lsdException w:name="Grid Table 1 Light Accent 5" w:uiPriority="46"/>
-    <w:lsdException w:name="Grid Table 2 Accent 5" w:uiPriority="47"/>
-    <w:lsdException w:name="Grid Table 3 Accent 5" w:uiPriority="48"/>
-    <w:lsdException w:name="Grid Table 4 Accent 5" w:uiPriority="49"/>
-    <w:lsdException w:name="Grid Table 5 Dark Accent 5" w:uiPriority="50"/>
-    <w:lsdException w:name="Grid Table 6 Colorful Accent 5" w:uiPriority="51"/>
-    <w:lsdException w:name="Grid Table 7 Colorful Accent 5" w:uiPriority="52"/>
-    <w:lsdException w:name="Grid Table 1 Light Accent 6" w:uiPriority="46"/>
-    <w:lsdException w:name="Grid Table 2 Accent 6" w:uiPriority="47"/>
-    <w:lsdException w:name="Grid Table 3 Accent 6" w:uiPriority="48"/>
-    <w:lsdException w:name="Grid Table 4 Accent 6" w:uiPriority="49"/>
-    <w:lsdException w:name="Grid Table 5 Dark Accent 6" w:uiPriority="50"/>
-    <w:lsdException w:name="Grid Table 6 Colorful Accent 6" w:uiPriority="51"/>
-    <w:lsdException w:name="Grid Table 7 Colorful Accent 6" w:uiPriority="52"/>
-    <w:lsdException w:name="List Table 1 Light" w:uiPriority="46"/>
-    <w:lsdException w:name="List Table 2" w:uiPriority="47"/>
-    <w:lsdException w:name="List Table 3" w:uiPriority="48"/>
-    <w:lsdException w:name="List Table 4" w:uiPriority="49"/>
-    <w:lsdException w:name="List Table 5 Dark" w:uiPriority="50"/>
-    <w:lsdException w:name="List Table 6 Colorful" w:uiPriority="51"/>
-    <w:lsdException w:name="List Table 7 Colorful" w:uiPriority="52"/>
-    <w:lsdException w:name="List Table 1 Light Accent 1" w:uiPriority="46"/>
-    <w:lsdException w:name="List Table 2 Accent 1" w:uiPriority="47"/>
-    <w:lsdException w:name="List Table 3 Accent 1" w:uiPriority="48"/>
-    <w:lsdException w:name="List Table 4 Accent 1" w:uiPriority="49"/>
-    <w:lsdException w:name="List Table 5 Dark Accent 1" w:uiPriority="50"/>
-    <w:lsdException w:name="List Table 6 Colorful Accent 1" w:uiPriority="51"/>
-    <w:lsdException w:name="List Table 7 Colorful Accent 1" w:uiPriority="52"/>
-    <w:lsdException w:name="List Table 1 Light Accent 2" w:uiPriority="46"/>
-    <w:lsdException w:name="List Table 2 Accent 2" w:uiPriority="47"/>
-    <w:lsdException w:name="List Table 3 Accent 2" w:uiPriority="48"/>
-    <w:lsdException w:name="List Table 4 Accent 2" w:uiPriority="49"/>
-    <w:lsdException w:name="List Table 5 Dark Accent 2" w:uiPriority="50"/>
-    <w:lsdException w:name="List Table 6 Colorful Accent 2" w:uiPriority="51"/>
-    <w:lsdException w:name="List Table 7 Colorful Accent 2" w:uiPriority="52"/>
-    <w:lsdException w:name="List Table 1 Light Accent 3" w:uiPriority="46"/>
-    <w:lsdException w:name="List Table 2 Accent 3" w:uiPriority="47"/>
-    <w:lsdException w:name="List Table 3 Accent 3" w:uiPriority="48"/>
-    <w:lsdException w:name="List Table 4 Accent 3" w:uiPriority="49"/>
-    <w:lsdException w:name="List Table 5 Dark Accent 3" w:uiPriority="50"/>
-    <w:lsdException w:name="List Table 6 Colorful Accent 3" w:uiPriority="51"/>
-    <w:lsdException w:name="List Table 7 Colorful Accent 3" w:uiPriority="52"/>
-    <w:lsdException w:name="List Table 1 Light Accent 4" w:uiPriority="46"/>
-    <w:lsdException w:name="List Table 2 Accent 4" w:uiPriority="47"/>
-    <w:lsdException w:name="List Table 3 Accent 4" w:uiPriority="48"/>
-    <w:lsdException w:name="List Table 4 Accent 4" w:uiPriority="49"/>
-    <w:lsdException w:name="List Table 5 Dark Accent 4" w:uiPriority="50"/>
-    <w:lsdException w:name="List Table 6 Colorful Accent 4" w:uiPriority="51"/>
-    <w:lsdException w:name="List Table 7 Colorful Accent 4" w:uiPriority="52"/>
-    <w:lsdException w:name="List Table 1 Light Accent 5" w:uiPriority="46"/>
-    <w:lsdException w:name="List Table 2 Accent 5" w:uiPriority="47"/>
-    <w:lsdException w:name="List Table 3 Accent 5" w:uiPriority="48"/>
-    <w:lsdException w:name="List Table 4 Accent 5" w:uiPriority="49"/>
-    <w:lsdException w:name="List Table 5 Dark Accent 5" w:uiPriority="50"/>
-    <w:lsdException w:name="List Table 6 Colorful Accent 5" w:uiPriority="51"/>
-    <w:lsdException w:name="List Table 7 Colorful Accent 5" w:uiPriority="52"/>
-    <w:lsdException w:name="List Table 1 Light Accent 6" w:uiPriority="46"/>
-    <w:lsdException w:name="List Table 2 Accent 6" w:uiPriority="47"/>
-    <w:lsdException w:name="List Table 3 Accent 6" w:uiPriority="48"/>
-    <w:lsdException w:name="List Table 4 Accent 6" w:uiPriority="49"/>
-    <w:lsdException w:name="List Table 5 Dark Accent 6" w:uiPriority="50"/>
-    <w:lsdException w:name="List Table 6 Colorful Accent 6" w:uiPriority="51"/>
-    <w:lsdException w:name="List Table 7 Colorful Accent 6" w:uiPriority="52"/>
+  <w:latentStyles w:defLockedState="0" w:defUIPriority="99" w:defSemiHidden="1" w:defUnhideWhenUsed="1" w:defQFormat="0" w:count="267">
+    <w:lsdException w:name="Normal" w:semiHidden="0" w:uiPriority="0" w:unhideWhenUsed="0" w:qFormat="1"/>
+    <w:lsdException w:name="heading 1" w:semiHidden="0" w:uiPriority="9" w:unhideWhenUsed="0" w:qFormat="1"/>
+    <w:lsdException w:name="heading 2" w:uiPriority="9" w:qFormat="1"/>
+    <w:lsdException w:name="heading 3" w:uiPriority="9" w:qFormat="1"/>
+    <w:lsdException w:name="heading 4" w:uiPriority="9" w:qFormat="1"/>
+    <w:lsdException w:name="heading 5" w:uiPriority="9" w:qFormat="1"/>
+    <w:lsdException w:name="heading 6" w:uiPriority="9" w:qFormat="1"/>
+    <w:lsdException w:name="heading 7" w:uiPriority="9" w:qFormat="1"/>
+    <w:lsdException w:name="heading 8" w:uiPriority="9" w:qFormat="1"/>
+    <w:lsdException w:name="heading 9" w:uiPriority="9" w:qFormat="1"/>
+    <w:lsdException w:name="toc 1" w:uiPriority="39"/>
+    <w:lsdException w:name="toc 2" w:uiPriority="39"/>
+    <w:lsdException w:name="toc 3" w:uiPriority="39"/>
+    <w:lsdException w:name="toc 4" w:uiPriority="39"/>
+    <w:lsdException w:name="toc 5" w:uiPriority="39"/>
+    <w:lsdException w:name="toc 6" w:uiPriority="39"/>
+    <w:lsdException w:name="toc 7" w:uiPriority="39"/>
+    <w:lsdException w:name="toc 8" w:uiPriority="39"/>
+    <w:lsdException w:name="toc 9" w:uiPriority="39"/>
+    <w:lsdException w:name="caption" w:uiPriority="35" w:qFormat="1"/>
+    <w:lsdException w:name="Title" w:semiHidden="0" w:uiPriority="10" w:unhideWhenUsed="0" w:qFormat="1"/>
+    <w:lsdException w:name="Default Paragraph Font" w:uiPriority="1"/>
+    <w:lsdException w:name="Subtitle" w:semiHidden="0" w:uiPriority="11" w:unhideWhenUsed="0" w:qFormat="1"/>
+    <w:lsdException w:name="Strong" w:semiHidden="0" w:uiPriority="22" w:unhideWhenUsed="0" w:qFormat="1"/>
+    <w:lsdException w:name="Emphasis" w:semiHidden="0" w:uiPriority="20" w:unhideWhenUsed="0" w:qFormat="1"/>
+    <w:lsdException w:name="Table Grid" w:semiHidden="0" w:uiPriority="39" w:unhideWhenUsed="0"/>
+    <w:lsdException w:name="Placeholder Text" w:unhideWhenUsed="0"/>
+    <w:lsdException w:name="No Spacing" w:semiHidden="0" w:uiPriority="1" w:unhideWhenUsed="0" w:qFormat="1"/>
+    <w:lsdException w:name="Light Shading" w:semiHidden="0" w:uiPriority="60" w:unhideWhenUsed="0"/>
+    <w:lsdException w:name="Light List" w:semiHidden="0" w:uiPriority="61" w:unhideWhenUsed="0"/>
+    <w:lsdException w:name="Light Grid" w:semiHidden="0" w:uiPriority="62" w:unhideWhenUsed="0"/>
+    <w:lsdException w:name="Medium Shading 1" w:semiHidden="0" w:uiPriority="63" w:unhideWhenUsed="0"/>
+    <w:lsdException w:name="Medium Shading 2" w:semiHidden="0" w:uiPriority="64" w:unhideWhenUsed="0"/>
+    <w:lsdException w:name="Medium List 1" w:semiHidden="0" w:uiPriority="65" w:unhideWhenUsed="0"/>
+    <w:lsdException w:name="Medium List 2" w:semiHidden="0" w:uiPriority="66" w:unhideWhenUsed="0"/>
+    <w:lsdException w:name="Medium Grid 1" w:semiHidden="0" w:uiPriority="67" w:unhideWhenUsed="0"/>
+    <w:lsdException w:name="Medium Grid 2" w:semiHidden="0" w:uiPriority="68" w:unhideWhenUsed="0"/>
+    <w:lsdException w:name="Medium Grid 3" w:semiHidden="0" w:uiPriority="69" w:unhideWhenUsed="0"/>
+    <w:lsdException w:name="Dark List" w:semiHidden="0" w:uiPriority="70" w:unhideWhenUsed="0"/>
+    <w:lsdException w:name="Colorful Shading" w:semiHidden="0" w:uiPriority="71" w:unhideWhenUsed="0"/>
+    <w:lsdException w:name="Colorful List" w:semiHidden="0" w:uiPriority="72" w:unhideWhenUsed="0"/>
+    <w:lsdException w:name="Colorful Grid" w:semiHidden="0" w:uiPriority="73" w:unhideWhenUsed="0"/>
+    <w:lsdException w:name="Light Shading Accent 1" w:semiHidden="0" w:uiPriority="60" w:unhideWhenUsed="0"/>
+    <w:lsdException w:name="Light List Accent 1" w:semiHidden="0" w:uiPriority="61" w:unhideWhenUsed="0"/>
+    <w:lsdException w:name="Light Grid Accent 1" w:semiHidden="0" w:uiPriority="62" w:unhideWhenUsed="0"/>
+    <w:lsdException w:name="Medium Shading 1 Accent 1" w:semiHidden="0" w:uiPriority="63" w:unhideWhenUsed="0"/>
+    <w:lsdException w:name="Medium Shading 2 Accent 1" w:semiHidden="0" w:uiPriority="64" w:unhideWhenUsed="0"/>
+    <w:lsdException w:name="Medium List 1 Accent 1" w:semiHidden="0" w:uiPriority="65" w:unhideWhenUsed="0"/>
+    <w:lsdException w:name="Revision" w:unhideWhenUsed="0"/>
+    <w:lsdException w:name="List Paragraph" w:semiHidden="0" w:uiPriority="34" w:unhideWhenUsed="0" w:qFormat="1"/>
+    <w:lsdException w:name="Quote" w:semiHidden="0" w:uiPriority="29" w:unhideWhenUsed="0" w:qFormat="1"/>
+    <w:lsdException w:name="Intense Quote" w:semiHidden="0" w:uiPriority="30" w:unhideWhenUsed="0" w:qFormat="1"/>
+    <w:lsdException w:name="Medium List 2 Accent 1" w:semiHidden="0" w:uiPriority="66" w:unhideWhenUsed="0"/>
+    <w:lsdException w:name="Medium Grid 1 Accent 1" w:semiHidden="0" w:uiPriority="67" w:unhideWhenUsed="0"/>
+    <w:lsdException w:name="Medium Grid 2 Accent 1" w:semiHidden="0" w:uiPriority="68" w:unhideWhenUsed="0"/>
+    <w:lsdException w:name="Medium Grid 3 Accent 1" w:semiHidden="0" w:uiPriority="69" w:unhideWhenUsed="0"/>
+    <w:lsdException w:name="Dark List Accent 1" w:semiHidden="0" w:uiPriority="70" w:unhideWhenUsed="0"/>
+    <w:lsdException w:name="Colorful Shading Accent 1" w:semiHidden="0" w:uiPriority="71" w:unhideWhenUsed="0"/>
+    <w:lsdException w:name="Colorful List Accent 1" w:semiHidden="0" w:uiPriority="72" w:unhideWhenUsed="0"/>
+    <w:lsdException w:name="Colorful Grid Accent 1" w:semiHidden="0" w:uiPriority="73" w:unhideWhenUsed="0"/>
+    <w:lsdException w:name="Light Shading Accent 2" w:semiHidden="0" w:uiPriority="60" w:unhideWhenUsed="0"/>
+    <w:lsdException w:name="Light List Accent 2" w:semiHidden="0" w:uiPriority="61" w:unhideWhenUsed="0"/>
+    <w:lsdException w:name="Light Grid Accent 2" w:semiHidden="0" w:uiPriority="62" w:unhideWhenUsed="0"/>
+    <w:lsdException w:name="Medium Shading 1 Accent 2" w:semiHidden="0" w:uiPriority="63" w:unhideWhenUsed="0"/>
+    <w:lsdException w:name="Medium Shading 2 Accent 2" w:semiHidden="0" w:uiPriority="64" w:unhideWhenUsed="0"/>
+    <w:lsdException w:name="Medium List 1 Accent 2" w:semiHidden="0" w:uiPriority="65" w:unhideWhenUsed="0"/>
+    <w:lsdException w:name="Medium List 2 Accent 2" w:semiHidden="0" w:uiPriority="66" w:unhideWhenUsed="0"/>
+    <w:lsdException w:name="Medium Grid 1 Accent 2" w:semiHidden="0" w:uiPriority="67" w:unhideWhenUsed="0"/>
+    <w:lsdException w:name="Medium Grid 2 Accent 2" w:semiHidden="0" w:uiPriority="68" w:unhideWhenUsed="0"/>
+    <w:lsdException w:name="Medium Grid 3 Accent 2" w:semiHidden="0" w:uiPriority="69" w:unhideWhenUsed="0"/>
+    <w:lsdException w:name="Dark List Accent 2" w:semiHidden="0" w:uiPriority="70" w:unhideWhenUsed="0"/>
+    <w:lsdException w:name="Colorful Shading Accent 2" w:semiHidden="0" w:uiPriority="71" w:unhideWhenUsed="0"/>
+    <w:lsdException w:name="Colorful List Accent 2" w:semiHidden="0" w:uiPriority="72" w:unhideWhenUsed="0"/>
+    <w:lsdException w:name="Colorful Grid Accent 2" w:semiHidden="0" w:uiPriority="73" w:unhideWhenUsed="0"/>
+    <w:lsdException w:name="Light Shading Accent 3" w:semiHidden="0" w:uiPriority="60" w:unhideWhenUsed="0"/>
+    <w:lsdException w:name="Light List Accent 3" w:semiHidden="0" w:uiPriority="61" w:unhideWhenUsed="0"/>
+    <w:lsdException w:name="Light Grid Accent 3" w:semiHidden="0" w:uiPriority="62" w:unhideWhenUsed="0"/>
+    <w:lsdException w:name="Medium Shading 1 Accent 3" w:semiHidden="0" w:uiPriority="63" w:unhideWhenUsed="0"/>
+    <w:lsdException w:name="Medium Shading 2 Accent 3" w:semiHidden="0" w:uiPriority="64" w:unhideWhenUsed="0"/>
+    <w:lsdException w:name="Medium List 1 Accent 3" w:semiHidden="0" w:uiPriority="65" w:unhideWhenUsed="0"/>
+    <w:lsdException w:name="Medium List 2 Accent 3" w:semiHidden="0" w:uiPriority="66" w:unhideWhenUsed="0"/>
+    <w:lsdException w:name="Medium Grid 1 Accent 3" w:semiHidden="0" w:uiPriority="67" w:unhideWhenUsed="0"/>
+    <w:lsdException w:name="Medium Grid 2 Accent 3" w:semiHidden="0" w:uiPriority="68" w:unhideWhenUsed="0"/>
+    <w:lsdException w:name="Medium Grid 3 Accent 3" w:semiHidden="0" w:uiPriority="69" w:unhideWhenUsed="0"/>
+    <w:lsdException w:name="Dark List Accent 3" w:semiHidden="0" w:uiPriority="70" w:unhideWhenUsed="0"/>
+    <w:lsdException w:name="Colorful Shading Accent 3" w:semiHidden="0" w:uiPriority="71" w:unhideWhenUsed="0"/>
+    <w:lsdException w:name="Colorful List Accent 3" w:semiHidden="0" w:uiPriority="72" w:unhideWhenUsed="0"/>
+    <w:lsdException w:name="Colorful Grid Accent 3" w:semiHidden="0" w:uiPriority="73" w:unhideWhenUsed="0"/>
+    <w:lsdException w:name="Light Shading Accent 4" w:semiHidden="0" w:uiPriority="60" w:unhideWhenUsed="0"/>
+    <w:lsdException w:name="Light List Accent 4" w:semiHidden="0" w:uiPriority="61" w:unhideWhenUsed="0"/>
+    <w:lsdException w:name="Light Grid Accent 4" w:semiHidden="0" w:uiPriority="62" w:unhideWhenUsed="0"/>
+    <w:lsdException w:name="Medium Shading 1 Accent 4" w:semiHidden="0" w:uiPriority="63" w:unhideWhenUsed="0"/>
+    <w:lsdException w:name="Medium Shading 2 Accent 4" w:semiHidden="0" w:uiPriority="64" w:unhideWhenUsed="0"/>
+    <w:lsdException w:name="Medium List 1 Accent 4" w:semiHidden="0" w:uiPriority="65" w:unhideWhenUsed="0"/>
+    <w:lsdException w:name="Medium List 2 Accent 4" w:semiHidden="0" w:uiPriority="66" w:unhideWhenUsed="0"/>
+    <w:lsdException w:name="Medium Grid 1 Accent 4" w:semiHidden="0" w:uiPriority="67" w:unhideWhenUsed="0"/>
+    <w:lsdException w:name="Medium Grid 2 Accent 4" w:semiHidden="0" w:uiPriority="68" w:unhideWhenUsed="0"/>
+    <w:lsdException w:name="Medium Grid 3 Accent 4" w:semiHidden="0" w:uiPriority="69" w:unhideWhenUsed="0"/>
+    <w:lsdException w:name="Dark List Accent 4" w:semiHidden="0" w:uiPriority="70" w:unhideWhenUsed="0"/>
+    <w:lsdException w:name="Colorful Shading Accent 4" w:semiHidden="0" w:uiPriority="71" w:unhideWhenUsed="0"/>
+    <w:lsdException w:name="Colorful List Accent 4" w:semiHidden="0" w:uiPriority="72" w:unhideWhenUsed="0"/>
+    <w:lsdException w:name="Colorful Grid Accent 4" w:semiHidden="0" w:uiPriority="73" w:unhideWhenUsed="0"/>
+    <w:lsdException w:name="Light Shading Accent 5" w:semiHidden="0" w:uiPriority="60" w:unhideWhenUsed="0"/>
+    <w:lsdException w:name="Light List Accent 5" w:semiHidden="0" w:uiPriority="61" w:unhideWhenUsed="0"/>
+    <w:lsdException w:name="Light Grid Accent 5" w:semiHidden="0" w:uiPriority="62" w:unhideWhenUsed="0"/>
+    <w:lsdException w:name="Medium Shading 1 Accent 5" w:semiHidden="0" w:uiPriority="63" w:unhideWhenUsed="0"/>
+    <w:lsdException w:name="Medium Shading 2 Accent 5" w:semiHidden="0" w:uiPriority="64" w:unhideWhenUsed="0"/>
+    <w:lsdException w:name="Medium List 1 Accent 5" w:semiHidden="0" w:uiPriority="65" w:unhideWhenUsed="0"/>
+    <w:lsdException w:name="Medium List 2 Accent 5" w:semiHidden="0" w:uiPriority="66" w:unhideWhenUsed="0"/>
+    <w:lsdException w:name="Medium Grid 1 Accent 5" w:semiHidden="0" w:uiPriority="67" w:unhideWhenUsed="0"/>
+    <w:lsdException w:name="Medium Grid 2 Accent 5" w:semiHidden="0" w:uiPriority="68" w:unhideWhenUsed="0"/>
+    <w:lsdException w:name="Medium Grid 3 Accent 5" w:semiHidden="0" w:uiPriority="69" w:unhideWhenUsed="0"/>
+    <w:lsdException w:name="Dark List Accent 5" w:semiHidden="0" w:uiPriority="70" w:unhideWhenUsed="0"/>
+    <w:lsdException w:name="Colorful Shading Accent 5" w:semiHidden="0" w:uiPriority="71" w:unhideWhenUsed="0"/>
+    <w:lsdException w:name="Colorful List Accent 5" w:semiHidden="0" w:uiPriority="72" w:unhideWhenUsed="0"/>
+    <w:lsdException w:name="Colorful Grid Accent 5" w:semiHidden="0" w:uiPriority="73" w:unhideWhenUsed="0"/>
+    <w:lsdException w:name="Light Shading Accent 6" w:semiHidden="0" w:uiPriority="60" w:unhideWhenUsed="0"/>
+    <w:lsdException w:name="Light List Accent 6" w:semiHidden="0" w:uiPriority="61" w:unhideWhenUsed="0"/>
+    <w:lsdException w:name="Light Grid Accent 6" w:semiHidden="0" w:uiPriority="62" w:unhideWhenUsed="0"/>
+    <w:lsdException w:name="Medium Shading 1 Accent 6" w:semiHidden="0" w:uiPriority="63" w:unhideWhenUsed="0"/>
+    <w:lsdException w:name="Medium Shading 2 Accent 6" w:semiHidden="0" w:uiPriority="64" w:unhideWhenUsed="0"/>
+    <w:lsdException w:name="Medium List 1 Accent 6" w:semiHidden="0" w:uiPriority="65" w:unhideWhenUsed="0"/>
+    <w:lsdException w:name="Medium List 2 Accent 6" w:semiHidden="0" w:uiPriority="66" w:unhideWhenUsed="0"/>
+    <w:lsdException w:name="Medium Grid 1 Accent 6" w:semiHidden="0" w:uiPriority="67" w:unhideWhenUsed="0"/>
+    <w:lsdException w:name="Medium Grid 2 Accent 6" w:semiHidden="0" w:uiPriority="68" w:unhideWhenUsed="0"/>
+    <w:lsdException w:name="Medium Grid 3 Accent 6" w:semiHidden="0" w:uiPriority="69" w:unhideWhenUsed="0"/>
+    <w:lsdException w:name="Dark List Accent 6" w:semiHidden="0" w:uiPriority="70" w:unhideWhenUsed="0"/>
+    <w:lsdException w:name="Colorful Shading Accent 6" w:semiHidden="0" w:uiPriority="71" w:unhideWhenUsed="0"/>
+    <w:lsdException w:name="Colorful List Accent 6" w:semiHidden="0" w:uiPriority="72" w:unhideWhenUsed="0"/>
+    <w:lsdException w:name="Colorful Grid Accent 6" w:semiHidden="0" w:uiPriority="73" w:unhideWhenUsed="0"/>
+    <w:lsdException w:name="Subtle Emphasis" w:semiHidden="0" w:uiPriority="19" w:unhideWhenUsed="0" w:qFormat="1"/>
+    <w:lsdException w:name="Intense Emphasis" w:semiHidden="0" w:uiPriority="21" w:unhideWhenUsed="0" w:qFormat="1"/>
+    <w:lsdException w:name="Subtle Reference" w:semiHidden="0" w:uiPriority="31" w:unhideWhenUsed="0" w:qFormat="1"/>
+    <w:lsdException w:name="Intense Reference" w:semiHidden="0" w:uiPriority="32" w:unhideWhenUsed="0" w:qFormat="1"/>
+    <w:lsdException w:name="Book Title" w:semiHidden="0" w:uiPriority="33" w:unhideWhenUsed="0" w:qFormat="1"/>
+    <w:lsdException w:name="Bibliography" w:uiPriority="37"/>
+    <w:lsdException w:name="TOC Heading" w:uiPriority="39" w:qFormat="1"/>
+  </w:latentStyles>
+  <w:style w:type="paragraph" w:default="1" w:styleId="Normal">
+    <w:name w:val="Normal"/>
+    <w:qFormat/>
+  </w:style>
+  <w:style w:type="paragraph" w:styleId="Heading1">
+    <w:name w:val="heading 1"/>
+    <w:basedOn w:val="Normal"/>
+    <w:next w:val="Normal"/>
+    <w:link w:val="Heading1Char"/>
+    <w:uiPriority w:val="9"/>
+    <w:qFormat/>
+    <w:rsid w:val="00BE4579"/>
+    <w:pPr>
+      <w:keepNext/>
+      <w:keepLines/>
+      <w:spacing w:before="240" w:after="0"/>
+      <w:outlineLvl w:val="0"/>
+    </w:pPr>
+    <w:rPr>
+      <w:rFonts w:asciiTheme="majorHAnsi" w:eastAsiaTheme="majorEastAsia" w:hAnsiTheme="majorHAnsi" w:cstheme="majorBidi"/>
+      <w:color w:val="2E74B5" w:themeColor="accent1" w:themeShade="BF"/>
+      <w:sz w:val="32"/>
+      <w:szCs w:val="32"/>
+    </w:rPr>
+  </w:style>
+  <w:style w:type="paragraph" w:styleId="Heading2">
+    <w:name w:val="heading 2"/>
+    <w:basedOn w:val="Normal"/>
+    <w:next w:val="Normal"/>
+    <w:link w:val="Heading2Char"/>
+    <w:uiPriority w:val="9"/>
+    <w:unhideWhenUsed/>
+    <w:qFormat/>
+    <w:rsid w:val="00047EAE"/>
+    <w:pPr>
+      <w:keepNext/>
+      <w:keepLines/>
+      <w:spacing w:before="40" w:after="0"/>
+      <w:outlineLvl w:val="1"/>
+    </w:pPr>
+    <w:rPr>
+      <w:rFonts w:asciiTheme="majorHAnsi" w:eastAsiaTheme="majorEastAsia" w:hAnsiTheme="majorHAnsi" w:cstheme="majorBidi"/>
+      <w:color w:val="2E74B5" w:themeColor="accent1" w:themeShade="BF"/>
+      <w:sz w:val="26"/>
+      <w:szCs w:val="26"/>
+    </w:rPr>
+  </w:style>
+  <w:style w:type="character" w:default="1" w:styleId="DefaultParagraphFont">
+    <w:name w:val="Default Paragraph Font"/>
+    <w:uiPriority w:val="1"/>
+    <w:semiHidden/>
+    <w:unhideWhenUsed/>
+  </w:style>
+  <w:style w:type="table" w:default="1" w:styleId="TableNormal">
+    <w:name w:val="Normal Table"/>
+    <w:uiPriority w:val="99"/>
+    <w:semiHidden/>
+    <w:unhideWhenUsed/>
+    <w:tblPr>
+      <w:tblInd w:w="0" w:type="dxa"/>
+      <w:tblCellMar>
+        <w:top w:w="0" w:type="dxa"/>
+        <w:left w:w="108" w:type="dxa"/>
+        <w:bottom w:w="0" w:type="dxa"/>
+        <w:right w:w="108" w:type="dxa"/>
+      </w:tblCellMar>
+    </w:tblPr>
+  </w:style>
+  <w:style w:type="numbering" w:default="1" w:styleId="NoList">
+    <w:name w:val="No List"/>
+    <w:uiPriority w:val="99"/>
+    <w:semiHidden/>
+    <w:unhideWhenUsed/>
+  </w:style>
+  <w:style w:type="character" w:customStyle="1" w:styleId="Heading1Char">
+    <w:name w:val="Heading 1 Char"/>
+    <w:basedOn w:val="DefaultParagraphFont"/>
+    <w:link w:val="Heading1"/>
+    <w:uiPriority w:val="9"/>
+    <w:rsid w:val="00BE4579"/>
+    <w:rPr>
+      <w:rFonts w:asciiTheme="majorHAnsi" w:eastAsiaTheme="majorEastAsia" w:hAnsiTheme="majorHAnsi" w:cstheme="majorBidi"/>
+      <w:color w:val="2E74B5" w:themeColor="accent1" w:themeShade="BF"/>
+      <w:sz w:val="32"/>
+      <w:szCs w:val="32"/>
+    </w:rPr>
+  </w:style>
+  <w:style w:type="paragraph" w:styleId="Header">
+    <w:name w:val="header"/>
+    <w:basedOn w:val="Normal"/>
+    <w:link w:val="HeaderChar"/>
+    <w:uiPriority w:val="99"/>
+    <w:unhideWhenUsed/>
+    <w:rsid w:val="00BE4579"/>
+    <w:pPr>
+      <w:tabs>
+        <w:tab w:val="center" w:pos="4680"/>
+        <w:tab w:val="right" w:pos="9360"/>
+      </w:tabs>
+      <w:spacing w:after="0" w:line="240" w:lineRule="auto"/>
+    </w:pPr>
+  </w:style>
+  <w:style w:type="character" w:customStyle="1" w:styleId="HeaderChar">
+    <w:name w:val="Header Char"/>
+    <w:basedOn w:val="DefaultParagraphFont"/>
+    <w:link w:val="Header"/>
+    <w:uiPriority w:val="99"/>
+    <w:rsid w:val="00BE4579"/>
+  </w:style>
+  <w:style w:type="paragraph" w:styleId="Footer">
+    <w:name w:val="footer"/>
+    <w:basedOn w:val="Normal"/>
+    <w:link w:val="FooterChar"/>
+    <w:uiPriority w:val="99"/>
+    <w:unhideWhenUsed/>
+    <w:rsid w:val="00BE4579"/>
+    <w:pPr>
+      <w:tabs>
+        <w:tab w:val="center" w:pos="4680"/>
+        <w:tab w:val="right" w:pos="9360"/>
+      </w:tabs>
+      <w:spacing w:after="0" w:line="240" w:lineRule="auto"/>
+    </w:pPr>
+  </w:style>
+  <w:style w:type="character" w:customStyle="1" w:styleId="FooterChar">
+    <w:name w:val="Footer Char"/>
+    <w:basedOn w:val="DefaultParagraphFont"/>
+    <w:link w:val="Footer"/>
+    <w:uiPriority w:val="99"/>
+    <w:rsid w:val="00BE4579"/>
+  </w:style>
+  <w:style w:type="character" w:styleId="Strong">
+    <w:name w:val="Strong"/>
+    <w:basedOn w:val="DefaultParagraphFont"/>
+    <w:uiPriority w:val="22"/>
+    <w:qFormat/>
+    <w:rsid w:val="00FC2451"/>
+    <w:rPr>
+      <w:b/>
+      <w:bCs/>
+    </w:rPr>
+  </w:style>
+  <w:style w:type="paragraph" w:styleId="NoSpacing">
+    <w:name w:val="No Spacing"/>
+    <w:uiPriority w:val="1"/>
+    <w:qFormat/>
+    <w:rsid w:val="00FC2451"/>
+    <w:pPr>
+      <w:spacing w:after="0" w:line="240" w:lineRule="auto"/>
+    </w:pPr>
+  </w:style>
+  <w:style w:type="character" w:styleId="Hyperlink">
+    <w:name w:val="Hyperlink"/>
+    <w:basedOn w:val="DefaultParagraphFont"/>
+    <w:uiPriority w:val="99"/>
+    <w:unhideWhenUsed/>
+    <w:rsid w:val="008F46D6"/>
+    <w:rPr>
+      <w:color w:val="0563C1" w:themeColor="hyperlink"/>
+      <w:u w:val="single"/>
+    </w:rPr>
+  </w:style>
+  <w:style w:type="character" w:customStyle="1" w:styleId="Heading2Char">
+    <w:name w:val="Heading 2 Char"/>
+    <w:basedOn w:val="DefaultParagraphFont"/>
+    <w:link w:val="Heading2"/>
+    <w:uiPriority w:val="9"/>
+    <w:rsid w:val="00047EAE"/>
+    <w:rPr>
+      <w:rFonts w:asciiTheme="majorHAnsi" w:eastAsiaTheme="majorEastAsia" w:hAnsiTheme="majorHAnsi" w:cstheme="majorBidi"/>
+      <w:color w:val="2E74B5" w:themeColor="accent1" w:themeShade="BF"/>
+      <w:sz w:val="26"/>
+      <w:szCs w:val="26"/>
+    </w:rPr>
+  </w:style>
+  <w:style w:type="paragraph" w:styleId="Subtitle">
+    <w:name w:val="Subtitle"/>
+    <w:basedOn w:val="Normal"/>
+    <w:next w:val="Normal"/>
+    <w:link w:val="SubtitleChar"/>
+    <w:uiPriority w:val="11"/>
+    <w:qFormat/>
+    <w:rsid w:val="00047EAE"/>
+    <w:pPr>
+      <w:numPr>
+        <w:ilvl w:val="1"/>
+      </w:numPr>
+    </w:pPr>
+    <w:rPr>
+      <w:rFonts w:eastAsiaTheme="minorEastAsia"/>
+      <w:color w:val="5A5A5A" w:themeColor="text1" w:themeTint="A5"/>
+      <w:spacing w:val="15"/>
+    </w:rPr>
+  </w:style>
+  <w:style w:type="character" w:customStyle="1" w:styleId="SubtitleChar">
+    <w:name w:val="Subtitle Char"/>
+    <w:basedOn w:val="DefaultParagraphFont"/>
+    <w:link w:val="Subtitle"/>
+    <w:uiPriority w:val="11"/>
+    <w:rsid w:val="00047EAE"/>
+    <w:rPr>
+      <w:rFonts w:eastAsiaTheme="minorEastAsia"/>
+      <w:color w:val="5A5A5A" w:themeColor="text1" w:themeTint="A5"/>
+      <w:spacing w:val="15"/>
+    </w:rPr>
+  </w:style>
+</w:styles>
+</file>
+
+<file path=word/stylesWithEffects.xml><?xml version="1.0" encoding="utf-8"?>
+<w:styles xmlns:wpc="http://schemas.microsoft.com/office/word/2010/wordprocessingCanvas" xmlns:mc="http://schemas.openxmlformats.org/markup-compatibility/2006" xmlns:o="urn:schemas-microsoft-com:office:office" xmlns:r="http://schemas.openxmlformats.org/officeDocument/2006/relationships" xmlns:m="http://schemas.openxmlformats.org/officeDocument/2006/math" xmlns:v="urn:schemas-microsoft-com:vml" xmlns:wp14="http://schemas.microsoft.com/office/word/2010/wordprocessingDrawing" xmlns:wp="http://schemas.openxmlformats.org/drawingml/2006/wordprocessingDrawing" xmlns:w10="urn:schemas-microsoft-com:office:word" xmlns:w="http://schemas.openxmlformats.org/wordprocessingml/2006/main" xmlns:w14="http://schemas.microsoft.com/office/word/2010/wordml" xmlns:wpg="http://schemas.microsoft.com/office/word/2010/wordprocessingGroup" xmlns:wpi="http://schemas.microsoft.com/office/word/2010/wordprocessingInk" xmlns:wne="http://schemas.microsoft.com/office/word/2006/wordml" xmlns:wps="http://schemas.microsoft.com/office/word/2010/wordprocessingShape" mc:Ignorable="w14 wp14">
+  <w:docDefaults>
+    <w:rPrDefault>
+      <w:rPr>
+        <w:rFonts w:asciiTheme="minorHAnsi" w:eastAsiaTheme="minorHAnsi" w:hAnsiTheme="minorHAnsi" w:cstheme="minorBidi"/>
+        <w:sz w:val="22"/>
+        <w:szCs w:val="22"/>
+        <w:lang w:val="en-US" w:eastAsia="en-US" w:bidi="ar-SA"/>
+      </w:rPr>
+    </w:rPrDefault>
+    <w:pPrDefault>
+      <w:pPr>
+        <w:spacing w:after="160" w:line="259" w:lineRule="auto"/>
+      </w:pPr>
+    </w:pPrDefault>
+  </w:docDefaults>
+  <w:latentStyles w:defLockedState="0" w:defUIPriority="99" w:defSemiHidden="1" w:defUnhideWhenUsed="1" w:defQFormat="0" w:count="267">
+    <w:lsdException w:name="Normal" w:semiHidden="0" w:uiPriority="0" w:unhideWhenUsed="0" w:qFormat="1"/>
+    <w:lsdException w:name="heading 1" w:semiHidden="0" w:uiPriority="9" w:unhideWhenUsed="0" w:qFormat="1"/>
+    <w:lsdException w:name="heading 2" w:uiPriority="9" w:qFormat="1"/>
+    <w:lsdException w:name="heading 3" w:uiPriority="9" w:qFormat="1"/>
+    <w:lsdException w:name="heading 4" w:uiPriority="9" w:qFormat="1"/>
+    <w:lsdException w:name="heading 5" w:uiPriority="9" w:qFormat="1"/>
+    <w:lsdException w:name="heading 6" w:uiPriority="9" w:qFormat="1"/>
+    <w:lsdException w:name="heading 7" w:uiPriority="9" w:qFormat="1"/>
+    <w:lsdException w:name="heading 8" w:uiPriority="9" w:qFormat="1"/>
+    <w:lsdException w:name="heading 9" w:uiPriority="9" w:qFormat="1"/>
+    <w:lsdException w:name="toc 1" w:uiPriority="39"/>
+    <w:lsdException w:name="toc 2" w:uiPriority="39"/>
+    <w:lsdException w:name="toc 3" w:uiPriority="39"/>
+    <w:lsdException w:name="toc 4" w:uiPriority="39"/>
+    <w:lsdException w:name="toc 5" w:uiPriority="39"/>
+    <w:lsdException w:name="toc 6" w:uiPriority="39"/>
+    <w:lsdException w:name="toc 7" w:uiPriority="39"/>
+    <w:lsdException w:name="toc 8" w:uiPriority="39"/>
+    <w:lsdException w:name="toc 9" w:uiPriority="39"/>
+    <w:lsdException w:name="caption" w:uiPriority="35" w:qFormat="1"/>
+    <w:lsdException w:name="Title" w:semiHidden="0" w:uiPriority="10" w:unhideWhenUsed="0" w:qFormat="1"/>
+    <w:lsdException w:name="Default Paragraph Font" w:uiPriority="1"/>
+    <w:lsdException w:name="Subtitle" w:semiHidden="0" w:uiPriority="11" w:unhideWhenUsed="0" w:qFormat="1"/>
+    <w:lsdException w:name="Strong" w:semiHidden="0" w:uiPriority="22" w:unhideWhenUsed="0" w:qFormat="1"/>
+    <w:lsdException w:name="Emphasis" w:semiHidden="0" w:uiPriority="20" w:unhideWhenUsed="0" w:qFormat="1"/>
+    <w:lsdException w:name="Table Grid" w:semiHidden="0" w:uiPriority="39" w:unhideWhenUsed="0"/>
+    <w:lsdException w:name="Placeholder Text" w:unhideWhenUsed="0"/>
+    <w:lsdException w:name="No Spacing" w:semiHidden="0" w:uiPriority="1" w:unhideWhenUsed="0" w:qFormat="1"/>
+    <w:lsdException w:name="Light Shading" w:semiHidden="0" w:uiPriority="60" w:unhideWhenUsed="0"/>
+    <w:lsdException w:name="Light List" w:semiHidden="0" w:uiPriority="61" w:unhideWhenUsed="0"/>
+    <w:lsdException w:name="Light Grid" w:semiHidden="0" w:uiPriority="62" w:unhideWhenUsed="0"/>
+    <w:lsdException w:name="Medium Shading 1" w:semiHidden="0" w:uiPriority="63" w:unhideWhenUsed="0"/>
+    <w:lsdException w:name="Medium Shading 2" w:semiHidden="0" w:uiPriority="64" w:unhideWhenUsed="0"/>
+    <w:lsdException w:name="Medium List 1" w:semiHidden="0" w:uiPriority="65" w:unhideWhenUsed="0"/>
+    <w:lsdException w:name="Medium List 2" w:semiHidden="0" w:uiPriority="66" w:unhideWhenUsed="0"/>
+    <w:lsdException w:name="Medium Grid 1" w:semiHidden="0" w:uiPriority="67" w:unhideWhenUsed="0"/>
+    <w:lsdException w:name="Medium Grid 2" w:semiHidden="0" w:uiPriority="68" w:unhideWhenUsed="0"/>
+    <w:lsdException w:name="Medium Grid 3" w:semiHidden="0" w:uiPriority="69" w:unhideWhenUsed="0"/>
+    <w:lsdException w:name="Dark List" w:semiHidden="0" w:uiPriority="70" w:unhideWhenUsed="0"/>
+    <w:lsdException w:name="Colorful Shading" w:semiHidden="0" w:uiPriority="71" w:unhideWhenUsed="0"/>
+    <w:lsdException w:name="Colorful List" w:semiHidden="0" w:uiPriority="72" w:unhideWhenUsed="0"/>
+    <w:lsdException w:name="Colorful Grid" w:semiHidden="0" w:uiPriority="73" w:unhideWhenUsed="0"/>
+    <w:lsdException w:name="Light Shading Accent 1" w:semiHidden="0" w:uiPriority="60" w:unhideWhenUsed="0"/>
+    <w:lsdException w:name="Light List Accent 1" w:semiHidden="0" w:uiPriority="61" w:unhideWhenUsed="0"/>
+    <w:lsdException w:name="Light Grid Accent 1" w:semiHidden="0" w:uiPriority="62" w:unhideWhenUsed="0"/>
+    <w:lsdException w:name="Medium Shading 1 Accent 1" w:semiHidden="0" w:uiPriority="63" w:unhideWhenUsed="0"/>
+    <w:lsdException w:name="Medium Shading 2 Accent 1" w:semiHidden="0" w:uiPriority="64" w:unhideWhenUsed="0"/>
+    <w:lsdException w:name="Medium List 1 Accent 1" w:semiHidden="0" w:uiPriority="65" w:unhideWhenUsed="0"/>
+    <w:lsdException w:name="Revision" w:unhideWhenUsed="0"/>
+    <w:lsdException w:name="List Paragraph" w:semiHidden="0" w:uiPriority="34" w:unhideWhenUsed="0" w:qFormat="1"/>
+    <w:lsdException w:name="Quote" w:semiHidden="0" w:uiPriority="29" w:unhideWhenUsed="0" w:qFormat="1"/>
+    <w:lsdException w:name="Intense Quote" w:semiHidden="0" w:uiPriority="30" w:unhideWhenUsed="0" w:qFormat="1"/>
+    <w:lsdException w:name="Medium List 2 Accent 1" w:semiHidden="0" w:uiPriority="66" w:unhideWhenUsed="0"/>
+    <w:lsdException w:name="Medium Grid 1 Accent 1" w:semiHidden="0" w:uiPriority="67" w:unhideWhenUsed="0"/>
+    <w:lsdException w:name="Medium Grid 2 Accent 1" w:semiHidden="0" w:uiPriority="68" w:unhideWhenUsed="0"/>
+    <w:lsdException w:name="Medium Grid 3 Accent 1" w:semiHidden="0" w:uiPriority="69" w:unhideWhenUsed="0"/>
+    <w:lsdException w:name="Dark List Accent 1" w:semiHidden="0" w:uiPriority="70" w:unhideWhenUsed="0"/>
+    <w:lsdException w:name="Colorful Shading Accent 1" w:semiHidden="0" w:uiPriority="71" w:unhideWhenUsed="0"/>
+    <w:lsdException w:name="Colorful List Accent 1" w:semiHidden="0" w:uiPriority="72" w:unhideWhenUsed="0"/>
+    <w:lsdException w:name="Colorful Grid Accent 1" w:semiHidden="0" w:uiPriority="73" w:unhideWhenUsed="0"/>
+    <w:lsdException w:name="Light Shading Accent 2" w:semiHidden="0" w:uiPriority="60" w:unhideWhenUsed="0"/>
+    <w:lsdException w:name="Light List Accent 2" w:semiHidden="0" w:uiPriority="61" w:unhideWhenUsed="0"/>
+    <w:lsdException w:name="Light Grid Accent 2" w:semiHidden="0" w:uiPriority="62" w:unhideWhenUsed="0"/>
+    <w:lsdException w:name="Medium Shading 1 Accent 2" w:semiHidden="0" w:uiPriority="63" w:unhideWhenUsed="0"/>
+    <w:lsdException w:name="Medium Shading 2 Accent 2" w:semiHidden="0" w:uiPriority="64" w:unhideWhenUsed="0"/>
+    <w:lsdException w:name="Medium List 1 Accent 2" w:semiHidden="0" w:uiPriority="65" w:unhideWhenUsed="0"/>
+    <w:lsdException w:name="Medium List 2 Accent 2" w:semiHidden="0" w:uiPriority="66" w:unhideWhenUsed="0"/>
+    <w:lsdException w:name="Medium Grid 1 Accent 2" w:semiHidden="0" w:uiPriority="67" w:unhideWhenUsed="0"/>
+    <w:lsdException w:name="Medium Grid 2 Accent 2" w:semiHidden="0" w:uiPriority="68" w:unhideWhenUsed="0"/>
+    <w:lsdException w:name="Medium Grid 3 Accent 2" w:semiHidden="0" w:uiPriority="69" w:unhideWhenUsed="0"/>
+    <w:lsdException w:name="Dark List Accent 2" w:semiHidden="0" w:uiPriority="70" w:unhideWhenUsed="0"/>
+    <w:lsdException w:name="Colorful Shading Accent 2" w:semiHidden="0" w:uiPriority="71" w:unhideWhenUsed="0"/>
+    <w:lsdException w:name="Colorful List Accent 2" w:semiHidden="0" w:uiPriority="72" w:unhideWhenUsed="0"/>
+    <w:lsdException w:name="Colorful Grid Accent 2" w:semiHidden="0" w:uiPriority="73" w:unhideWhenUsed="0"/>
+    <w:lsdException w:name="Light Shading Accent 3" w:semiHidden="0" w:uiPriority="60" w:unhideWhenUsed="0"/>
+    <w:lsdException w:name="Light List Accent 3" w:semiHidden="0" w:uiPriority="61" w:unhideWhenUsed="0"/>
+    <w:lsdException w:name="Light Grid Accent 3" w:semiHidden="0" w:uiPriority="62" w:unhideWhenUsed="0"/>
+    <w:lsdException w:name="Medium Shading 1 Accent 3" w:semiHidden="0" w:uiPriority="63" w:unhideWhenUsed="0"/>
+    <w:lsdException w:name="Medium Shading 2 Accent 3" w:semiHidden="0" w:uiPriority="64" w:unhideWhenUsed="0"/>
+    <w:lsdException w:name="Medium List 1 Accent 3" w:semiHidden="0" w:uiPriority="65" w:unhideWhenUsed="0"/>
+    <w:lsdException w:name="Medium List 2 Accent 3" w:semiHidden="0" w:uiPriority="66" w:unhideWhenUsed="0"/>
+    <w:lsdException w:name="Medium Grid 1 Accent 3" w:semiHidden="0" w:uiPriority="67" w:unhideWhenUsed="0"/>
+    <w:lsdException w:name="Medium Grid 2 Accent 3" w:semiHidden="0" w:uiPriority="68" w:unhideWhenUsed="0"/>
+    <w:lsdException w:name="Medium Grid 3 Accent 3" w:semiHidden="0" w:uiPriority="69" w:unhideWhenUsed="0"/>
+    <w:lsdException w:name="Dark List Accent 3" w:semiHidden="0" w:uiPriority="70" w:unhideWhenUsed="0"/>
+    <w:lsdException w:name="Colorful Shading Accent 3" w:semiHidden="0" w:uiPriority="71" w:unhideWhenUsed="0"/>
+    <w:lsdException w:name="Colorful List Accent 3" w:semiHidden="0" w:uiPriority="72" w:unhideWhenUsed="0"/>
+    <w:lsdException w:name="Colorful Grid Accent 3" w:semiHidden="0" w:uiPriority="73" w:unhideWhenUsed="0"/>
+    <w:lsdException w:name="Light Shading Accent 4" w:semiHidden="0" w:uiPriority="60" w:unhideWhenUsed="0"/>
+    <w:lsdException w:name="Light List Accent 4" w:semiHidden="0" w:uiPriority="61" w:unhideWhenUsed="0"/>
+    <w:lsdException w:name="Light Grid Accent 4" w:semiHidden="0" w:uiPriority="62" w:unhideWhenUsed="0"/>
+    <w:lsdException w:name="Medium Shading 1 Accent 4" w:semiHidden="0" w:uiPriority="63" w:unhideWhenUsed="0"/>
+    <w:lsdException w:name="Medium Shading 2 Accent 4" w:semiHidden="0" w:uiPriority="64" w:unhideWhenUsed="0"/>
+    <w:lsdException w:name="Medium List 1 Accent 4" w:semiHidden="0" w:uiPriority="65" w:unhideWhenUsed="0"/>
+    <w:lsdException w:name="Medium List 2 Accent 4" w:semiHidden="0" w:uiPriority="66" w:unhideWhenUsed="0"/>
+    <w:lsdException w:name="Medium Grid 1 Accent 4" w:semiHidden="0" w:uiPriority="67" w:unhideWhenUsed="0"/>
+    <w:lsdException w:name="Medium Grid 2 Accent 4" w:semiHidden="0" w:uiPriority="68" w:unhideWhenUsed="0"/>
+    <w:lsdException w:name="Medium Grid 3 Accent 4" w:semiHidden="0" w:uiPriority="69" w:unhideWhenUsed="0"/>
+    <w:lsdException w:name="Dark List Accent 4" w:semiHidden="0" w:uiPriority="70" w:unhideWhenUsed="0"/>
+    <w:lsdException w:name="Colorful Shading Accent 4" w:semiHidden="0" w:uiPriority="71" w:unhideWhenUsed="0"/>
+    <w:lsdException w:name="Colorful List Accent 4" w:semiHidden="0" w:uiPriority="72" w:unhideWhenUsed="0"/>
+    <w:lsdException w:name="Colorful Grid Accent 4" w:semiHidden="0" w:uiPriority="73" w:unhideWhenUsed="0"/>
+    <w:lsdException w:name="Light Shading Accent 5" w:semiHidden="0" w:uiPriority="60" w:unhideWhenUsed="0"/>
+    <w:lsdException w:name="Light List Accent 5" w:semiHidden="0" w:uiPriority="61" w:unhideWhenUsed="0"/>
+    <w:lsdException w:name="Light Grid Accent 5" w:semiHidden="0" w:uiPriority="62" w:unhideWhenUsed="0"/>
+    <w:lsdException w:name="Medium Shading 1 Accent 5" w:semiHidden="0" w:uiPriority="63" w:unhideWhenUsed="0"/>
+    <w:lsdException w:name="Medium Shading 2 Accent 5" w:semiHidden="0" w:uiPriority="64" w:unhideWhenUsed="0"/>
+    <w:lsdException w:name="Medium List 1 Accent 5" w:semiHidden="0" w:uiPriority="65" w:unhideWhenUsed="0"/>
+    <w:lsdException w:name="Medium List 2 Accent 5" w:semiHidden="0" w:uiPriority="66" w:unhideWhenUsed="0"/>
+    <w:lsdException w:name="Medium Grid 1 Accent 5" w:semiHidden="0" w:uiPriority="67" w:unhideWhenUsed="0"/>
+    <w:lsdException w:name="Medium Grid 2 Accent 5" w:semiHidden="0" w:uiPriority="68" w:unhideWhenUsed="0"/>
+    <w:lsdException w:name="Medium Grid 3 Accent 5" w:semiHidden="0" w:uiPriority="69" w:unhideWhenUsed="0"/>
+    <w:lsdException w:name="Dark List Accent 5" w:semiHidden="0" w:uiPriority="70" w:unhideWhenUsed="0"/>
+    <w:lsdException w:name="Colorful Shading Accent 5" w:semiHidden="0" w:uiPriority="71" w:unhideWhenUsed="0"/>
+    <w:lsdException w:name="Colorful List Accent 5" w:semiHidden="0" w:uiPriority="72" w:unhideWhenUsed="0"/>
+    <w:lsdException w:name="Colorful Grid Accent 5" w:semiHidden="0" w:uiPriority="73" w:unhideWhenUsed="0"/>
+    <w:lsdException w:name="Light Shading Accent 6" w:semiHidden="0" w:uiPriority="60" w:unhideWhenUsed="0"/>
+    <w:lsdException w:name="Light List Accent 6" w:semiHidden="0" w:uiPriority="61" w:unhideWhenUsed="0"/>
+    <w:lsdException w:name="Light Grid Accent 6" w:semiHidden="0" w:uiPriority="62" w:unhideWhenUsed="0"/>
+    <w:lsdException w:name="Medium Shading 1 Accent 6" w:semiHidden="0" w:uiPriority="63" w:unhideWhenUsed="0"/>
+    <w:lsdException w:name="Medium Shading 2 Accent 6" w:semiHidden="0" w:uiPriority="64" w:unhideWhenUsed="0"/>
+    <w:lsdException w:name="Medium List 1 Accent 6" w:semiHidden="0" w:uiPriority="65" w:unhideWhenUsed="0"/>
+    <w:lsdException w:name="Medium List 2 Accent 6" w:semiHidden="0" w:uiPriority="66" w:unhideWhenUsed="0"/>
+    <w:lsdException w:name="Medium Grid 1 Accent 6" w:semiHidden="0" w:uiPriority="67" w:unhideWhenUsed="0"/>
+    <w:lsdException w:name="Medium Grid 2 Accent 6" w:semiHidden="0" w:uiPriority="68" w:unhideWhenUsed="0"/>
+    <w:lsdException w:name="Medium Grid 3 Accent 6" w:semiHidden="0" w:uiPriority="69" w:unhideWhenUsed="0"/>
+    <w:lsdException w:name="Dark List Accent 6" w:semiHidden="0" w:uiPriority="70" w:unhideWhenUsed="0"/>
+    <w:lsdException w:name="Colorful Shading Accent 6" w:semiHidden="0" w:uiPriority="71" w:unhideWhenUsed="0"/>
+    <w:lsdException w:name="Colorful List Accent 6" w:semiHidden="0" w:uiPriority="72" w:unhideWhenUsed="0"/>
+    <w:lsdException w:name="Colorful Grid Accent 6" w:semiHidden="0" w:uiPriority="73" w:unhideWhenUsed="0"/>
+    <w:lsdException w:name="Subtle Emphasis" w:semiHidden="0" w:uiPriority="19" w:unhideWhenUsed="0" w:qFormat="1"/>
+    <w:lsdException w:name="Intense Emphasis" w:semiHidden="0" w:uiPriority="21" w:unhideWhenUsed="0" w:qFormat="1"/>
+    <w:lsdException w:name="Subtle Reference" w:semiHidden="0" w:uiPriority="31" w:unhideWhenUsed="0" w:qFormat="1"/>
+    <w:lsdException w:name="Intense Reference" w:semiHidden="0" w:uiPriority="32" w:unhideWhenUsed="0" w:qFormat="1"/>
+    <w:lsdException w:name="Book Title" w:semiHidden="0" w:uiPriority="33" w:unhideWhenUsed="0" w:qFormat="1"/>
+    <w:lsdException w:name="Bibliography" w:uiPriority="37"/>
+    <w:lsdException w:name="TOC Heading" w:uiPriority="39" w:qFormat="1"/>
   </w:latentStyles>
   <w:style w:type="paragraph" w:default="1" w:styleId="Normal">
     <w:name w:val="Normal"/>
@@ -1737,7 +1932,7 @@
   <a:extraClrSchemeLst/>
   <a:extLst>
     <a:ext uri="{05A4C25C-085E-4340-85A3-A5531E510DB2}">
-      <thm15:themeFamily xmlns:thm15="http://schemas.microsoft.com/office/thememl/2012/main" name="Office Theme" id="{62F939B6-93AF-4DB8-9C6B-D6C7DFDC589F}" vid="{4A3C46E8-61CC-4603-A589-7422A47A8E4A}"/>
+      <thm15:themeFamily xmlns:thm15="http://schemas.microsoft.com/office/thememl/2012/main" xmlns="" name="Office Theme" id="{62F939B6-93AF-4DB8-9C6B-D6C7DFDC589F}" vid="{4A3C46E8-61CC-4603-A589-7422A47A8E4A}"/>
     </a:ext>
   </a:extLst>
 </a:theme>
@@ -1748,7 +1943,7 @@
 </file>
 
 <file path=customXml/itemProps1.xml><?xml version="1.0" encoding="utf-8"?>
-<ds:datastoreItem xmlns:ds="http://schemas.openxmlformats.org/officeDocument/2006/customXml" ds:itemID="{C78D4F9B-DB2F-4BF4-9C71-6EBA15876316}">
+<ds:datastoreItem xmlns:ds="http://schemas.openxmlformats.org/officeDocument/2006/customXml" ds:itemID="{5BEA33A0-231E-439F-890F-23ED2D0BEE06}">
   <ds:schemaRefs>
     <ds:schemaRef ds:uri="http://schemas.openxmlformats.org/officeDocument/2006/bibliography"/>
   </ds:schemaRefs>

</xml_diff>

<commit_message>
API Gateway using zuul and eureka
API Gateway using zuul and eureka
</commit_message>
<xml_diff>
--- a/FSD_Integration.docx
+++ b/FSD_Integration.docx
@@ -1,6 +1,6 @@
 
 <file path=word/document.xml><?xml version="1.0" encoding="utf-8"?>
-<w:document xmlns:wpc="http://schemas.microsoft.com/office/word/2010/wordprocessingCanvas" xmlns:mc="http://schemas.openxmlformats.org/markup-compatibility/2006" xmlns:o="urn:schemas-microsoft-com:office:office" xmlns:r="http://schemas.openxmlformats.org/officeDocument/2006/relationships" xmlns:m="http://schemas.openxmlformats.org/officeDocument/2006/math" xmlns:v="urn:schemas-microsoft-com:vml" xmlns:wp14="http://schemas.microsoft.com/office/word/2010/wordprocessingDrawing" xmlns:wp="http://schemas.openxmlformats.org/drawingml/2006/wordprocessingDrawing" xmlns:w10="urn:schemas-microsoft-com:office:word" xmlns:w="http://schemas.openxmlformats.org/wordprocessingml/2006/main" xmlns:w14="http://schemas.microsoft.com/office/word/2010/wordml" xmlns:w15="http://schemas.microsoft.com/office/word/2012/wordml" xmlns:wpg="http://schemas.microsoft.com/office/word/2010/wordprocessingGroup" xmlns:wpi="http://schemas.microsoft.com/office/word/2010/wordprocessingInk" xmlns:wne="http://schemas.microsoft.com/office/word/2006/wordml" xmlns:wps="http://schemas.microsoft.com/office/word/2010/wordprocessingShape" mc:Ignorable="w14 w15 wp14">
+<w:document xmlns:wpc="http://schemas.microsoft.com/office/word/2010/wordprocessingCanvas" xmlns:mc="http://schemas.openxmlformats.org/markup-compatibility/2006" xmlns:o="urn:schemas-microsoft-com:office:office" xmlns:r="http://schemas.openxmlformats.org/officeDocument/2006/relationships" xmlns:m="http://schemas.openxmlformats.org/officeDocument/2006/math" xmlns:v="urn:schemas-microsoft-com:vml" xmlns:wp14="http://schemas.microsoft.com/office/word/2010/wordprocessingDrawing" xmlns:wp="http://schemas.openxmlformats.org/drawingml/2006/wordprocessingDrawing" xmlns:w10="urn:schemas-microsoft-com:office:word" xmlns:w="http://schemas.openxmlformats.org/wordprocessingml/2006/main" xmlns:w14="http://schemas.microsoft.com/office/word/2010/wordml" xmlns:wpg="http://schemas.microsoft.com/office/word/2010/wordprocessingGroup" xmlns:wpi="http://schemas.microsoft.com/office/word/2010/wordprocessingInk" xmlns:wne="http://schemas.microsoft.com/office/word/2006/wordml" xmlns:wps="http://schemas.microsoft.com/office/word/2010/wordprocessingShape" mc:Ignorable="w14 wp14">
   <w:body>
     <w:p>
       <w:pPr>
@@ -99,7 +99,7 @@
       <w:r>
         <w:t xml:space="preserve">Install MongoDB community server 3.x </w:t>
       </w:r>
-      <w:hyperlink r:id="rId7" w:anchor="community" w:history="1">
+      <w:hyperlink r:id="rId8" w:anchor="community" w:history="1">
         <w:r>
           <w:rPr>
             <w:rStyle w:val="Hyperlink"/>
@@ -113,7 +113,7 @@
       <w:r>
         <w:t xml:space="preserve">. MongoDB compass is a good visualizer tool. </w:t>
       </w:r>
-      <w:hyperlink r:id="rId8" w:history="1">
+      <w:hyperlink r:id="rId9" w:history="1">
         <w:r>
           <w:rPr>
             <w:rStyle w:val="Hyperlink"/>
@@ -268,7 +268,7 @@
       <w:r>
         <w:t xml:space="preserve"> from </w:t>
       </w:r>
-      <w:hyperlink r:id="rId9" w:history="1">
+      <w:hyperlink r:id="rId10" w:history="1">
         <w:r>
           <w:rPr>
             <w:rStyle w:val="Hyperlink"/>
@@ -282,7 +282,7 @@
       <w:r>
         <w:t xml:space="preserve">It has dependency on Erlang, install it from </w:t>
       </w:r>
-      <w:hyperlink r:id="rId10" w:history="1">
+      <w:hyperlink r:id="rId11" w:history="1">
         <w:r>
           <w:rPr>
             <w:rStyle w:val="Hyperlink"/>
@@ -368,65 +368,52 @@
         <w:pStyle w:val="NoSpacing"/>
       </w:pPr>
       <w:r>
-        <w:t>I</w:t>
-      </w:r>
-      <w:r>
-        <w:t xml:space="preserve"> have used “consul” for service discovery. Download it from </w:t>
-      </w:r>
-      <w:hyperlink r:id="rId11" w:history="1">
-        <w:r>
-          <w:rPr>
-            <w:rStyle w:val="Hyperlink"/>
-          </w:rPr>
-          <w:t>https://www.consul.io/</w:t>
-        </w:r>
-      </w:hyperlink>
-    </w:p>
-    <w:p>
-      <w:pPr>
-        <w:pStyle w:val="NoSpacing"/>
-      </w:pPr>
-      <w:r>
-        <w:t>Simply unzip it and then you can use “</w:t>
-      </w:r>
-      <w:r>
-        <w:t>consul</w:t>
-      </w:r>
-      <w:r>
-        <w:t xml:space="preserve">.exe”. </w:t>
-      </w:r>
-    </w:p>
-    <w:p>
-      <w:pPr>
-        <w:pStyle w:val="NoSpacing"/>
-      </w:pPr>
-      <w:r>
-        <w:t xml:space="preserve">Run </w:t>
-      </w:r>
-      <w:r>
-        <w:rPr>
-          <w:b/>
-        </w:rPr>
-        <w:t>consul agent –dev</w:t>
-      </w:r>
-      <w:r>
-        <w:t xml:space="preserve"> command to start it.</w:t>
-      </w:r>
-      <w:r>
-        <w:t xml:space="preserve"> If all goes </w:t>
-      </w:r>
-      <w:r>
-        <w:t>I</w:t>
-      </w:r>
-      <w:r>
-        <w:t xml:space="preserve">ll, then you can see consul UI at </w:t>
+        <w:t>Eureka is being used as a Service registry and discovery tool.</w:t>
+      </w:r>
+    </w:p>
+    <w:p>
+      <w:pPr>
+        <w:pStyle w:val="NoSpacing"/>
+      </w:pPr>
+      <w:r>
+        <w:t>Go to eureka-server folder under API Gateway</w:t>
+      </w:r>
+    </w:p>
+    <w:p>
+      <w:pPr>
+        <w:pStyle w:val="NoSpacing"/>
+      </w:pPr>
+      <w:r>
+        <w:t>Run following command:-</w:t>
+      </w:r>
+    </w:p>
+    <w:p>
+      <w:pPr>
+        <w:pStyle w:val="NoSpacing"/>
+      </w:pPr>
+      <w:r>
+        <w:t xml:space="preserve">java -jar </w:t>
+      </w:r>
+      <w:r>
+        <w:t>Eureka</w:t>
+      </w:r>
+      <w:r>
+        <w:t>.jar</w:t>
+      </w:r>
+    </w:p>
+    <w:p>
+      <w:pPr>
+        <w:pStyle w:val="NoSpacing"/>
+      </w:pPr>
+      <w:r>
+        <w:t xml:space="preserve">This will start a server accessible at:-  </w:t>
       </w:r>
       <w:hyperlink r:id="rId12" w:history="1">
         <w:r>
           <w:rPr>
             <w:rStyle w:val="Hyperlink"/>
           </w:rPr>
-          <w:t>http://localhost:8500/</w:t>
+          <w:t>http://localhost:8761/</w:t>
         </w:r>
       </w:hyperlink>
     </w:p>
@@ -434,8 +421,45 @@
       <w:pPr>
         <w:pStyle w:val="NoSpacing"/>
       </w:pPr>
-      <w:r>
-        <w:t xml:space="preserve"> </w:t>
+    </w:p>
+    <w:p>
+      <w:pPr>
+        <w:pStyle w:val="NoSpacing"/>
+      </w:pPr>
+      <w:r>
+        <w:t>Service registry from Node micro services can be done using the sample code below (Reference Data Service example):-</w:t>
+      </w:r>
+    </w:p>
+    <w:p>
+      <w:pPr>
+        <w:pStyle w:val="NoSpacing"/>
+      </w:pPr>
+      <w:r>
+        <w:object w:dxaOrig="751" w:dyaOrig="811">
+          <v:shapetype id="_x0000_t75" coordsize="21600,21600" o:spt="75" o:preferrelative="t" path="m@4@5l@4@11@9@11@9@5xe" filled="f" stroked="f">
+            <v:stroke joinstyle="miter"/>
+            <v:formulas>
+              <v:f eqn="if lineDrawn pixelLineWidth 0"/>
+              <v:f eqn="sum @0 1 0"/>
+              <v:f eqn="sum 0 0 @1"/>
+              <v:f eqn="prod @2 1 2"/>
+              <v:f eqn="prod @3 21600 pixelWidth"/>
+              <v:f eqn="prod @3 21600 pixelHeight"/>
+              <v:f eqn="sum @0 0 1"/>
+              <v:f eqn="prod @6 1 2"/>
+              <v:f eqn="prod @7 21600 pixelWidth"/>
+              <v:f eqn="sum @8 21600 0"/>
+              <v:f eqn="prod @7 21600 pixelHeight"/>
+              <v:f eqn="sum @10 21600 0"/>
+            </v:formulas>
+            <v:path o:extrusionok="f" gradientshapeok="t" o:connecttype="rect"/>
+            <o:lock v:ext="edit" aspectratio="t"/>
+          </v:shapetype>
+          <v:shape id="_x0000_i1025" type="#_x0000_t75" style="width:37.5pt;height:40.5pt" o:ole="">
+            <v:imagedata r:id="rId13" o:title=""/>
+          </v:shape>
+          <o:OLEObject Type="Embed" ProgID="Package" ShapeID="_x0000_i1025" DrawAspect="Content" ObjectID="_1576417300" r:id="rId14"/>
+        </w:object>
       </w:r>
     </w:p>
     <w:p>
@@ -459,15 +483,18 @@
         <w:pStyle w:val="NoSpacing"/>
       </w:pPr>
       <w:r>
-        <w:t>Zuul is used for services registry.</w:t>
-      </w:r>
-    </w:p>
-    <w:p>
-      <w:pPr>
-        <w:pStyle w:val="NoSpacing"/>
-      </w:pPr>
-      <w:r>
-        <w:t xml:space="preserve">Go to Metallica jar file directory which is under </w:t>
+        <w:t xml:space="preserve">Zuul is used as a Front door to all the incoming service calls and Eureka is being called for service discovery. </w:t>
+      </w:r>
+    </w:p>
+    <w:p>
+      <w:pPr>
+        <w:pStyle w:val="NoSpacing"/>
+      </w:pPr>
+      <w:r>
+        <w:t>Go to Metallica-api-gateway</w:t>
+      </w:r>
+      <w:r>
+        <w:t xml:space="preserve"> directory which is under </w:t>
       </w:r>
       <w:r>
         <w:t>~</w:t>
@@ -483,15 +510,20 @@
       <w:r>
         <w:t>Run following command:-</w:t>
       </w:r>
-      <w:bookmarkStart w:id="0" w:name="_GoBack"/>
-      <w:bookmarkEnd w:id="0"/>
-    </w:p>
-    <w:p>
-      <w:pPr>
-        <w:pStyle w:val="NoSpacing"/>
-      </w:pPr>
-      <w:r>
-        <w:t>java -jar MetallicaZuulService-1.0.0.0.jar</w:t>
+    </w:p>
+    <w:p>
+      <w:pPr>
+        <w:pStyle w:val="NoSpacing"/>
+      </w:pPr>
+      <w:r>
+        <w:lastRenderedPageBreak/>
+        <w:t>java -jar Metallica</w:t>
+      </w:r>
+      <w:r>
+        <w:t>ApiGateway</w:t>
+      </w:r>
+      <w:r>
+        <w:t>.jar</w:t>
       </w:r>
     </w:p>
     <w:p>
@@ -707,10 +739,7 @@
         <w:pStyle w:val="NoSpacing"/>
       </w:pPr>
       <w:r>
-        <w:t xml:space="preserve">NodeJS micro service to return </w:t>
-      </w:r>
-      <w:r>
-        <w:t>live market price.</w:t>
+        <w:t>NodeJS micro service to return live market price.</w:t>
       </w:r>
     </w:p>
     <w:p>
@@ -815,7 +844,7 @@
           </w:tcPr>
           <w:p>
             <w:r>
-              <w:t>Consul</w:t>
+              <w:t>Eureka</w:t>
             </w:r>
           </w:p>
         </w:tc>
@@ -825,7 +854,7 @@
           </w:tcPr>
           <w:p>
             <w:r>
-              <w:t>8500</w:t>
+              <w:t>8761</w:t>
             </w:r>
           </w:p>
         </w:tc>
@@ -849,6 +878,14 @@
             <w:r>
               <w:t>Zuul</w:t>
             </w:r>
+            <w:r>
+              <w:t>(API Gateway</w:t>
+            </w:r>
+            <w:bookmarkStart w:id="0" w:name="_GoBack"/>
+            <w:bookmarkEnd w:id="0"/>
+            <w:r>
+              <w:t>)</w:t>
+            </w:r>
           </w:p>
         </w:tc>
         <w:tc>
@@ -857,7 +894,7 @@
           </w:tcPr>
           <w:p>
             <w:r>
-              <w:t>8084</w:t>
+              <w:t>8079</w:t>
             </w:r>
           </w:p>
         </w:tc>
@@ -1153,7 +1190,7 @@
 </file>
 
 <file path=word/endnotes.xml><?xml version="1.0" encoding="utf-8"?>
-<w:endnotes xmlns:wpc="http://schemas.microsoft.com/office/word/2010/wordprocessingCanvas" xmlns:mc="http://schemas.openxmlformats.org/markup-compatibility/2006" xmlns:o="urn:schemas-microsoft-com:office:office" xmlns:r="http://schemas.openxmlformats.org/officeDocument/2006/relationships" xmlns:m="http://schemas.openxmlformats.org/officeDocument/2006/math" xmlns:v="urn:schemas-microsoft-com:vml" xmlns:wp14="http://schemas.microsoft.com/office/word/2010/wordprocessingDrawing" xmlns:wp="http://schemas.openxmlformats.org/drawingml/2006/wordprocessingDrawing" xmlns:w10="urn:schemas-microsoft-com:office:word" xmlns:w="http://schemas.openxmlformats.org/wordprocessingml/2006/main" xmlns:w14="http://schemas.microsoft.com/office/word/2010/wordml" xmlns:w15="http://schemas.microsoft.com/office/word/2012/wordml" xmlns:wpg="http://schemas.microsoft.com/office/word/2010/wordprocessingGroup" xmlns:wpi="http://schemas.microsoft.com/office/word/2010/wordprocessingInk" xmlns:wne="http://schemas.microsoft.com/office/word/2006/wordml" xmlns:wps="http://schemas.microsoft.com/office/word/2010/wordprocessingShape" mc:Ignorable="w14 w15 wp14">
+<w:endnotes xmlns:wpc="http://schemas.microsoft.com/office/word/2010/wordprocessingCanvas" xmlns:mc="http://schemas.openxmlformats.org/markup-compatibility/2006" xmlns:o="urn:schemas-microsoft-com:office:office" xmlns:r="http://schemas.openxmlformats.org/officeDocument/2006/relationships" xmlns:m="http://schemas.openxmlformats.org/officeDocument/2006/math" xmlns:v="urn:schemas-microsoft-com:vml" xmlns:wp14="http://schemas.microsoft.com/office/word/2010/wordprocessingDrawing" xmlns:wp="http://schemas.openxmlformats.org/drawingml/2006/wordprocessingDrawing" xmlns:w10="urn:schemas-microsoft-com:office:word" xmlns:w="http://schemas.openxmlformats.org/wordprocessingml/2006/main" xmlns:w14="http://schemas.microsoft.com/office/word/2010/wordml" xmlns:wpg="http://schemas.microsoft.com/office/word/2010/wordprocessingGroup" xmlns:wpi="http://schemas.microsoft.com/office/word/2010/wordprocessingInk" xmlns:wne="http://schemas.microsoft.com/office/word/2006/wordml" xmlns:wps="http://schemas.microsoft.com/office/word/2010/wordprocessingShape" mc:Ignorable="w14 wp14">
   <w:endnote w:type="separator" w:id="-1">
     <w:p>
       <w:pPr>
@@ -1178,7 +1215,7 @@
 </file>
 
 <file path=word/footnotes.xml><?xml version="1.0" encoding="utf-8"?>
-<w:footnotes xmlns:wpc="http://schemas.microsoft.com/office/word/2010/wordprocessingCanvas" xmlns:mc="http://schemas.openxmlformats.org/markup-compatibility/2006" xmlns:o="urn:schemas-microsoft-com:office:office" xmlns:r="http://schemas.openxmlformats.org/officeDocument/2006/relationships" xmlns:m="http://schemas.openxmlformats.org/officeDocument/2006/math" xmlns:v="urn:schemas-microsoft-com:vml" xmlns:wp14="http://schemas.microsoft.com/office/word/2010/wordprocessingDrawing" xmlns:wp="http://schemas.openxmlformats.org/drawingml/2006/wordprocessingDrawing" xmlns:w10="urn:schemas-microsoft-com:office:word" xmlns:w="http://schemas.openxmlformats.org/wordprocessingml/2006/main" xmlns:w14="http://schemas.microsoft.com/office/word/2010/wordml" xmlns:w15="http://schemas.microsoft.com/office/word/2012/wordml" xmlns:wpg="http://schemas.microsoft.com/office/word/2010/wordprocessingGroup" xmlns:wpi="http://schemas.microsoft.com/office/word/2010/wordprocessingInk" xmlns:wne="http://schemas.microsoft.com/office/word/2006/wordml" xmlns:wps="http://schemas.microsoft.com/office/word/2010/wordprocessingShape" mc:Ignorable="w14 w15 wp14">
+<w:footnotes xmlns:wpc="http://schemas.microsoft.com/office/word/2010/wordprocessingCanvas" xmlns:mc="http://schemas.openxmlformats.org/markup-compatibility/2006" xmlns:o="urn:schemas-microsoft-com:office:office" xmlns:r="http://schemas.openxmlformats.org/officeDocument/2006/relationships" xmlns:m="http://schemas.openxmlformats.org/officeDocument/2006/math" xmlns:v="urn:schemas-microsoft-com:vml" xmlns:wp14="http://schemas.microsoft.com/office/word/2010/wordprocessingDrawing" xmlns:wp="http://schemas.openxmlformats.org/drawingml/2006/wordprocessingDrawing" xmlns:w10="urn:schemas-microsoft-com:office:word" xmlns:w="http://schemas.openxmlformats.org/wordprocessingml/2006/main" xmlns:w14="http://schemas.microsoft.com/office/word/2010/wordml" xmlns:wpg="http://schemas.microsoft.com/office/word/2010/wordprocessingGroup" xmlns:wpi="http://schemas.microsoft.com/office/word/2010/wordprocessingInk" xmlns:wne="http://schemas.microsoft.com/office/word/2006/wordml" xmlns:wps="http://schemas.microsoft.com/office/word/2010/wordprocessingShape" mc:Ignorable="w14 wp14">
   <w:footnote w:type="separator" w:id="-1">
     <w:p>
       <w:pPr>
@@ -1203,7 +1240,7 @@
 </file>
 
 <file path=word/styles.xml><?xml version="1.0" encoding="utf-8"?>
-<w:styles xmlns:mc="http://schemas.openxmlformats.org/markup-compatibility/2006" xmlns:r="http://schemas.openxmlformats.org/officeDocument/2006/relationships" xmlns:w="http://schemas.openxmlformats.org/wordprocessingml/2006/main" xmlns:w14="http://schemas.microsoft.com/office/word/2010/wordml" xmlns:w15="http://schemas.microsoft.com/office/word/2012/wordml" mc:Ignorable="w14 w15">
+<w:styles xmlns:mc="http://schemas.openxmlformats.org/markup-compatibility/2006" xmlns:r="http://schemas.openxmlformats.org/officeDocument/2006/relationships" xmlns:w="http://schemas.openxmlformats.org/wordprocessingml/2006/main" xmlns:w14="http://schemas.microsoft.com/office/word/2010/wordml" mc:Ignorable="w14">
   <w:docDefaults>
     <w:rPrDefault>
       <w:rPr>
@@ -1219,378 +1256,509 @@
       </w:pPr>
     </w:pPrDefault>
   </w:docDefaults>
-  <w:latentStyles w:defLockedState="0" w:defUIPriority="99" w:defSemiHidden="0" w:defUnhideWhenUsed="0" w:defQFormat="0" w:count="371">
-    <w:lsdException w:name="Normal" w:uiPriority="0" w:qFormat="1"/>
-    <w:lsdException w:name="heading 1" w:uiPriority="9" w:qFormat="1"/>
-    <w:lsdException w:name="heading 2" w:semiHidden="1" w:uiPriority="9" w:unhideWhenUsed="1" w:qFormat="1"/>
-    <w:lsdException w:name="heading 3" w:semiHidden="1" w:uiPriority="9" w:unhideWhenUsed="1" w:qFormat="1"/>
-    <w:lsdException w:name="heading 4" w:semiHidden="1" w:uiPriority="9" w:unhideWhenUsed="1" w:qFormat="1"/>
-    <w:lsdException w:name="heading 5" w:semiHidden="1" w:uiPriority="9" w:unhideWhenUsed="1" w:qFormat="1"/>
-    <w:lsdException w:name="heading 6" w:semiHidden="1" w:uiPriority="9" w:unhideWhenUsed="1" w:qFormat="1"/>
-    <w:lsdException w:name="heading 7" w:semiHidden="1" w:uiPriority="9" w:unhideWhenUsed="1" w:qFormat="1"/>
-    <w:lsdException w:name="heading 8" w:semiHidden="1" w:uiPriority="9" w:unhideWhenUsed="1" w:qFormat="1"/>
-    <w:lsdException w:name="heading 9" w:semiHidden="1" w:uiPriority="9" w:unhideWhenUsed="1" w:qFormat="1"/>
-    <w:lsdException w:name="index 1" w:semiHidden="1" w:unhideWhenUsed="1"/>
-    <w:lsdException w:name="index 2" w:semiHidden="1" w:unhideWhenUsed="1"/>
-    <w:lsdException w:name="index 3" w:semiHidden="1" w:unhideWhenUsed="1"/>
-    <w:lsdException w:name="index 4" w:semiHidden="1" w:unhideWhenUsed="1"/>
-    <w:lsdException w:name="index 5" w:semiHidden="1" w:unhideWhenUsed="1"/>
-    <w:lsdException w:name="index 6" w:semiHidden="1" w:unhideWhenUsed="1"/>
-    <w:lsdException w:name="index 7" w:semiHidden="1" w:unhideWhenUsed="1"/>
-    <w:lsdException w:name="index 8" w:semiHidden="1" w:unhideWhenUsed="1"/>
-    <w:lsdException w:name="index 9" w:semiHidden="1" w:unhideWhenUsed="1"/>
-    <w:lsdException w:name="toc 1" w:semiHidden="1" w:uiPriority="39" w:unhideWhenUsed="1"/>
-    <w:lsdException w:name="toc 2" w:semiHidden="1" w:uiPriority="39" w:unhideWhenUsed="1"/>
-    <w:lsdException w:name="toc 3" w:semiHidden="1" w:uiPriority="39" w:unhideWhenUsed="1"/>
-    <w:lsdException w:name="toc 4" w:semiHidden="1" w:uiPriority="39" w:unhideWhenUsed="1"/>
-    <w:lsdException w:name="toc 5" w:semiHidden="1" w:uiPriority="39" w:unhideWhenUsed="1"/>
-    <w:lsdException w:name="toc 6" w:semiHidden="1" w:uiPriority="39" w:unhideWhenUsed="1"/>
-    <w:lsdException w:name="toc 7" w:semiHidden="1" w:uiPriority="39" w:unhideWhenUsed="1"/>
-    <w:lsdException w:name="toc 8" w:semiHidden="1" w:uiPriority="39" w:unhideWhenUsed="1"/>
-    <w:lsdException w:name="toc 9" w:semiHidden="1" w:uiPriority="39" w:unhideWhenUsed="1"/>
-    <w:lsdException w:name="Normal Indent" w:semiHidden="1" w:unhideWhenUsed="1"/>
-    <w:lsdException w:name="footnote text" w:semiHidden="1" w:unhideWhenUsed="1"/>
-    <w:lsdException w:name="annotation text" w:semiHidden="1" w:unhideWhenUsed="1"/>
-    <w:lsdException w:name="header" w:semiHidden="1" w:unhideWhenUsed="1"/>
-    <w:lsdException w:name="footer" w:semiHidden="1" w:unhideWhenUsed="1"/>
-    <w:lsdException w:name="index heading" w:semiHidden="1" w:unhideWhenUsed="1"/>
-    <w:lsdException w:name="caption" w:semiHidden="1" w:uiPriority="35" w:unhideWhenUsed="1" w:qFormat="1"/>
-    <w:lsdException w:name="table of figures" w:semiHidden="1" w:unhideWhenUsed="1"/>
-    <w:lsdException w:name="envelope address" w:semiHidden="1" w:unhideWhenUsed="1"/>
-    <w:lsdException w:name="envelope return" w:semiHidden="1" w:unhideWhenUsed="1"/>
-    <w:lsdException w:name="footnote reference" w:semiHidden="1" w:unhideWhenUsed="1"/>
-    <w:lsdException w:name="annotation reference" w:semiHidden="1" w:unhideWhenUsed="1"/>
-    <w:lsdException w:name="line number" w:semiHidden="1" w:unhideWhenUsed="1"/>
-    <w:lsdException w:name="page number" w:semiHidden="1" w:unhideWhenUsed="1"/>
-    <w:lsdException w:name="endnote reference" w:semiHidden="1" w:unhideWhenUsed="1"/>
-    <w:lsdException w:name="endnote text" w:semiHidden="1" w:unhideWhenUsed="1"/>
-    <w:lsdException w:name="table of authorities" w:semiHidden="1" w:unhideWhenUsed="1"/>
-    <w:lsdException w:name="macro" w:semiHidden="1" w:unhideWhenUsed="1"/>
-    <w:lsdException w:name="toa heading" w:semiHidden="1" w:unhideWhenUsed="1"/>
-    <w:lsdException w:name="List" w:semiHidden="1" w:unhideWhenUsed="1"/>
-    <w:lsdException w:name="List Bullet" w:semiHidden="1" w:unhideWhenUsed="1"/>
-    <w:lsdException w:name="List Number" w:semiHidden="1" w:unhideWhenUsed="1"/>
-    <w:lsdException w:name="List 2" w:semiHidden="1" w:unhideWhenUsed="1"/>
-    <w:lsdException w:name="List 3" w:semiHidden="1" w:unhideWhenUsed="1"/>
-    <w:lsdException w:name="List 4" w:semiHidden="1" w:unhideWhenUsed="1"/>
-    <w:lsdException w:name="List 5" w:semiHidden="1" w:unhideWhenUsed="1"/>
-    <w:lsdException w:name="List Bullet 2" w:semiHidden="1" w:unhideWhenUsed="1"/>
-    <w:lsdException w:name="List Bullet 3" w:semiHidden="1" w:unhideWhenUsed="1"/>
-    <w:lsdException w:name="List Bullet 4" w:semiHidden="1" w:unhideWhenUsed="1"/>
-    <w:lsdException w:name="List Bullet 5" w:semiHidden="1" w:unhideWhenUsed="1"/>
-    <w:lsdException w:name="List Number 2" w:semiHidden="1" w:unhideWhenUsed="1"/>
-    <w:lsdException w:name="List Number 3" w:semiHidden="1" w:unhideWhenUsed="1"/>
-    <w:lsdException w:name="List Number 4" w:semiHidden="1" w:unhideWhenUsed="1"/>
-    <w:lsdException w:name="List Number 5" w:semiHidden="1" w:unhideWhenUsed="1"/>
-    <w:lsdException w:name="Title" w:uiPriority="10" w:qFormat="1"/>
-    <w:lsdException w:name="Closing" w:semiHidden="1" w:unhideWhenUsed="1"/>
-    <w:lsdException w:name="Signature" w:semiHidden="1" w:unhideWhenUsed="1"/>
-    <w:lsdException w:name="Default Paragraph Font" w:semiHidden="1" w:uiPriority="1" w:unhideWhenUsed="1"/>
-    <w:lsdException w:name="Body Text" w:semiHidden="1" w:unhideWhenUsed="1"/>
-    <w:lsdException w:name="Body Text Indent" w:semiHidden="1" w:unhideWhenUsed="1"/>
-    <w:lsdException w:name="List Continue" w:semiHidden="1" w:unhideWhenUsed="1"/>
-    <w:lsdException w:name="List Continue 2" w:semiHidden="1" w:unhideWhenUsed="1"/>
-    <w:lsdException w:name="List Continue 3" w:semiHidden="1" w:unhideWhenUsed="1"/>
-    <w:lsdException w:name="List Continue 4" w:semiHidden="1" w:unhideWhenUsed="1"/>
-    <w:lsdException w:name="List Continue 5" w:semiHidden="1" w:unhideWhenUsed="1"/>
-    <w:lsdException w:name="Message Header" w:semiHidden="1" w:unhideWhenUsed="1"/>
-    <w:lsdException w:name="Subtitle" w:uiPriority="11" w:qFormat="1"/>
-    <w:lsdException w:name="Salutation" w:semiHidden="1" w:unhideWhenUsed="1"/>
-    <w:lsdException w:name="Date" w:semiHidden="1" w:unhideWhenUsed="1"/>
-    <w:lsdException w:name="Body Text First Indent" w:semiHidden="1" w:unhideWhenUsed="1"/>
-    <w:lsdException w:name="Body Text First Indent 2" w:semiHidden="1" w:unhideWhenUsed="1"/>
-    <w:lsdException w:name="Note Heading" w:semiHidden="1" w:unhideWhenUsed="1"/>
-    <w:lsdException w:name="Body Text 2" w:semiHidden="1" w:unhideWhenUsed="1"/>
-    <w:lsdException w:name="Body Text 3" w:semiHidden="1" w:unhideWhenUsed="1"/>
-    <w:lsdException w:name="Body Text Indent 2" w:semiHidden="1" w:unhideWhenUsed="1"/>
-    <w:lsdException w:name="Body Text Indent 3" w:semiHidden="1" w:unhideWhenUsed="1"/>
-    <w:lsdException w:name="Block Text" w:semiHidden="1" w:unhideWhenUsed="1"/>
-    <w:lsdException w:name="Hyperlink" w:semiHidden="1" w:unhideWhenUsed="1"/>
-    <w:lsdException w:name="FollowedHyperlink" w:semiHidden="1" w:unhideWhenUsed="1"/>
-    <w:lsdException w:name="Strong" w:uiPriority="22" w:qFormat="1"/>
-    <w:lsdException w:name="Emphasis" w:uiPriority="20" w:qFormat="1"/>
-    <w:lsdException w:name="Document Map" w:semiHidden="1" w:unhideWhenUsed="1"/>
-    <w:lsdException w:name="Plain Text" w:semiHidden="1" w:unhideWhenUsed="1"/>
-    <w:lsdException w:name="E-mail Signature" w:semiHidden="1" w:unhideWhenUsed="1"/>
-    <w:lsdException w:name="HTML Top of Form" w:semiHidden="1" w:unhideWhenUsed="1"/>
-    <w:lsdException w:name="HTML Bottom of Form" w:semiHidden="1" w:unhideWhenUsed="1"/>
-    <w:lsdException w:name="Normal (Web)" w:semiHidden="1" w:unhideWhenUsed="1"/>
-    <w:lsdException w:name="HTML Acronym" w:semiHidden="1" w:unhideWhenUsed="1"/>
-    <w:lsdException w:name="HTML Address" w:semiHidden="1" w:unhideWhenUsed="1"/>
-    <w:lsdException w:name="HTML Cite" w:semiHidden="1" w:unhideWhenUsed="1"/>
-    <w:lsdException w:name="HTML Code" w:semiHidden="1" w:unhideWhenUsed="1"/>
-    <w:lsdException w:name="HTML Definition" w:semiHidden="1" w:unhideWhenUsed="1"/>
-    <w:lsdException w:name="HTML Keyboard" w:semiHidden="1" w:unhideWhenUsed="1"/>
-    <w:lsdException w:name="HTML Preformatted" w:semiHidden="1" w:unhideWhenUsed="1"/>
-    <w:lsdException w:name="HTML Sample" w:semiHidden="1" w:unhideWhenUsed="1"/>
-    <w:lsdException w:name="HTML Typewriter" w:semiHidden="1" w:unhideWhenUsed="1"/>
-    <w:lsdException w:name="HTML Variable" w:semiHidden="1" w:unhideWhenUsed="1"/>
-    <w:lsdException w:name="Normal Table" w:semiHidden="1" w:unhideWhenUsed="1"/>
-    <w:lsdException w:name="annotation subject" w:semiHidden="1" w:unhideWhenUsed="1"/>
-    <w:lsdException w:name="No List" w:semiHidden="1" w:unhideWhenUsed="1"/>
-    <w:lsdException w:name="Outline List 1" w:semiHidden="1" w:unhideWhenUsed="1"/>
-    <w:lsdException w:name="Outline List 2" w:semiHidden="1" w:unhideWhenUsed="1"/>
-    <w:lsdException w:name="Outline List 3" w:semiHidden="1" w:unhideWhenUsed="1"/>
-    <w:lsdException w:name="Table Simple 1" w:semiHidden="1" w:unhideWhenUsed="1"/>
-    <w:lsdException w:name="Table Simple 2" w:semiHidden="1" w:unhideWhenUsed="1"/>
-    <w:lsdException w:name="Table Simple 3" w:semiHidden="1" w:unhideWhenUsed="1"/>
-    <w:lsdException w:name="Table Classic 1" w:semiHidden="1" w:unhideWhenUsed="1"/>
-    <w:lsdException w:name="Table Classic 2" w:semiHidden="1" w:unhideWhenUsed="1"/>
-    <w:lsdException w:name="Table Classic 3" w:semiHidden="1" w:unhideWhenUsed="1"/>
-    <w:lsdException w:name="Table Classic 4" w:semiHidden="1" w:unhideWhenUsed="1"/>
-    <w:lsdException w:name="Table Colorful 1" w:semiHidden="1" w:unhideWhenUsed="1"/>
-    <w:lsdException w:name="Table Colorful 2" w:semiHidden="1" w:unhideWhenUsed="1"/>
-    <w:lsdException w:name="Table Colorful 3" w:semiHidden="1" w:unhideWhenUsed="1"/>
-    <w:lsdException w:name="Table Columns 1" w:semiHidden="1" w:unhideWhenUsed="1"/>
-    <w:lsdException w:name="Table Columns 2" w:semiHidden="1" w:unhideWhenUsed="1"/>
-    <w:lsdException w:name="Table Columns 3" w:semiHidden="1" w:unhideWhenUsed="1"/>
-    <w:lsdException w:name="Table Columns 4" w:semiHidden="1" w:unhideWhenUsed="1"/>
-    <w:lsdException w:name="Table Columns 5" w:semiHidden="1" w:unhideWhenUsed="1"/>
-    <w:lsdException w:name="Table Grid 1" w:semiHidden="1" w:unhideWhenUsed="1"/>
-    <w:lsdException w:name="Table Grid 2" w:semiHidden="1" w:unhideWhenUsed="1"/>
-    <w:lsdException w:name="Table Grid 3" w:semiHidden="1" w:unhideWhenUsed="1"/>
-    <w:lsdException w:name="Table Grid 4" w:semiHidden="1" w:unhideWhenUsed="1"/>
-    <w:lsdException w:name="Table Grid 5" w:semiHidden="1" w:unhideWhenUsed="1"/>
-    <w:lsdException w:name="Table Grid 6" w:semiHidden="1" w:unhideWhenUsed="1"/>
-    <w:lsdException w:name="Table Grid 7" w:semiHidden="1" w:unhideWhenUsed="1"/>
-    <w:lsdException w:name="Table Grid 8" w:semiHidden="1" w:unhideWhenUsed="1"/>
-    <w:lsdException w:name="Table List 1" w:semiHidden="1" w:unhideWhenUsed="1"/>
-    <w:lsdException w:name="Table List 2" w:semiHidden="1" w:unhideWhenUsed="1"/>
-    <w:lsdException w:name="Table List 3" w:semiHidden="1" w:unhideWhenUsed="1"/>
-    <w:lsdException w:name="Table List 4" w:semiHidden="1" w:unhideWhenUsed="1"/>
-    <w:lsdException w:name="Table List 5" w:semiHidden="1" w:unhideWhenUsed="1"/>
-    <w:lsdException w:name="Table List 6" w:semiHidden="1" w:unhideWhenUsed="1"/>
-    <w:lsdException w:name="Table List 7" w:semiHidden="1" w:unhideWhenUsed="1"/>
-    <w:lsdException w:name="Table List 8" w:semiHidden="1" w:unhideWhenUsed="1"/>
-    <w:lsdException w:name="Table 3D effects 1" w:semiHidden="1" w:unhideWhenUsed="1"/>
-    <w:lsdException w:name="Table 3D effects 2" w:semiHidden="1" w:unhideWhenUsed="1"/>
-    <w:lsdException w:name="Table 3D effects 3" w:semiHidden="1" w:unhideWhenUsed="1"/>
-    <w:lsdException w:name="Table Contemporary" w:semiHidden="1" w:unhideWhenUsed="1"/>
-    <w:lsdException w:name="Table Elegant" w:semiHidden="1" w:unhideWhenUsed="1"/>
-    <w:lsdException w:name="Table Professional" w:semiHidden="1" w:unhideWhenUsed="1"/>
-    <w:lsdException w:name="Table Subtle 1" w:semiHidden="1" w:unhideWhenUsed="1"/>
-    <w:lsdException w:name="Table Subtle 2" w:semiHidden="1" w:unhideWhenUsed="1"/>
-    <w:lsdException w:name="Table Web 1" w:semiHidden="1" w:unhideWhenUsed="1"/>
-    <w:lsdException w:name="Table Web 2" w:semiHidden="1" w:unhideWhenUsed="1"/>
-    <w:lsdException w:name="Table Web 3" w:semiHidden="1" w:unhideWhenUsed="1"/>
-    <w:lsdException w:name="Balloon Text" w:semiHidden="1" w:unhideWhenUsed="1"/>
-    <w:lsdException w:name="Table Grid" w:uiPriority="39"/>
-    <w:lsdException w:name="Table Theme" w:semiHidden="1" w:unhideWhenUsed="1"/>
-    <w:lsdException w:name="Placeholder Text" w:semiHidden="1"/>
-    <w:lsdException w:name="No Spacing" w:uiPriority="1" w:qFormat="1"/>
-    <w:lsdException w:name="Light Shading" w:uiPriority="60"/>
-    <w:lsdException w:name="Light List" w:uiPriority="61"/>
-    <w:lsdException w:name="Light Grid" w:uiPriority="62"/>
-    <w:lsdException w:name="Medium Shading 1" w:uiPriority="63"/>
-    <w:lsdException w:name="Medium Shading 2" w:uiPriority="64"/>
-    <w:lsdException w:name="Medium List 1" w:uiPriority="65"/>
-    <w:lsdException w:name="Medium List 2" w:uiPriority="66"/>
-    <w:lsdException w:name="Medium Grid 1" w:uiPriority="67"/>
-    <w:lsdException w:name="Medium Grid 2" w:uiPriority="68"/>
-    <w:lsdException w:name="Medium Grid 3" w:uiPriority="69"/>
-    <w:lsdException w:name="Dark List" w:uiPriority="70"/>
-    <w:lsdException w:name="Colorful Shading" w:uiPriority="71"/>
-    <w:lsdException w:name="Colorful List" w:uiPriority="72"/>
-    <w:lsdException w:name="Colorful Grid" w:uiPriority="73"/>
-    <w:lsdException w:name="Light Shading Accent 1" w:uiPriority="60"/>
-    <w:lsdException w:name="Light List Accent 1" w:uiPriority="61"/>
-    <w:lsdException w:name="Light Grid Accent 1" w:uiPriority="62"/>
-    <w:lsdException w:name="Medium Shading 1 Accent 1" w:uiPriority="63"/>
-    <w:lsdException w:name="Medium Shading 2 Accent 1" w:uiPriority="64"/>
-    <w:lsdException w:name="Medium List 1 Accent 1" w:uiPriority="65"/>
-    <w:lsdException w:name="Revision" w:semiHidden="1"/>
-    <w:lsdException w:name="List Paragraph" w:uiPriority="34" w:qFormat="1"/>
-    <w:lsdException w:name="Quote" w:uiPriority="29" w:qFormat="1"/>
-    <w:lsdException w:name="Intense Quote" w:uiPriority="30" w:qFormat="1"/>
-    <w:lsdException w:name="Medium List 2 Accent 1" w:uiPriority="66"/>
-    <w:lsdException w:name="Medium Grid 1 Accent 1" w:uiPriority="67"/>
-    <w:lsdException w:name="Medium Grid 2 Accent 1" w:uiPriority="68"/>
-    <w:lsdException w:name="Medium Grid 3 Accent 1" w:uiPriority="69"/>
-    <w:lsdException w:name="Dark List Accent 1" w:uiPriority="70"/>
-    <w:lsdException w:name="Colorful Shading Accent 1" w:uiPriority="71"/>
-    <w:lsdException w:name="Colorful List Accent 1" w:uiPriority="72"/>
-    <w:lsdException w:name="Colorful Grid Accent 1" w:uiPriority="73"/>
-    <w:lsdException w:name="Light Shading Accent 2" w:uiPriority="60"/>
-    <w:lsdException w:name="Light List Accent 2" w:uiPriority="61"/>
-    <w:lsdException w:name="Light Grid Accent 2" w:uiPriority="62"/>
-    <w:lsdException w:name="Medium Shading 1 Accent 2" w:uiPriority="63"/>
-    <w:lsdException w:name="Medium Shading 2 Accent 2" w:uiPriority="64"/>
-    <w:lsdException w:name="Medium List 1 Accent 2" w:uiPriority="65"/>
-    <w:lsdException w:name="Medium List 2 Accent 2" w:uiPriority="66"/>
-    <w:lsdException w:name="Medium Grid 1 Accent 2" w:uiPriority="67"/>
-    <w:lsdException w:name="Medium Grid 2 Accent 2" w:uiPriority="68"/>
-    <w:lsdException w:name="Medium Grid 3 Accent 2" w:uiPriority="69"/>
-    <w:lsdException w:name="Dark List Accent 2" w:uiPriority="70"/>
-    <w:lsdException w:name="Colorful Shading Accent 2" w:uiPriority="71"/>
-    <w:lsdException w:name="Colorful List Accent 2" w:uiPriority="72"/>
-    <w:lsdException w:name="Colorful Grid Accent 2" w:uiPriority="73"/>
-    <w:lsdException w:name="Light Shading Accent 3" w:uiPriority="60"/>
-    <w:lsdException w:name="Light List Accent 3" w:uiPriority="61"/>
-    <w:lsdException w:name="Light Grid Accent 3" w:uiPriority="62"/>
-    <w:lsdException w:name="Medium Shading 1 Accent 3" w:uiPriority="63"/>
-    <w:lsdException w:name="Medium Shading 2 Accent 3" w:uiPriority="64"/>
-    <w:lsdException w:name="Medium List 1 Accent 3" w:uiPriority="65"/>
-    <w:lsdException w:name="Medium List 2 Accent 3" w:uiPriority="66"/>
-    <w:lsdException w:name="Medium Grid 1 Accent 3" w:uiPriority="67"/>
-    <w:lsdException w:name="Medium Grid 2 Accent 3" w:uiPriority="68"/>
-    <w:lsdException w:name="Medium Grid 3 Accent 3" w:uiPriority="69"/>
-    <w:lsdException w:name="Dark List Accent 3" w:uiPriority="70"/>
-    <w:lsdException w:name="Colorful Shading Accent 3" w:uiPriority="71"/>
-    <w:lsdException w:name="Colorful List Accent 3" w:uiPriority="72"/>
-    <w:lsdException w:name="Colorful Grid Accent 3" w:uiPriority="73"/>
-    <w:lsdException w:name="Light Shading Accent 4" w:uiPriority="60"/>
-    <w:lsdException w:name="Light List Accent 4" w:uiPriority="61"/>
-    <w:lsdException w:name="Light Grid Accent 4" w:uiPriority="62"/>
-    <w:lsdException w:name="Medium Shading 1 Accent 4" w:uiPriority="63"/>
-    <w:lsdException w:name="Medium Shading 2 Accent 4" w:uiPriority="64"/>
-    <w:lsdException w:name="Medium List 1 Accent 4" w:uiPriority="65"/>
-    <w:lsdException w:name="Medium List 2 Accent 4" w:uiPriority="66"/>
-    <w:lsdException w:name="Medium Grid 1 Accent 4" w:uiPriority="67"/>
-    <w:lsdException w:name="Medium Grid 2 Accent 4" w:uiPriority="68"/>
-    <w:lsdException w:name="Medium Grid 3 Accent 4" w:uiPriority="69"/>
-    <w:lsdException w:name="Dark List Accent 4" w:uiPriority="70"/>
-    <w:lsdException w:name="Colorful Shading Accent 4" w:uiPriority="71"/>
-    <w:lsdException w:name="Colorful List Accent 4" w:uiPriority="72"/>
-    <w:lsdException w:name="Colorful Grid Accent 4" w:uiPriority="73"/>
-    <w:lsdException w:name="Light Shading Accent 5" w:uiPriority="60"/>
-    <w:lsdException w:name="Light List Accent 5" w:uiPriority="61"/>
-    <w:lsdException w:name="Light Grid Accent 5" w:uiPriority="62"/>
-    <w:lsdException w:name="Medium Shading 1 Accent 5" w:uiPriority="63"/>
-    <w:lsdException w:name="Medium Shading 2 Accent 5" w:uiPriority="64"/>
-    <w:lsdException w:name="Medium List 1 Accent 5" w:uiPriority="65"/>
-    <w:lsdException w:name="Medium List 2 Accent 5" w:uiPriority="66"/>
-    <w:lsdException w:name="Medium Grid 1 Accent 5" w:uiPriority="67"/>
-    <w:lsdException w:name="Medium Grid 2 Accent 5" w:uiPriority="68"/>
-    <w:lsdException w:name="Medium Grid 3 Accent 5" w:uiPriority="69"/>
-    <w:lsdException w:name="Dark List Accent 5" w:uiPriority="70"/>
-    <w:lsdException w:name="Colorful Shading Accent 5" w:uiPriority="71"/>
-    <w:lsdException w:name="Colorful List Accent 5" w:uiPriority="72"/>
-    <w:lsdException w:name="Colorful Grid Accent 5" w:uiPriority="73"/>
-    <w:lsdException w:name="Light Shading Accent 6" w:uiPriority="60"/>
-    <w:lsdException w:name="Light List Accent 6" w:uiPriority="61"/>
-    <w:lsdException w:name="Light Grid Accent 6" w:uiPriority="62"/>
-    <w:lsdException w:name="Medium Shading 1 Accent 6" w:uiPriority="63"/>
-    <w:lsdException w:name="Medium Shading 2 Accent 6" w:uiPriority="64"/>
-    <w:lsdException w:name="Medium List 1 Accent 6" w:uiPriority="65"/>
-    <w:lsdException w:name="Medium List 2 Accent 6" w:uiPriority="66"/>
-    <w:lsdException w:name="Medium Grid 1 Accent 6" w:uiPriority="67"/>
-    <w:lsdException w:name="Medium Grid 2 Accent 6" w:uiPriority="68"/>
-    <w:lsdException w:name="Medium Grid 3 Accent 6" w:uiPriority="69"/>
-    <w:lsdException w:name="Dark List Accent 6" w:uiPriority="70"/>
-    <w:lsdException w:name="Colorful Shading Accent 6" w:uiPriority="71"/>
-    <w:lsdException w:name="Colorful List Accent 6" w:uiPriority="72"/>
-    <w:lsdException w:name="Colorful Grid Accent 6" w:uiPriority="73"/>
-    <w:lsdException w:name="Subtle Emphasis" w:uiPriority="19" w:qFormat="1"/>
-    <w:lsdException w:name="Intense Emphasis" w:uiPriority="21" w:qFormat="1"/>
-    <w:lsdException w:name="Subtle Reference" w:uiPriority="31" w:qFormat="1"/>
-    <w:lsdException w:name="Intense Reference" w:uiPriority="32" w:qFormat="1"/>
-    <w:lsdException w:name="Book Title" w:uiPriority="33" w:qFormat="1"/>
-    <w:lsdException w:name="Bibliography" w:semiHidden="1" w:uiPriority="37" w:unhideWhenUsed="1"/>
-    <w:lsdException w:name="TOC Heading" w:semiHidden="1" w:uiPriority="39" w:unhideWhenUsed="1" w:qFormat="1"/>
-    <w:lsdException w:name="Plain Table 1" w:uiPriority="41"/>
-    <w:lsdException w:name="Plain Table 2" w:uiPriority="42"/>
-    <w:lsdException w:name="Plain Table 3" w:uiPriority="43"/>
-    <w:lsdException w:name="Plain Table 4" w:uiPriority="44"/>
-    <w:lsdException w:name="Plain Table 5" w:uiPriority="45"/>
-    <w:lsdException w:name="Grid Table Light" w:uiPriority="40"/>
-    <w:lsdException w:name="Grid Table 1 Light" w:uiPriority="46"/>
-    <w:lsdException w:name="Grid Table 2" w:uiPriority="47"/>
-    <w:lsdException w:name="Grid Table 3" w:uiPriority="48"/>
-    <w:lsdException w:name="Grid Table 4" w:uiPriority="49"/>
-    <w:lsdException w:name="Grid Table 5 Dark" w:uiPriority="50"/>
-    <w:lsdException w:name="Grid Table 6 Colorful" w:uiPriority="51"/>
-    <w:lsdException w:name="Grid Table 7 Colorful" w:uiPriority="52"/>
-    <w:lsdException w:name="Grid Table 1 Light Accent 1" w:uiPriority="46"/>
-    <w:lsdException w:name="Grid Table 2 Accent 1" w:uiPriority="47"/>
-    <w:lsdException w:name="Grid Table 3 Accent 1" w:uiPriority="48"/>
-    <w:lsdException w:name="Grid Table 4 Accent 1" w:uiPriority="49"/>
-    <w:lsdException w:name="Grid Table 5 Dark Accent 1" w:uiPriority="50"/>
-    <w:lsdException w:name="Grid Table 6 Colorful Accent 1" w:uiPriority="51"/>
-    <w:lsdException w:name="Grid Table 7 Colorful Accent 1" w:uiPriority="52"/>
-    <w:lsdException w:name="Grid Table 1 Light Accent 2" w:uiPriority="46"/>
-    <w:lsdException w:name="Grid Table 2 Accent 2" w:uiPriority="47"/>
-    <w:lsdException w:name="Grid Table 3 Accent 2" w:uiPriority="48"/>
-    <w:lsdException w:name="Grid Table 4 Accent 2" w:uiPriority="49"/>
-    <w:lsdException w:name="Grid Table 5 Dark Accent 2" w:uiPriority="50"/>
-    <w:lsdException w:name="Grid Table 6 Colorful Accent 2" w:uiPriority="51"/>
-    <w:lsdException w:name="Grid Table 7 Colorful Accent 2" w:uiPriority="52"/>
-    <w:lsdException w:name="Grid Table 1 Light Accent 3" w:uiPriority="46"/>
-    <w:lsdException w:name="Grid Table 2 Accent 3" w:uiPriority="47"/>
-    <w:lsdException w:name="Grid Table 3 Accent 3" w:uiPriority="48"/>
-    <w:lsdException w:name="Grid Table 4 Accent 3" w:uiPriority="49"/>
-    <w:lsdException w:name="Grid Table 5 Dark Accent 3" w:uiPriority="50"/>
-    <w:lsdException w:name="Grid Table 6 Colorful Accent 3" w:uiPriority="51"/>
-    <w:lsdException w:name="Grid Table 7 Colorful Accent 3" w:uiPriority="52"/>
-    <w:lsdException w:name="Grid Table 1 Light Accent 4" w:uiPriority="46"/>
-    <w:lsdException w:name="Grid Table 2 Accent 4" w:uiPriority="47"/>
-    <w:lsdException w:name="Grid Table 3 Accent 4" w:uiPriority="48"/>
-    <w:lsdException w:name="Grid Table 4 Accent 4" w:uiPriority="49"/>
-    <w:lsdException w:name="Grid Table 5 Dark Accent 4" w:uiPriority="50"/>
-    <w:lsdException w:name="Grid Table 6 Colorful Accent 4" w:uiPriority="51"/>
-    <w:lsdException w:name="Grid Table 7 Colorful Accent 4" w:uiPriority="52"/>
-    <w:lsdException w:name="Grid Table 1 Light Accent 5" w:uiPriority="46"/>
-    <w:lsdException w:name="Grid Table 2 Accent 5" w:uiPriority="47"/>
-    <w:lsdException w:name="Grid Table 3 Accent 5" w:uiPriority="48"/>
-    <w:lsdException w:name="Grid Table 4 Accent 5" w:uiPriority="49"/>
-    <w:lsdException w:name="Grid Table 5 Dark Accent 5" w:uiPriority="50"/>
-    <w:lsdException w:name="Grid Table 6 Colorful Accent 5" w:uiPriority="51"/>
-    <w:lsdException w:name="Grid Table 7 Colorful Accent 5" w:uiPriority="52"/>
-    <w:lsdException w:name="Grid Table 1 Light Accent 6" w:uiPriority="46"/>
-    <w:lsdException w:name="Grid Table 2 Accent 6" w:uiPriority="47"/>
-    <w:lsdException w:name="Grid Table 3 Accent 6" w:uiPriority="48"/>
-    <w:lsdException w:name="Grid Table 4 Accent 6" w:uiPriority="49"/>
-    <w:lsdException w:name="Grid Table 5 Dark Accent 6" w:uiPriority="50"/>
-    <w:lsdException w:name="Grid Table 6 Colorful Accent 6" w:uiPriority="51"/>
-    <w:lsdException w:name="Grid Table 7 Colorful Accent 6" w:uiPriority="52"/>
-    <w:lsdException w:name="List Table 1 Light" w:uiPriority="46"/>
-    <w:lsdException w:name="List Table 2" w:uiPriority="47"/>
-    <w:lsdException w:name="List Table 3" w:uiPriority="48"/>
-    <w:lsdException w:name="List Table 4" w:uiPriority="49"/>
-    <w:lsdException w:name="List Table 5 Dark" w:uiPriority="50"/>
-    <w:lsdException w:name="List Table 6 Colorful" w:uiPriority="51"/>
-    <w:lsdException w:name="List Table 7 Colorful" w:uiPriority="52"/>
-    <w:lsdException w:name="List Table 1 Light Accent 1" w:uiPriority="46"/>
-    <w:lsdException w:name="List Table 2 Accent 1" w:uiPriority="47"/>
-    <w:lsdException w:name="List Table 3 Accent 1" w:uiPriority="48"/>
-    <w:lsdException w:name="List Table 4 Accent 1" w:uiPriority="49"/>
-    <w:lsdException w:name="List Table 5 Dark Accent 1" w:uiPriority="50"/>
-    <w:lsdException w:name="List Table 6 Colorful Accent 1" w:uiPriority="51"/>
-    <w:lsdException w:name="List Table 7 Colorful Accent 1" w:uiPriority="52"/>
-    <w:lsdException w:name="List Table 1 Light Accent 2" w:uiPriority="46"/>
-    <w:lsdException w:name="List Table 2 Accent 2" w:uiPriority="47"/>
-    <w:lsdException w:name="List Table 3 Accent 2" w:uiPriority="48"/>
-    <w:lsdException w:name="List Table 4 Accent 2" w:uiPriority="49"/>
-    <w:lsdException w:name="List Table 5 Dark Accent 2" w:uiPriority="50"/>
-    <w:lsdException w:name="List Table 6 Colorful Accent 2" w:uiPriority="51"/>
-    <w:lsdException w:name="List Table 7 Colorful Accent 2" w:uiPriority="52"/>
-    <w:lsdException w:name="List Table 1 Light Accent 3" w:uiPriority="46"/>
-    <w:lsdException w:name="List Table 2 Accent 3" w:uiPriority="47"/>
-    <w:lsdException w:name="List Table 3 Accent 3" w:uiPriority="48"/>
-    <w:lsdException w:name="List Table 4 Accent 3" w:uiPriority="49"/>
-    <w:lsdException w:name="List Table 5 Dark Accent 3" w:uiPriority="50"/>
-    <w:lsdException w:name="List Table 6 Colorful Accent 3" w:uiPriority="51"/>
-    <w:lsdException w:name="List Table 7 Colorful Accent 3" w:uiPriority="52"/>
-    <w:lsdException w:name="List Table 1 Light Accent 4" w:uiPriority="46"/>
-    <w:lsdException w:name="List Table 2 Accent 4" w:uiPriority="47"/>
-    <w:lsdException w:name="List Table 3 Accent 4" w:uiPriority="48"/>
-    <w:lsdException w:name="List Table 4 Accent 4" w:uiPriority="49"/>
-    <w:lsdException w:name="List Table 5 Dark Accent 4" w:uiPriority="50"/>
-    <w:lsdException w:name="List Table 6 Colorful Accent 4" w:uiPriority="51"/>
-    <w:lsdException w:name="List Table 7 Colorful Accent 4" w:uiPriority="52"/>
-    <w:lsdException w:name="List Table 1 Light Accent 5" w:uiPriority="46"/>
-    <w:lsdException w:name="List Table 2 Accent 5" w:uiPriority="47"/>
-    <w:lsdException w:name="List Table 3 Accent 5" w:uiPriority="48"/>
-    <w:lsdException w:name="List Table 4 Accent 5" w:uiPriority="49"/>
-    <w:lsdException w:name="List Table 5 Dark Accent 5" w:uiPriority="50"/>
-    <w:lsdException w:name="List Table 6 Colorful Accent 5" w:uiPriority="51"/>
-    <w:lsdException w:name="List Table 7 Colorful Accent 5" w:uiPriority="52"/>
-    <w:lsdException w:name="List Table 1 Light Accent 6" w:uiPriority="46"/>
-    <w:lsdException w:name="List Table 2 Accent 6" w:uiPriority="47"/>
-    <w:lsdException w:name="List Table 3 Accent 6" w:uiPriority="48"/>
-    <w:lsdException w:name="List Table 4 Accent 6" w:uiPriority="49"/>
-    <w:lsdException w:name="List Table 5 Dark Accent 6" w:uiPriority="50"/>
-    <w:lsdException w:name="List Table 6 Colorful Accent 6" w:uiPriority="51"/>
-    <w:lsdException w:name="List Table 7 Colorful Accent 6" w:uiPriority="52"/>
+  <w:latentStyles w:defLockedState="0" w:defUIPriority="99" w:defSemiHidden="1" w:defUnhideWhenUsed="1" w:defQFormat="0" w:count="267">
+    <w:lsdException w:name="Normal" w:semiHidden="0" w:uiPriority="0" w:unhideWhenUsed="0" w:qFormat="1"/>
+    <w:lsdException w:name="heading 1" w:semiHidden="0" w:uiPriority="9" w:unhideWhenUsed="0" w:qFormat="1"/>
+    <w:lsdException w:name="heading 2" w:uiPriority="9" w:qFormat="1"/>
+    <w:lsdException w:name="heading 3" w:uiPriority="9" w:qFormat="1"/>
+    <w:lsdException w:name="heading 4" w:uiPriority="9" w:qFormat="1"/>
+    <w:lsdException w:name="heading 5" w:uiPriority="9" w:qFormat="1"/>
+    <w:lsdException w:name="heading 6" w:uiPriority="9" w:qFormat="1"/>
+    <w:lsdException w:name="heading 7" w:uiPriority="9" w:qFormat="1"/>
+    <w:lsdException w:name="heading 8" w:uiPriority="9" w:qFormat="1"/>
+    <w:lsdException w:name="heading 9" w:uiPriority="9" w:qFormat="1"/>
+    <w:lsdException w:name="toc 1" w:uiPriority="39"/>
+    <w:lsdException w:name="toc 2" w:uiPriority="39"/>
+    <w:lsdException w:name="toc 3" w:uiPriority="39"/>
+    <w:lsdException w:name="toc 4" w:uiPriority="39"/>
+    <w:lsdException w:name="toc 5" w:uiPriority="39"/>
+    <w:lsdException w:name="toc 6" w:uiPriority="39"/>
+    <w:lsdException w:name="toc 7" w:uiPriority="39"/>
+    <w:lsdException w:name="toc 8" w:uiPriority="39"/>
+    <w:lsdException w:name="toc 9" w:uiPriority="39"/>
+    <w:lsdException w:name="caption" w:uiPriority="35" w:qFormat="1"/>
+    <w:lsdException w:name="Title" w:semiHidden="0" w:uiPriority="10" w:unhideWhenUsed="0" w:qFormat="1"/>
+    <w:lsdException w:name="Default Paragraph Font" w:uiPriority="1"/>
+    <w:lsdException w:name="Subtitle" w:semiHidden="0" w:uiPriority="11" w:unhideWhenUsed="0" w:qFormat="1"/>
+    <w:lsdException w:name="Strong" w:semiHidden="0" w:uiPriority="22" w:unhideWhenUsed="0" w:qFormat="1"/>
+    <w:lsdException w:name="Emphasis" w:semiHidden="0" w:uiPriority="20" w:unhideWhenUsed="0" w:qFormat="1"/>
+    <w:lsdException w:name="Table Grid" w:semiHidden="0" w:uiPriority="39" w:unhideWhenUsed="0"/>
+    <w:lsdException w:name="Placeholder Text" w:unhideWhenUsed="0"/>
+    <w:lsdException w:name="No Spacing" w:semiHidden="0" w:uiPriority="1" w:unhideWhenUsed="0" w:qFormat="1"/>
+    <w:lsdException w:name="Light Shading" w:semiHidden="0" w:uiPriority="60" w:unhideWhenUsed="0"/>
+    <w:lsdException w:name="Light List" w:semiHidden="0" w:uiPriority="61" w:unhideWhenUsed="0"/>
+    <w:lsdException w:name="Light Grid" w:semiHidden="0" w:uiPriority="62" w:unhideWhenUsed="0"/>
+    <w:lsdException w:name="Medium Shading 1" w:semiHidden="0" w:uiPriority="63" w:unhideWhenUsed="0"/>
+    <w:lsdException w:name="Medium Shading 2" w:semiHidden="0" w:uiPriority="64" w:unhideWhenUsed="0"/>
+    <w:lsdException w:name="Medium List 1" w:semiHidden="0" w:uiPriority="65" w:unhideWhenUsed="0"/>
+    <w:lsdException w:name="Medium List 2" w:semiHidden="0" w:uiPriority="66" w:unhideWhenUsed="0"/>
+    <w:lsdException w:name="Medium Grid 1" w:semiHidden="0" w:uiPriority="67" w:unhideWhenUsed="0"/>
+    <w:lsdException w:name="Medium Grid 2" w:semiHidden="0" w:uiPriority="68" w:unhideWhenUsed="0"/>
+    <w:lsdException w:name="Medium Grid 3" w:semiHidden="0" w:uiPriority="69" w:unhideWhenUsed="0"/>
+    <w:lsdException w:name="Dark List" w:semiHidden="0" w:uiPriority="70" w:unhideWhenUsed="0"/>
+    <w:lsdException w:name="Colorful Shading" w:semiHidden="0" w:uiPriority="71" w:unhideWhenUsed="0"/>
+    <w:lsdException w:name="Colorful List" w:semiHidden="0" w:uiPriority="72" w:unhideWhenUsed="0"/>
+    <w:lsdException w:name="Colorful Grid" w:semiHidden="0" w:uiPriority="73" w:unhideWhenUsed="0"/>
+    <w:lsdException w:name="Light Shading Accent 1" w:semiHidden="0" w:uiPriority="60" w:unhideWhenUsed="0"/>
+    <w:lsdException w:name="Light List Accent 1" w:semiHidden="0" w:uiPriority="61" w:unhideWhenUsed="0"/>
+    <w:lsdException w:name="Light Grid Accent 1" w:semiHidden="0" w:uiPriority="62" w:unhideWhenUsed="0"/>
+    <w:lsdException w:name="Medium Shading 1 Accent 1" w:semiHidden="0" w:uiPriority="63" w:unhideWhenUsed="0"/>
+    <w:lsdException w:name="Medium Shading 2 Accent 1" w:semiHidden="0" w:uiPriority="64" w:unhideWhenUsed="0"/>
+    <w:lsdException w:name="Medium List 1 Accent 1" w:semiHidden="0" w:uiPriority="65" w:unhideWhenUsed="0"/>
+    <w:lsdException w:name="Revision" w:unhideWhenUsed="0"/>
+    <w:lsdException w:name="List Paragraph" w:semiHidden="0" w:uiPriority="34" w:unhideWhenUsed="0" w:qFormat="1"/>
+    <w:lsdException w:name="Quote" w:semiHidden="0" w:uiPriority="29" w:unhideWhenUsed="0" w:qFormat="1"/>
+    <w:lsdException w:name="Intense Quote" w:semiHidden="0" w:uiPriority="30" w:unhideWhenUsed="0" w:qFormat="1"/>
+    <w:lsdException w:name="Medium List 2 Accent 1" w:semiHidden="0" w:uiPriority="66" w:unhideWhenUsed="0"/>
+    <w:lsdException w:name="Medium Grid 1 Accent 1" w:semiHidden="0" w:uiPriority="67" w:unhideWhenUsed="0"/>
+    <w:lsdException w:name="Medium Grid 2 Accent 1" w:semiHidden="0" w:uiPriority="68" w:unhideWhenUsed="0"/>
+    <w:lsdException w:name="Medium Grid 3 Accent 1" w:semiHidden="0" w:uiPriority="69" w:unhideWhenUsed="0"/>
+    <w:lsdException w:name="Dark List Accent 1" w:semiHidden="0" w:uiPriority="70" w:unhideWhenUsed="0"/>
+    <w:lsdException w:name="Colorful Shading Accent 1" w:semiHidden="0" w:uiPriority="71" w:unhideWhenUsed="0"/>
+    <w:lsdException w:name="Colorful List Accent 1" w:semiHidden="0" w:uiPriority="72" w:unhideWhenUsed="0"/>
+    <w:lsdException w:name="Colorful Grid Accent 1" w:semiHidden="0" w:uiPriority="73" w:unhideWhenUsed="0"/>
+    <w:lsdException w:name="Light Shading Accent 2" w:semiHidden="0" w:uiPriority="60" w:unhideWhenUsed="0"/>
+    <w:lsdException w:name="Light List Accent 2" w:semiHidden="0" w:uiPriority="61" w:unhideWhenUsed="0"/>
+    <w:lsdException w:name="Light Grid Accent 2" w:semiHidden="0" w:uiPriority="62" w:unhideWhenUsed="0"/>
+    <w:lsdException w:name="Medium Shading 1 Accent 2" w:semiHidden="0" w:uiPriority="63" w:unhideWhenUsed="0"/>
+    <w:lsdException w:name="Medium Shading 2 Accent 2" w:semiHidden="0" w:uiPriority="64" w:unhideWhenUsed="0"/>
+    <w:lsdException w:name="Medium List 1 Accent 2" w:semiHidden="0" w:uiPriority="65" w:unhideWhenUsed="0"/>
+    <w:lsdException w:name="Medium List 2 Accent 2" w:semiHidden="0" w:uiPriority="66" w:unhideWhenUsed="0"/>
+    <w:lsdException w:name="Medium Grid 1 Accent 2" w:semiHidden="0" w:uiPriority="67" w:unhideWhenUsed="0"/>
+    <w:lsdException w:name="Medium Grid 2 Accent 2" w:semiHidden="0" w:uiPriority="68" w:unhideWhenUsed="0"/>
+    <w:lsdException w:name="Medium Grid 3 Accent 2" w:semiHidden="0" w:uiPriority="69" w:unhideWhenUsed="0"/>
+    <w:lsdException w:name="Dark List Accent 2" w:semiHidden="0" w:uiPriority="70" w:unhideWhenUsed="0"/>
+    <w:lsdException w:name="Colorful Shading Accent 2" w:semiHidden="0" w:uiPriority="71" w:unhideWhenUsed="0"/>
+    <w:lsdException w:name="Colorful List Accent 2" w:semiHidden="0" w:uiPriority="72" w:unhideWhenUsed="0"/>
+    <w:lsdException w:name="Colorful Grid Accent 2" w:semiHidden="0" w:uiPriority="73" w:unhideWhenUsed="0"/>
+    <w:lsdException w:name="Light Shading Accent 3" w:semiHidden="0" w:uiPriority="60" w:unhideWhenUsed="0"/>
+    <w:lsdException w:name="Light List Accent 3" w:semiHidden="0" w:uiPriority="61" w:unhideWhenUsed="0"/>
+    <w:lsdException w:name="Light Grid Accent 3" w:semiHidden="0" w:uiPriority="62" w:unhideWhenUsed="0"/>
+    <w:lsdException w:name="Medium Shading 1 Accent 3" w:semiHidden="0" w:uiPriority="63" w:unhideWhenUsed="0"/>
+    <w:lsdException w:name="Medium Shading 2 Accent 3" w:semiHidden="0" w:uiPriority="64" w:unhideWhenUsed="0"/>
+    <w:lsdException w:name="Medium List 1 Accent 3" w:semiHidden="0" w:uiPriority="65" w:unhideWhenUsed="0"/>
+    <w:lsdException w:name="Medium List 2 Accent 3" w:semiHidden="0" w:uiPriority="66" w:unhideWhenUsed="0"/>
+    <w:lsdException w:name="Medium Grid 1 Accent 3" w:semiHidden="0" w:uiPriority="67" w:unhideWhenUsed="0"/>
+    <w:lsdException w:name="Medium Grid 2 Accent 3" w:semiHidden="0" w:uiPriority="68" w:unhideWhenUsed="0"/>
+    <w:lsdException w:name="Medium Grid 3 Accent 3" w:semiHidden="0" w:uiPriority="69" w:unhideWhenUsed="0"/>
+    <w:lsdException w:name="Dark List Accent 3" w:semiHidden="0" w:uiPriority="70" w:unhideWhenUsed="0"/>
+    <w:lsdException w:name="Colorful Shading Accent 3" w:semiHidden="0" w:uiPriority="71" w:unhideWhenUsed="0"/>
+    <w:lsdException w:name="Colorful List Accent 3" w:semiHidden="0" w:uiPriority="72" w:unhideWhenUsed="0"/>
+    <w:lsdException w:name="Colorful Grid Accent 3" w:semiHidden="0" w:uiPriority="73" w:unhideWhenUsed="0"/>
+    <w:lsdException w:name="Light Shading Accent 4" w:semiHidden="0" w:uiPriority="60" w:unhideWhenUsed="0"/>
+    <w:lsdException w:name="Light List Accent 4" w:semiHidden="0" w:uiPriority="61" w:unhideWhenUsed="0"/>
+    <w:lsdException w:name="Light Grid Accent 4" w:semiHidden="0" w:uiPriority="62" w:unhideWhenUsed="0"/>
+    <w:lsdException w:name="Medium Shading 1 Accent 4" w:semiHidden="0" w:uiPriority="63" w:unhideWhenUsed="0"/>
+    <w:lsdException w:name="Medium Shading 2 Accent 4" w:semiHidden="0" w:uiPriority="64" w:unhideWhenUsed="0"/>
+    <w:lsdException w:name="Medium List 1 Accent 4" w:semiHidden="0" w:uiPriority="65" w:unhideWhenUsed="0"/>
+    <w:lsdException w:name="Medium List 2 Accent 4" w:semiHidden="0" w:uiPriority="66" w:unhideWhenUsed="0"/>
+    <w:lsdException w:name="Medium Grid 1 Accent 4" w:semiHidden="0" w:uiPriority="67" w:unhideWhenUsed="0"/>
+    <w:lsdException w:name="Medium Grid 2 Accent 4" w:semiHidden="0" w:uiPriority="68" w:unhideWhenUsed="0"/>
+    <w:lsdException w:name="Medium Grid 3 Accent 4" w:semiHidden="0" w:uiPriority="69" w:unhideWhenUsed="0"/>
+    <w:lsdException w:name="Dark List Accent 4" w:semiHidden="0" w:uiPriority="70" w:unhideWhenUsed="0"/>
+    <w:lsdException w:name="Colorful Shading Accent 4" w:semiHidden="0" w:uiPriority="71" w:unhideWhenUsed="0"/>
+    <w:lsdException w:name="Colorful List Accent 4" w:semiHidden="0" w:uiPriority="72" w:unhideWhenUsed="0"/>
+    <w:lsdException w:name="Colorful Grid Accent 4" w:semiHidden="0" w:uiPriority="73" w:unhideWhenUsed="0"/>
+    <w:lsdException w:name="Light Shading Accent 5" w:semiHidden="0" w:uiPriority="60" w:unhideWhenUsed="0"/>
+    <w:lsdException w:name="Light List Accent 5" w:semiHidden="0" w:uiPriority="61" w:unhideWhenUsed="0"/>
+    <w:lsdException w:name="Light Grid Accent 5" w:semiHidden="0" w:uiPriority="62" w:unhideWhenUsed="0"/>
+    <w:lsdException w:name="Medium Shading 1 Accent 5" w:semiHidden="0" w:uiPriority="63" w:unhideWhenUsed="0"/>
+    <w:lsdException w:name="Medium Shading 2 Accent 5" w:semiHidden="0" w:uiPriority="64" w:unhideWhenUsed="0"/>
+    <w:lsdException w:name="Medium List 1 Accent 5" w:semiHidden="0" w:uiPriority="65" w:unhideWhenUsed="0"/>
+    <w:lsdException w:name="Medium List 2 Accent 5" w:semiHidden="0" w:uiPriority="66" w:unhideWhenUsed="0"/>
+    <w:lsdException w:name="Medium Grid 1 Accent 5" w:semiHidden="0" w:uiPriority="67" w:unhideWhenUsed="0"/>
+    <w:lsdException w:name="Medium Grid 2 Accent 5" w:semiHidden="0" w:uiPriority="68" w:unhideWhenUsed="0"/>
+    <w:lsdException w:name="Medium Grid 3 Accent 5" w:semiHidden="0" w:uiPriority="69" w:unhideWhenUsed="0"/>
+    <w:lsdException w:name="Dark List Accent 5" w:semiHidden="0" w:uiPriority="70" w:unhideWhenUsed="0"/>
+    <w:lsdException w:name="Colorful Shading Accent 5" w:semiHidden="0" w:uiPriority="71" w:unhideWhenUsed="0"/>
+    <w:lsdException w:name="Colorful List Accent 5" w:semiHidden="0" w:uiPriority="72" w:unhideWhenUsed="0"/>
+    <w:lsdException w:name="Colorful Grid Accent 5" w:semiHidden="0" w:uiPriority="73" w:unhideWhenUsed="0"/>
+    <w:lsdException w:name="Light Shading Accent 6" w:semiHidden="0" w:uiPriority="60" w:unhideWhenUsed="0"/>
+    <w:lsdException w:name="Light List Accent 6" w:semiHidden="0" w:uiPriority="61" w:unhideWhenUsed="0"/>
+    <w:lsdException w:name="Light Grid Accent 6" w:semiHidden="0" w:uiPriority="62" w:unhideWhenUsed="0"/>
+    <w:lsdException w:name="Medium Shading 1 Accent 6" w:semiHidden="0" w:uiPriority="63" w:unhideWhenUsed="0"/>
+    <w:lsdException w:name="Medium Shading 2 Accent 6" w:semiHidden="0" w:uiPriority="64" w:unhideWhenUsed="0"/>
+    <w:lsdException w:name="Medium List 1 Accent 6" w:semiHidden="0" w:uiPriority="65" w:unhideWhenUsed="0"/>
+    <w:lsdException w:name="Medium List 2 Accent 6" w:semiHidden="0" w:uiPriority="66" w:unhideWhenUsed="0"/>
+    <w:lsdException w:name="Medium Grid 1 Accent 6" w:semiHidden="0" w:uiPriority="67" w:unhideWhenUsed="0"/>
+    <w:lsdException w:name="Medium Grid 2 Accent 6" w:semiHidden="0" w:uiPriority="68" w:unhideWhenUsed="0"/>
+    <w:lsdException w:name="Medium Grid 3 Accent 6" w:semiHidden="0" w:uiPriority="69" w:unhideWhenUsed="0"/>
+    <w:lsdException w:name="Dark List Accent 6" w:semiHidden="0" w:uiPriority="70" w:unhideWhenUsed="0"/>
+    <w:lsdException w:name="Colorful Shading Accent 6" w:semiHidden="0" w:uiPriority="71" w:unhideWhenUsed="0"/>
+    <w:lsdException w:name="Colorful List Accent 6" w:semiHidden="0" w:uiPriority="72" w:unhideWhenUsed="0"/>
+    <w:lsdException w:name="Colorful Grid Accent 6" w:semiHidden="0" w:uiPriority="73" w:unhideWhenUsed="0"/>
+    <w:lsdException w:name="Subtle Emphasis" w:semiHidden="0" w:uiPriority="19" w:unhideWhenUsed="0" w:qFormat="1"/>
+    <w:lsdException w:name="Intense Emphasis" w:semiHidden="0" w:uiPriority="21" w:unhideWhenUsed="0" w:qFormat="1"/>
+    <w:lsdException w:name="Subtle Reference" w:semiHidden="0" w:uiPriority="31" w:unhideWhenUsed="0" w:qFormat="1"/>
+    <w:lsdException w:name="Intense Reference" w:semiHidden="0" w:uiPriority="32" w:unhideWhenUsed="0" w:qFormat="1"/>
+    <w:lsdException w:name="Book Title" w:semiHidden="0" w:uiPriority="33" w:unhideWhenUsed="0" w:qFormat="1"/>
+    <w:lsdException w:name="Bibliography" w:uiPriority="37"/>
+    <w:lsdException w:name="TOC Heading" w:uiPriority="39" w:qFormat="1"/>
+  </w:latentStyles>
+  <w:style w:type="paragraph" w:default="1" w:styleId="Normal">
+    <w:name w:val="Normal"/>
+    <w:qFormat/>
+  </w:style>
+  <w:style w:type="paragraph" w:styleId="Heading1">
+    <w:name w:val="heading 1"/>
+    <w:basedOn w:val="Normal"/>
+    <w:next w:val="Normal"/>
+    <w:link w:val="Heading1Char"/>
+    <w:uiPriority w:val="9"/>
+    <w:qFormat/>
+    <w:rsid w:val="00BE4579"/>
+    <w:pPr>
+      <w:keepNext/>
+      <w:keepLines/>
+      <w:spacing w:before="240" w:after="0"/>
+      <w:outlineLvl w:val="0"/>
+    </w:pPr>
+    <w:rPr>
+      <w:rFonts w:asciiTheme="majorHAnsi" w:eastAsiaTheme="majorEastAsia" w:hAnsiTheme="majorHAnsi" w:cstheme="majorBidi"/>
+      <w:color w:val="2E74B5" w:themeColor="accent1" w:themeShade="BF"/>
+      <w:sz w:val="32"/>
+      <w:szCs w:val="32"/>
+    </w:rPr>
+  </w:style>
+  <w:style w:type="paragraph" w:styleId="Heading2">
+    <w:name w:val="heading 2"/>
+    <w:basedOn w:val="Normal"/>
+    <w:next w:val="Normal"/>
+    <w:link w:val="Heading2Char"/>
+    <w:uiPriority w:val="9"/>
+    <w:unhideWhenUsed/>
+    <w:qFormat/>
+    <w:rsid w:val="00047EAE"/>
+    <w:pPr>
+      <w:keepNext/>
+      <w:keepLines/>
+      <w:spacing w:before="40" w:after="0"/>
+      <w:outlineLvl w:val="1"/>
+    </w:pPr>
+    <w:rPr>
+      <w:rFonts w:asciiTheme="majorHAnsi" w:eastAsiaTheme="majorEastAsia" w:hAnsiTheme="majorHAnsi" w:cstheme="majorBidi"/>
+      <w:color w:val="2E74B5" w:themeColor="accent1" w:themeShade="BF"/>
+      <w:sz w:val="26"/>
+      <w:szCs w:val="26"/>
+    </w:rPr>
+  </w:style>
+  <w:style w:type="character" w:default="1" w:styleId="DefaultParagraphFont">
+    <w:name w:val="Default Paragraph Font"/>
+    <w:uiPriority w:val="1"/>
+    <w:semiHidden/>
+    <w:unhideWhenUsed/>
+  </w:style>
+  <w:style w:type="table" w:default="1" w:styleId="TableNormal">
+    <w:name w:val="Normal Table"/>
+    <w:uiPriority w:val="99"/>
+    <w:semiHidden/>
+    <w:unhideWhenUsed/>
+    <w:tblPr>
+      <w:tblInd w:w="0" w:type="dxa"/>
+      <w:tblCellMar>
+        <w:top w:w="0" w:type="dxa"/>
+        <w:left w:w="108" w:type="dxa"/>
+        <w:bottom w:w="0" w:type="dxa"/>
+        <w:right w:w="108" w:type="dxa"/>
+      </w:tblCellMar>
+    </w:tblPr>
+  </w:style>
+  <w:style w:type="numbering" w:default="1" w:styleId="NoList">
+    <w:name w:val="No List"/>
+    <w:uiPriority w:val="99"/>
+    <w:semiHidden/>
+    <w:unhideWhenUsed/>
+  </w:style>
+  <w:style w:type="character" w:customStyle="1" w:styleId="Heading1Char">
+    <w:name w:val="Heading 1 Char"/>
+    <w:basedOn w:val="DefaultParagraphFont"/>
+    <w:link w:val="Heading1"/>
+    <w:uiPriority w:val="9"/>
+    <w:rsid w:val="00BE4579"/>
+    <w:rPr>
+      <w:rFonts w:asciiTheme="majorHAnsi" w:eastAsiaTheme="majorEastAsia" w:hAnsiTheme="majorHAnsi" w:cstheme="majorBidi"/>
+      <w:color w:val="2E74B5" w:themeColor="accent1" w:themeShade="BF"/>
+      <w:sz w:val="32"/>
+      <w:szCs w:val="32"/>
+    </w:rPr>
+  </w:style>
+  <w:style w:type="paragraph" w:styleId="Header">
+    <w:name w:val="header"/>
+    <w:basedOn w:val="Normal"/>
+    <w:link w:val="HeaderChar"/>
+    <w:uiPriority w:val="99"/>
+    <w:unhideWhenUsed/>
+    <w:rsid w:val="00BE4579"/>
+    <w:pPr>
+      <w:tabs>
+        <w:tab w:val="center" w:pos="4680"/>
+        <w:tab w:val="right" w:pos="9360"/>
+      </w:tabs>
+      <w:spacing w:after="0" w:line="240" w:lineRule="auto"/>
+    </w:pPr>
+  </w:style>
+  <w:style w:type="character" w:customStyle="1" w:styleId="HeaderChar">
+    <w:name w:val="Header Char"/>
+    <w:basedOn w:val="DefaultParagraphFont"/>
+    <w:link w:val="Header"/>
+    <w:uiPriority w:val="99"/>
+    <w:rsid w:val="00BE4579"/>
+  </w:style>
+  <w:style w:type="paragraph" w:styleId="Footer">
+    <w:name w:val="footer"/>
+    <w:basedOn w:val="Normal"/>
+    <w:link w:val="FooterChar"/>
+    <w:uiPriority w:val="99"/>
+    <w:unhideWhenUsed/>
+    <w:rsid w:val="00BE4579"/>
+    <w:pPr>
+      <w:tabs>
+        <w:tab w:val="center" w:pos="4680"/>
+        <w:tab w:val="right" w:pos="9360"/>
+      </w:tabs>
+      <w:spacing w:after="0" w:line="240" w:lineRule="auto"/>
+    </w:pPr>
+  </w:style>
+  <w:style w:type="character" w:customStyle="1" w:styleId="FooterChar">
+    <w:name w:val="Footer Char"/>
+    <w:basedOn w:val="DefaultParagraphFont"/>
+    <w:link w:val="Footer"/>
+    <w:uiPriority w:val="99"/>
+    <w:rsid w:val="00BE4579"/>
+  </w:style>
+  <w:style w:type="character" w:styleId="Strong">
+    <w:name w:val="Strong"/>
+    <w:basedOn w:val="DefaultParagraphFont"/>
+    <w:uiPriority w:val="22"/>
+    <w:qFormat/>
+    <w:rsid w:val="00FC2451"/>
+    <w:rPr>
+      <w:b/>
+      <w:bCs/>
+    </w:rPr>
+  </w:style>
+  <w:style w:type="paragraph" w:styleId="NoSpacing">
+    <w:name w:val="No Spacing"/>
+    <w:uiPriority w:val="1"/>
+    <w:qFormat/>
+    <w:rsid w:val="00FC2451"/>
+    <w:pPr>
+      <w:spacing w:after="0" w:line="240" w:lineRule="auto"/>
+    </w:pPr>
+  </w:style>
+  <w:style w:type="character" w:styleId="Hyperlink">
+    <w:name w:val="Hyperlink"/>
+    <w:basedOn w:val="DefaultParagraphFont"/>
+    <w:uiPriority w:val="99"/>
+    <w:unhideWhenUsed/>
+    <w:rsid w:val="008F46D6"/>
+    <w:rPr>
+      <w:color w:val="0563C1" w:themeColor="hyperlink"/>
+      <w:u w:val="single"/>
+    </w:rPr>
+  </w:style>
+  <w:style w:type="character" w:customStyle="1" w:styleId="Heading2Char">
+    <w:name w:val="Heading 2 Char"/>
+    <w:basedOn w:val="DefaultParagraphFont"/>
+    <w:link w:val="Heading2"/>
+    <w:uiPriority w:val="9"/>
+    <w:rsid w:val="00047EAE"/>
+    <w:rPr>
+      <w:rFonts w:asciiTheme="majorHAnsi" w:eastAsiaTheme="majorEastAsia" w:hAnsiTheme="majorHAnsi" w:cstheme="majorBidi"/>
+      <w:color w:val="2E74B5" w:themeColor="accent1" w:themeShade="BF"/>
+      <w:sz w:val="26"/>
+      <w:szCs w:val="26"/>
+    </w:rPr>
+  </w:style>
+  <w:style w:type="paragraph" w:styleId="Subtitle">
+    <w:name w:val="Subtitle"/>
+    <w:basedOn w:val="Normal"/>
+    <w:next w:val="Normal"/>
+    <w:link w:val="SubtitleChar"/>
+    <w:uiPriority w:val="11"/>
+    <w:qFormat/>
+    <w:rsid w:val="00047EAE"/>
+    <w:pPr>
+      <w:numPr>
+        <w:ilvl w:val="1"/>
+      </w:numPr>
+    </w:pPr>
+    <w:rPr>
+      <w:rFonts w:eastAsiaTheme="minorEastAsia"/>
+      <w:color w:val="5A5A5A" w:themeColor="text1" w:themeTint="A5"/>
+      <w:spacing w:val="15"/>
+    </w:rPr>
+  </w:style>
+  <w:style w:type="character" w:customStyle="1" w:styleId="SubtitleChar">
+    <w:name w:val="Subtitle Char"/>
+    <w:basedOn w:val="DefaultParagraphFont"/>
+    <w:link w:val="Subtitle"/>
+    <w:uiPriority w:val="11"/>
+    <w:rsid w:val="00047EAE"/>
+    <w:rPr>
+      <w:rFonts w:eastAsiaTheme="minorEastAsia"/>
+      <w:color w:val="5A5A5A" w:themeColor="text1" w:themeTint="A5"/>
+      <w:spacing w:val="15"/>
+    </w:rPr>
+  </w:style>
+</w:styles>
+</file>
+
+<file path=word/stylesWithEffects.xml><?xml version="1.0" encoding="utf-8"?>
+<w:styles xmlns:wpc="http://schemas.microsoft.com/office/word/2010/wordprocessingCanvas" xmlns:mc="http://schemas.openxmlformats.org/markup-compatibility/2006" xmlns:o="urn:schemas-microsoft-com:office:office" xmlns:r="http://schemas.openxmlformats.org/officeDocument/2006/relationships" xmlns:m="http://schemas.openxmlformats.org/officeDocument/2006/math" xmlns:v="urn:schemas-microsoft-com:vml" xmlns:wp14="http://schemas.microsoft.com/office/word/2010/wordprocessingDrawing" xmlns:wp="http://schemas.openxmlformats.org/drawingml/2006/wordprocessingDrawing" xmlns:w10="urn:schemas-microsoft-com:office:word" xmlns:w="http://schemas.openxmlformats.org/wordprocessingml/2006/main" xmlns:w14="http://schemas.microsoft.com/office/word/2010/wordml" xmlns:wpg="http://schemas.microsoft.com/office/word/2010/wordprocessingGroup" xmlns:wpi="http://schemas.microsoft.com/office/word/2010/wordprocessingInk" xmlns:wne="http://schemas.microsoft.com/office/word/2006/wordml" xmlns:wps="http://schemas.microsoft.com/office/word/2010/wordprocessingShape" mc:Ignorable="w14 wp14">
+  <w:docDefaults>
+    <w:rPrDefault>
+      <w:rPr>
+        <w:rFonts w:asciiTheme="minorHAnsi" w:eastAsiaTheme="minorHAnsi" w:hAnsiTheme="minorHAnsi" w:cstheme="minorBidi"/>
+        <w:sz w:val="22"/>
+        <w:szCs w:val="22"/>
+        <w:lang w:val="en-US" w:eastAsia="en-US" w:bidi="ar-SA"/>
+      </w:rPr>
+    </w:rPrDefault>
+    <w:pPrDefault>
+      <w:pPr>
+        <w:spacing w:after="160" w:line="259" w:lineRule="auto"/>
+      </w:pPr>
+    </w:pPrDefault>
+  </w:docDefaults>
+  <w:latentStyles w:defLockedState="0" w:defUIPriority="99" w:defSemiHidden="1" w:defUnhideWhenUsed="1" w:defQFormat="0" w:count="267">
+    <w:lsdException w:name="Normal" w:semiHidden="0" w:uiPriority="0" w:unhideWhenUsed="0" w:qFormat="1"/>
+    <w:lsdException w:name="heading 1" w:semiHidden="0" w:uiPriority="9" w:unhideWhenUsed="0" w:qFormat="1"/>
+    <w:lsdException w:name="heading 2" w:uiPriority="9" w:qFormat="1"/>
+    <w:lsdException w:name="heading 3" w:uiPriority="9" w:qFormat="1"/>
+    <w:lsdException w:name="heading 4" w:uiPriority="9" w:qFormat="1"/>
+    <w:lsdException w:name="heading 5" w:uiPriority="9" w:qFormat="1"/>
+    <w:lsdException w:name="heading 6" w:uiPriority="9" w:qFormat="1"/>
+    <w:lsdException w:name="heading 7" w:uiPriority="9" w:qFormat="1"/>
+    <w:lsdException w:name="heading 8" w:uiPriority="9" w:qFormat="1"/>
+    <w:lsdException w:name="heading 9" w:uiPriority="9" w:qFormat="1"/>
+    <w:lsdException w:name="toc 1" w:uiPriority="39"/>
+    <w:lsdException w:name="toc 2" w:uiPriority="39"/>
+    <w:lsdException w:name="toc 3" w:uiPriority="39"/>
+    <w:lsdException w:name="toc 4" w:uiPriority="39"/>
+    <w:lsdException w:name="toc 5" w:uiPriority="39"/>
+    <w:lsdException w:name="toc 6" w:uiPriority="39"/>
+    <w:lsdException w:name="toc 7" w:uiPriority="39"/>
+    <w:lsdException w:name="toc 8" w:uiPriority="39"/>
+    <w:lsdException w:name="toc 9" w:uiPriority="39"/>
+    <w:lsdException w:name="caption" w:uiPriority="35" w:qFormat="1"/>
+    <w:lsdException w:name="Title" w:semiHidden="0" w:uiPriority="10" w:unhideWhenUsed="0" w:qFormat="1"/>
+    <w:lsdException w:name="Default Paragraph Font" w:uiPriority="1"/>
+    <w:lsdException w:name="Subtitle" w:semiHidden="0" w:uiPriority="11" w:unhideWhenUsed="0" w:qFormat="1"/>
+    <w:lsdException w:name="Strong" w:semiHidden="0" w:uiPriority="22" w:unhideWhenUsed="0" w:qFormat="1"/>
+    <w:lsdException w:name="Emphasis" w:semiHidden="0" w:uiPriority="20" w:unhideWhenUsed="0" w:qFormat="1"/>
+    <w:lsdException w:name="Table Grid" w:semiHidden="0" w:uiPriority="39" w:unhideWhenUsed="0"/>
+    <w:lsdException w:name="Placeholder Text" w:unhideWhenUsed="0"/>
+    <w:lsdException w:name="No Spacing" w:semiHidden="0" w:uiPriority="1" w:unhideWhenUsed="0" w:qFormat="1"/>
+    <w:lsdException w:name="Light Shading" w:semiHidden="0" w:uiPriority="60" w:unhideWhenUsed="0"/>
+    <w:lsdException w:name="Light List" w:semiHidden="0" w:uiPriority="61" w:unhideWhenUsed="0"/>
+    <w:lsdException w:name="Light Grid" w:semiHidden="0" w:uiPriority="62" w:unhideWhenUsed="0"/>
+    <w:lsdException w:name="Medium Shading 1" w:semiHidden="0" w:uiPriority="63" w:unhideWhenUsed="0"/>
+    <w:lsdException w:name="Medium Shading 2" w:semiHidden="0" w:uiPriority="64" w:unhideWhenUsed="0"/>
+    <w:lsdException w:name="Medium List 1" w:semiHidden="0" w:uiPriority="65" w:unhideWhenUsed="0"/>
+    <w:lsdException w:name="Medium List 2" w:semiHidden="0" w:uiPriority="66" w:unhideWhenUsed="0"/>
+    <w:lsdException w:name="Medium Grid 1" w:semiHidden="0" w:uiPriority="67" w:unhideWhenUsed="0"/>
+    <w:lsdException w:name="Medium Grid 2" w:semiHidden="0" w:uiPriority="68" w:unhideWhenUsed="0"/>
+    <w:lsdException w:name="Medium Grid 3" w:semiHidden="0" w:uiPriority="69" w:unhideWhenUsed="0"/>
+    <w:lsdException w:name="Dark List" w:semiHidden="0" w:uiPriority="70" w:unhideWhenUsed="0"/>
+    <w:lsdException w:name="Colorful Shading" w:semiHidden="0" w:uiPriority="71" w:unhideWhenUsed="0"/>
+    <w:lsdException w:name="Colorful List" w:semiHidden="0" w:uiPriority="72" w:unhideWhenUsed="0"/>
+    <w:lsdException w:name="Colorful Grid" w:semiHidden="0" w:uiPriority="73" w:unhideWhenUsed="0"/>
+    <w:lsdException w:name="Light Shading Accent 1" w:semiHidden="0" w:uiPriority="60" w:unhideWhenUsed="0"/>
+    <w:lsdException w:name="Light List Accent 1" w:semiHidden="0" w:uiPriority="61" w:unhideWhenUsed="0"/>
+    <w:lsdException w:name="Light Grid Accent 1" w:semiHidden="0" w:uiPriority="62" w:unhideWhenUsed="0"/>
+    <w:lsdException w:name="Medium Shading 1 Accent 1" w:semiHidden="0" w:uiPriority="63" w:unhideWhenUsed="0"/>
+    <w:lsdException w:name="Medium Shading 2 Accent 1" w:semiHidden="0" w:uiPriority="64" w:unhideWhenUsed="0"/>
+    <w:lsdException w:name="Medium List 1 Accent 1" w:semiHidden="0" w:uiPriority="65" w:unhideWhenUsed="0"/>
+    <w:lsdException w:name="Revision" w:unhideWhenUsed="0"/>
+    <w:lsdException w:name="List Paragraph" w:semiHidden="0" w:uiPriority="34" w:unhideWhenUsed="0" w:qFormat="1"/>
+    <w:lsdException w:name="Quote" w:semiHidden="0" w:uiPriority="29" w:unhideWhenUsed="0" w:qFormat="1"/>
+    <w:lsdException w:name="Intense Quote" w:semiHidden="0" w:uiPriority="30" w:unhideWhenUsed="0" w:qFormat="1"/>
+    <w:lsdException w:name="Medium List 2 Accent 1" w:semiHidden="0" w:uiPriority="66" w:unhideWhenUsed="0"/>
+    <w:lsdException w:name="Medium Grid 1 Accent 1" w:semiHidden="0" w:uiPriority="67" w:unhideWhenUsed="0"/>
+    <w:lsdException w:name="Medium Grid 2 Accent 1" w:semiHidden="0" w:uiPriority="68" w:unhideWhenUsed="0"/>
+    <w:lsdException w:name="Medium Grid 3 Accent 1" w:semiHidden="0" w:uiPriority="69" w:unhideWhenUsed="0"/>
+    <w:lsdException w:name="Dark List Accent 1" w:semiHidden="0" w:uiPriority="70" w:unhideWhenUsed="0"/>
+    <w:lsdException w:name="Colorful Shading Accent 1" w:semiHidden="0" w:uiPriority="71" w:unhideWhenUsed="0"/>
+    <w:lsdException w:name="Colorful List Accent 1" w:semiHidden="0" w:uiPriority="72" w:unhideWhenUsed="0"/>
+    <w:lsdException w:name="Colorful Grid Accent 1" w:semiHidden="0" w:uiPriority="73" w:unhideWhenUsed="0"/>
+    <w:lsdException w:name="Light Shading Accent 2" w:semiHidden="0" w:uiPriority="60" w:unhideWhenUsed="0"/>
+    <w:lsdException w:name="Light List Accent 2" w:semiHidden="0" w:uiPriority="61" w:unhideWhenUsed="0"/>
+    <w:lsdException w:name="Light Grid Accent 2" w:semiHidden="0" w:uiPriority="62" w:unhideWhenUsed="0"/>
+    <w:lsdException w:name="Medium Shading 1 Accent 2" w:semiHidden="0" w:uiPriority="63" w:unhideWhenUsed="0"/>
+    <w:lsdException w:name="Medium Shading 2 Accent 2" w:semiHidden="0" w:uiPriority="64" w:unhideWhenUsed="0"/>
+    <w:lsdException w:name="Medium List 1 Accent 2" w:semiHidden="0" w:uiPriority="65" w:unhideWhenUsed="0"/>
+    <w:lsdException w:name="Medium List 2 Accent 2" w:semiHidden="0" w:uiPriority="66" w:unhideWhenUsed="0"/>
+    <w:lsdException w:name="Medium Grid 1 Accent 2" w:semiHidden="0" w:uiPriority="67" w:unhideWhenUsed="0"/>
+    <w:lsdException w:name="Medium Grid 2 Accent 2" w:semiHidden="0" w:uiPriority="68" w:unhideWhenUsed="0"/>
+    <w:lsdException w:name="Medium Grid 3 Accent 2" w:semiHidden="0" w:uiPriority="69" w:unhideWhenUsed="0"/>
+    <w:lsdException w:name="Dark List Accent 2" w:semiHidden="0" w:uiPriority="70" w:unhideWhenUsed="0"/>
+    <w:lsdException w:name="Colorful Shading Accent 2" w:semiHidden="0" w:uiPriority="71" w:unhideWhenUsed="0"/>
+    <w:lsdException w:name="Colorful List Accent 2" w:semiHidden="0" w:uiPriority="72" w:unhideWhenUsed="0"/>
+    <w:lsdException w:name="Colorful Grid Accent 2" w:semiHidden="0" w:uiPriority="73" w:unhideWhenUsed="0"/>
+    <w:lsdException w:name="Light Shading Accent 3" w:semiHidden="0" w:uiPriority="60" w:unhideWhenUsed="0"/>
+    <w:lsdException w:name="Light List Accent 3" w:semiHidden="0" w:uiPriority="61" w:unhideWhenUsed="0"/>
+    <w:lsdException w:name="Light Grid Accent 3" w:semiHidden="0" w:uiPriority="62" w:unhideWhenUsed="0"/>
+    <w:lsdException w:name="Medium Shading 1 Accent 3" w:semiHidden="0" w:uiPriority="63" w:unhideWhenUsed="0"/>
+    <w:lsdException w:name="Medium Shading 2 Accent 3" w:semiHidden="0" w:uiPriority="64" w:unhideWhenUsed="0"/>
+    <w:lsdException w:name="Medium List 1 Accent 3" w:semiHidden="0" w:uiPriority="65" w:unhideWhenUsed="0"/>
+    <w:lsdException w:name="Medium List 2 Accent 3" w:semiHidden="0" w:uiPriority="66" w:unhideWhenUsed="0"/>
+    <w:lsdException w:name="Medium Grid 1 Accent 3" w:semiHidden="0" w:uiPriority="67" w:unhideWhenUsed="0"/>
+    <w:lsdException w:name="Medium Grid 2 Accent 3" w:semiHidden="0" w:uiPriority="68" w:unhideWhenUsed="0"/>
+    <w:lsdException w:name="Medium Grid 3 Accent 3" w:semiHidden="0" w:uiPriority="69" w:unhideWhenUsed="0"/>
+    <w:lsdException w:name="Dark List Accent 3" w:semiHidden="0" w:uiPriority="70" w:unhideWhenUsed="0"/>
+    <w:lsdException w:name="Colorful Shading Accent 3" w:semiHidden="0" w:uiPriority="71" w:unhideWhenUsed="0"/>
+    <w:lsdException w:name="Colorful List Accent 3" w:semiHidden="0" w:uiPriority="72" w:unhideWhenUsed="0"/>
+    <w:lsdException w:name="Colorful Grid Accent 3" w:semiHidden="0" w:uiPriority="73" w:unhideWhenUsed="0"/>
+    <w:lsdException w:name="Light Shading Accent 4" w:semiHidden="0" w:uiPriority="60" w:unhideWhenUsed="0"/>
+    <w:lsdException w:name="Light List Accent 4" w:semiHidden="0" w:uiPriority="61" w:unhideWhenUsed="0"/>
+    <w:lsdException w:name="Light Grid Accent 4" w:semiHidden="0" w:uiPriority="62" w:unhideWhenUsed="0"/>
+    <w:lsdException w:name="Medium Shading 1 Accent 4" w:semiHidden="0" w:uiPriority="63" w:unhideWhenUsed="0"/>
+    <w:lsdException w:name="Medium Shading 2 Accent 4" w:semiHidden="0" w:uiPriority="64" w:unhideWhenUsed="0"/>
+    <w:lsdException w:name="Medium List 1 Accent 4" w:semiHidden="0" w:uiPriority="65" w:unhideWhenUsed="0"/>
+    <w:lsdException w:name="Medium List 2 Accent 4" w:semiHidden="0" w:uiPriority="66" w:unhideWhenUsed="0"/>
+    <w:lsdException w:name="Medium Grid 1 Accent 4" w:semiHidden="0" w:uiPriority="67" w:unhideWhenUsed="0"/>
+    <w:lsdException w:name="Medium Grid 2 Accent 4" w:semiHidden="0" w:uiPriority="68" w:unhideWhenUsed="0"/>
+    <w:lsdException w:name="Medium Grid 3 Accent 4" w:semiHidden="0" w:uiPriority="69" w:unhideWhenUsed="0"/>
+    <w:lsdException w:name="Dark List Accent 4" w:semiHidden="0" w:uiPriority="70" w:unhideWhenUsed="0"/>
+    <w:lsdException w:name="Colorful Shading Accent 4" w:semiHidden="0" w:uiPriority="71" w:unhideWhenUsed="0"/>
+    <w:lsdException w:name="Colorful List Accent 4" w:semiHidden="0" w:uiPriority="72" w:unhideWhenUsed="0"/>
+    <w:lsdException w:name="Colorful Grid Accent 4" w:semiHidden="0" w:uiPriority="73" w:unhideWhenUsed="0"/>
+    <w:lsdException w:name="Light Shading Accent 5" w:semiHidden="0" w:uiPriority="60" w:unhideWhenUsed="0"/>
+    <w:lsdException w:name="Light List Accent 5" w:semiHidden="0" w:uiPriority="61" w:unhideWhenUsed="0"/>
+    <w:lsdException w:name="Light Grid Accent 5" w:semiHidden="0" w:uiPriority="62" w:unhideWhenUsed="0"/>
+    <w:lsdException w:name="Medium Shading 1 Accent 5" w:semiHidden="0" w:uiPriority="63" w:unhideWhenUsed="0"/>
+    <w:lsdException w:name="Medium Shading 2 Accent 5" w:semiHidden="0" w:uiPriority="64" w:unhideWhenUsed="0"/>
+    <w:lsdException w:name="Medium List 1 Accent 5" w:semiHidden="0" w:uiPriority="65" w:unhideWhenUsed="0"/>
+    <w:lsdException w:name="Medium List 2 Accent 5" w:semiHidden="0" w:uiPriority="66" w:unhideWhenUsed="0"/>
+    <w:lsdException w:name="Medium Grid 1 Accent 5" w:semiHidden="0" w:uiPriority="67" w:unhideWhenUsed="0"/>
+    <w:lsdException w:name="Medium Grid 2 Accent 5" w:semiHidden="0" w:uiPriority="68" w:unhideWhenUsed="0"/>
+    <w:lsdException w:name="Medium Grid 3 Accent 5" w:semiHidden="0" w:uiPriority="69" w:unhideWhenUsed="0"/>
+    <w:lsdException w:name="Dark List Accent 5" w:semiHidden="0" w:uiPriority="70" w:unhideWhenUsed="0"/>
+    <w:lsdException w:name="Colorful Shading Accent 5" w:semiHidden="0" w:uiPriority="71" w:unhideWhenUsed="0"/>
+    <w:lsdException w:name="Colorful List Accent 5" w:semiHidden="0" w:uiPriority="72" w:unhideWhenUsed="0"/>
+    <w:lsdException w:name="Colorful Grid Accent 5" w:semiHidden="0" w:uiPriority="73" w:unhideWhenUsed="0"/>
+    <w:lsdException w:name="Light Shading Accent 6" w:semiHidden="0" w:uiPriority="60" w:unhideWhenUsed="0"/>
+    <w:lsdException w:name="Light List Accent 6" w:semiHidden="0" w:uiPriority="61" w:unhideWhenUsed="0"/>
+    <w:lsdException w:name="Light Grid Accent 6" w:semiHidden="0" w:uiPriority="62" w:unhideWhenUsed="0"/>
+    <w:lsdException w:name="Medium Shading 1 Accent 6" w:semiHidden="0" w:uiPriority="63" w:unhideWhenUsed="0"/>
+    <w:lsdException w:name="Medium Shading 2 Accent 6" w:semiHidden="0" w:uiPriority="64" w:unhideWhenUsed="0"/>
+    <w:lsdException w:name="Medium List 1 Accent 6" w:semiHidden="0" w:uiPriority="65" w:unhideWhenUsed="0"/>
+    <w:lsdException w:name="Medium List 2 Accent 6" w:semiHidden="0" w:uiPriority="66" w:unhideWhenUsed="0"/>
+    <w:lsdException w:name="Medium Grid 1 Accent 6" w:semiHidden="0" w:uiPriority="67" w:unhideWhenUsed="0"/>
+    <w:lsdException w:name="Medium Grid 2 Accent 6" w:semiHidden="0" w:uiPriority="68" w:unhideWhenUsed="0"/>
+    <w:lsdException w:name="Medium Grid 3 Accent 6" w:semiHidden="0" w:uiPriority="69" w:unhideWhenUsed="0"/>
+    <w:lsdException w:name="Dark List Accent 6" w:semiHidden="0" w:uiPriority="70" w:unhideWhenUsed="0"/>
+    <w:lsdException w:name="Colorful Shading Accent 6" w:semiHidden="0" w:uiPriority="71" w:unhideWhenUsed="0"/>
+    <w:lsdException w:name="Colorful List Accent 6" w:semiHidden="0" w:uiPriority="72" w:unhideWhenUsed="0"/>
+    <w:lsdException w:name="Colorful Grid Accent 6" w:semiHidden="0" w:uiPriority="73" w:unhideWhenUsed="0"/>
+    <w:lsdException w:name="Subtle Emphasis" w:semiHidden="0" w:uiPriority="19" w:unhideWhenUsed="0" w:qFormat="1"/>
+    <w:lsdException w:name="Intense Emphasis" w:semiHidden="0" w:uiPriority="21" w:unhideWhenUsed="0" w:qFormat="1"/>
+    <w:lsdException w:name="Subtle Reference" w:semiHidden="0" w:uiPriority="31" w:unhideWhenUsed="0" w:qFormat="1"/>
+    <w:lsdException w:name="Intense Reference" w:semiHidden="0" w:uiPriority="32" w:unhideWhenUsed="0" w:qFormat="1"/>
+    <w:lsdException w:name="Book Title" w:semiHidden="0" w:uiPriority="33" w:unhideWhenUsed="0" w:qFormat="1"/>
+    <w:lsdException w:name="Bibliography" w:uiPriority="37"/>
+    <w:lsdException w:name="TOC Heading" w:uiPriority="39" w:qFormat="1"/>
   </w:latentStyles>
   <w:style w:type="paragraph" w:default="1" w:styleId="Normal">
     <w:name w:val="Normal"/>
@@ -2056,7 +2224,7 @@
   <a:extraClrSchemeLst/>
   <a:extLst>
     <a:ext uri="{05A4C25C-085E-4340-85A3-A5531E510DB2}">
-      <thm15:themeFamily xmlns:thm15="http://schemas.microsoft.com/office/thememl/2012/main" name="Office Theme" id="{62F939B6-93AF-4DB8-9C6B-D6C7DFDC589F}" vid="{4A3C46E8-61CC-4603-A589-7422A47A8E4A}"/>
+      <thm15:themeFamily xmlns:thm15="http://schemas.microsoft.com/office/thememl/2012/main" xmlns="" name="Office Theme" id="{62F939B6-93AF-4DB8-9C6B-D6C7DFDC589F}" vid="{4A3C46E8-61CC-4603-A589-7422A47A8E4A}"/>
     </a:ext>
   </a:extLst>
 </a:theme>
@@ -2067,7 +2235,7 @@
 </file>
 
 <file path=customXml/itemProps1.xml><?xml version="1.0" encoding="utf-8"?>
-<ds:datastoreItem xmlns:ds="http://schemas.openxmlformats.org/officeDocument/2006/customXml" ds:itemID="{DF79443C-7A89-432F-9C59-7BA0BAB3D094}">
+<ds:datastoreItem xmlns:ds="http://schemas.openxmlformats.org/officeDocument/2006/customXml" ds:itemID="{721C134D-01B5-4B5A-9E45-157173700382}">
   <ds:schemaRefs>
     <ds:schemaRef ds:uri="http://schemas.openxmlformats.org/officeDocument/2006/bibliography"/>
   </ds:schemaRefs>

</xml_diff>